<commit_message>
More work on doc
</commit_message>
<xml_diff>
--- a/Toxic_Comment_Classification_Project_Report.docx
+++ b/Toxic_Comment_Classification_Project_Report.docx
@@ -331,6 +331,17 @@
           <w:szCs w:val="20"/>
         </w:rPr>
       </w:pPr>
+    </w:p>
+    <w:p>
+      <w:pPr>
+        <w:spacing w:line="240" w:lineRule="auto"/>
+        <w:jc w:val="center"/>
+        <w:rPr>
+          <w:rFonts w:ascii="Times New Roman" w:hAnsi="Times New Roman" w:cs="Times New Roman"/>
+          <w:sz w:val="20"/>
+          <w:szCs w:val="20"/>
+        </w:rPr>
+      </w:pPr>
       <w:r>
         <w:rPr>
           <w:rFonts w:ascii="Times New Roman" w:hAnsi="Times New Roman" w:cs="Times New Roman"/>
@@ -462,378 +473,1403 @@
           <w:rFonts w:ascii="Times New Roman" w:hAnsi="Times New Roman" w:cs="Times New Roman"/>
           <w:b/>
           <w:bCs/>
-          <w:sz w:val="20"/>
-          <w:szCs w:val="20"/>
-        </w:rPr>
-      </w:pPr>
-      <w:r>
-        <w:rPr>
-          <w:rFonts w:ascii="Times New Roman" w:hAnsi="Times New Roman" w:cs="Times New Roman"/>
-          <w:b/>
-          <w:bCs/>
+          <w:sz w:val="24"/>
+          <w:szCs w:val="24"/>
+        </w:rPr>
+      </w:pPr>
+      <w:r>
+        <w:rPr>
+          <w:rFonts w:ascii="Times New Roman" w:hAnsi="Times New Roman" w:cs="Times New Roman"/>
+          <w:b/>
+          <w:bCs/>
+          <w:sz w:val="24"/>
+          <w:szCs w:val="24"/>
+        </w:rPr>
+        <w:t xml:space="preserve">1.0 </w:t>
+      </w:r>
+      <w:commentRangeStart w:id="1"/>
+      <w:r>
+        <w:rPr>
+          <w:rFonts w:ascii="Times New Roman" w:hAnsi="Times New Roman" w:cs="Times New Roman"/>
+          <w:b/>
+          <w:bCs/>
+          <w:sz w:val="24"/>
+          <w:szCs w:val="24"/>
+        </w:rPr>
+        <w:t>Introduction</w:t>
+      </w:r>
+      <w:commentRangeEnd w:id="1"/>
+      <w:r>
+        <w:rPr>
+          <w:rStyle w:val="CommentReference"/>
+          <w:rFonts w:ascii="Times New Roman" w:hAnsi="Times New Roman" w:cs="Times New Roman"/>
+          <w:sz w:val="24"/>
+          <w:szCs w:val="24"/>
+        </w:rPr>
+        <w:commentReference w:id="1"/>
+      </w:r>
+    </w:p>
+    <w:p>
+      <w:pPr>
+        <w:spacing w:line="240" w:lineRule="auto"/>
+        <w:rPr>
+          <w:rFonts w:ascii="Times New Roman" w:hAnsi="Times New Roman" w:cs="Times New Roman"/>
+          <w:sz w:val="20"/>
+          <w:szCs w:val="20"/>
+        </w:rPr>
+      </w:pPr>
+      <w:r>
+        <w:rPr>
+          <w:rFonts w:ascii="Times New Roman" w:hAnsi="Times New Roman" w:cs="Times New Roman"/>
+          <w:sz w:val="20"/>
+          <w:szCs w:val="20"/>
+        </w:rPr>
+        <w:t xml:space="preserve">DISCLAIMER FROM THE DATA SOURCE: </w:t>
+      </w:r>
+      <w:r>
+        <w:rPr>
+          <w:rFonts w:ascii="Times New Roman" w:hAnsi="Times New Roman" w:cs="Times New Roman"/>
+          <w:sz w:val="20"/>
+          <w:szCs w:val="20"/>
+        </w:rPr>
+        <w:t>T</w:t>
+      </w:r>
+      <w:r>
+        <w:rPr>
+          <w:rFonts w:ascii="Times New Roman" w:hAnsi="Times New Roman" w:cs="Times New Roman"/>
+          <w:sz w:val="20"/>
+          <w:szCs w:val="20"/>
+        </w:rPr>
+        <w:t>he dataset contains text that may be considered profane, vulgar, or offensive.</w:t>
+      </w:r>
+    </w:p>
+    <w:p>
+      <w:pPr>
+        <w:spacing w:line="240" w:lineRule="auto"/>
+        <w:rPr>
+          <w:rFonts w:ascii="Times New Roman" w:hAnsi="Times New Roman" w:cs="Times New Roman"/>
+          <w:b/>
+          <w:bCs/>
+          <w:sz w:val="20"/>
+          <w:szCs w:val="20"/>
+        </w:rPr>
+      </w:pPr>
+      <w:r>
+        <w:rPr>
+          <w:rFonts w:ascii="Times New Roman" w:hAnsi="Times New Roman" w:cs="Times New Roman"/>
+          <w:b/>
+          <w:bCs/>
+          <w:sz w:val="20"/>
+          <w:szCs w:val="20"/>
+        </w:rPr>
+        <w:t>1.1 Motivations and Questions</w:t>
+      </w:r>
+    </w:p>
+    <w:p>
+      <w:pPr>
+        <w:spacing w:line="240" w:lineRule="auto"/>
+        <w:rPr>
+          <w:rFonts w:ascii="Times New Roman" w:hAnsi="Times New Roman" w:cs="Times New Roman"/>
+          <w:sz w:val="20"/>
+          <w:szCs w:val="20"/>
+        </w:rPr>
+      </w:pPr>
+      <w:r>
+        <w:rPr>
+          <w:rFonts w:ascii="Times New Roman" w:hAnsi="Times New Roman" w:cs="Times New Roman"/>
+          <w:sz w:val="20"/>
+          <w:szCs w:val="20"/>
+        </w:rPr>
+        <w:t xml:space="preserve">Discussing topics in any sort of online format can be challenging, for many different reasons. The threat of conversational toxicity is an issue that can lead people to no longer feel comfortable, out of the fear of </w:t>
+      </w:r>
+      <w:r>
+        <w:rPr>
+          <w:rFonts w:ascii="Times New Roman" w:hAnsi="Times New Roman" w:cs="Times New Roman"/>
+          <w:sz w:val="20"/>
+          <w:szCs w:val="20"/>
+        </w:rPr>
+        <w:t xml:space="preserve">aggravation and abuse online. This is a common problem in online video games and forums, where the ability to “hide behind your screen” allows malicious users to leave these comments, without risk of repercussion. The goal of this project is to use Machine Learning algorithms to train a model </w:t>
+      </w:r>
+      <w:r>
+        <w:rPr>
+          <w:rFonts w:ascii="Times New Roman" w:hAnsi="Times New Roman" w:cs="Times New Roman"/>
+          <w:sz w:val="20"/>
+          <w:szCs w:val="20"/>
+        </w:rPr>
+        <w:t xml:space="preserve">to identify toxic behavior in comments. This </w:t>
+      </w:r>
+      <w:r>
+        <w:rPr>
+          <w:rFonts w:ascii="Times New Roman" w:hAnsi="Times New Roman" w:cs="Times New Roman"/>
+          <w:sz w:val="20"/>
+          <w:szCs w:val="20"/>
+        </w:rPr>
+        <w:t xml:space="preserve">could be used to </w:t>
+      </w:r>
+      <w:r>
+        <w:rPr>
+          <w:rFonts w:ascii="Times New Roman" w:hAnsi="Times New Roman" w:cs="Times New Roman"/>
+          <w:sz w:val="20"/>
+          <w:szCs w:val="20"/>
+        </w:rPr>
+        <w:t xml:space="preserve">discourage those hostile users from posting potentially toxic or hurtful messages, allowing positive, civil discourse to occur. </w:t>
+      </w:r>
+    </w:p>
+    <w:p>
+      <w:pPr>
+        <w:spacing w:line="240" w:lineRule="auto"/>
+        <w:rPr>
+          <w:rFonts w:ascii="Times New Roman" w:hAnsi="Times New Roman" w:cs="Times New Roman"/>
+          <w:sz w:val="20"/>
+          <w:szCs w:val="20"/>
+        </w:rPr>
+      </w:pPr>
+      <w:r>
+        <w:rPr>
+          <w:rFonts w:ascii="Times New Roman" w:hAnsi="Times New Roman" w:cs="Times New Roman"/>
+          <w:sz w:val="20"/>
+          <w:szCs w:val="20"/>
+        </w:rPr>
+        <w:t>The goal of this project is to implement a few different algorithms – specifically – to find the best approach to classifying toxic comments. Through the project, we will evaluate and analyze the effectiveness of the different algorithms</w:t>
+      </w:r>
+      <w:r>
+        <w:rPr>
+          <w:rFonts w:ascii="Times New Roman" w:hAnsi="Times New Roman" w:cs="Times New Roman"/>
+          <w:sz w:val="20"/>
+          <w:szCs w:val="20"/>
+        </w:rPr>
+        <w:t>.</w:t>
+      </w:r>
+      <w:r>
+        <w:rPr>
+          <w:rFonts w:ascii="Times New Roman" w:hAnsi="Times New Roman" w:cs="Times New Roman"/>
+          <w:sz w:val="20"/>
+          <w:szCs w:val="20"/>
+        </w:rPr>
+        <w:t xml:space="preserve"> </w:t>
+      </w:r>
+      <w:r>
+        <w:rPr>
+          <w:rFonts w:ascii="Times New Roman" w:hAnsi="Times New Roman" w:cs="Times New Roman"/>
+          <w:sz w:val="20"/>
+          <w:szCs w:val="20"/>
+        </w:rPr>
+        <w:t>These different algorithms all stemmed from the type of problem presented in this project – the comments having multiple “labels”. Also known as Multi-Label Classification, it allows the authors to attempt many different methods</w:t>
+      </w:r>
+      <w:r>
+        <w:rPr>
+          <w:rFonts w:ascii="Times New Roman" w:hAnsi="Times New Roman" w:cs="Times New Roman"/>
+          <w:sz w:val="20"/>
+          <w:szCs w:val="20"/>
+        </w:rPr>
+        <w:t xml:space="preserve"> (see </w:t>
+      </w:r>
+      <w:r>
+        <w:rPr>
+          <w:rFonts w:ascii="Times New Roman" w:hAnsi="Times New Roman" w:cs="Times New Roman"/>
+          <w:b/>
+          <w:bCs/>
+          <w:sz w:val="20"/>
+          <w:szCs w:val="20"/>
+        </w:rPr>
+        <w:t>Fig. 1</w:t>
+      </w:r>
+      <w:r>
+        <w:rPr>
+          <w:rFonts w:ascii="Times New Roman" w:hAnsi="Times New Roman" w:cs="Times New Roman"/>
+          <w:sz w:val="20"/>
+          <w:szCs w:val="20"/>
+        </w:rPr>
+        <w:t>)</w:t>
+      </w:r>
+      <w:r>
+        <w:rPr>
+          <w:rFonts w:ascii="Times New Roman" w:hAnsi="Times New Roman" w:cs="Times New Roman"/>
+          <w:sz w:val="20"/>
+          <w:szCs w:val="20"/>
+        </w:rPr>
+        <w:t xml:space="preserve">, as Multi-Label Classification has many different approaches to solve it. These can include Binary Classification, Multi-Class Classification, Ensemble methods, </w:t>
+      </w:r>
+      <w:r>
+        <w:rPr>
+          <w:rFonts w:ascii="Times New Roman" w:hAnsi="Times New Roman" w:cs="Times New Roman"/>
+          <w:sz w:val="20"/>
+          <w:szCs w:val="20"/>
+        </w:rPr>
+        <w:t xml:space="preserve">in addition to classic algorithms being adjusted to the multi-label task </w:t>
+      </w:r>
+      <w:r>
+        <w:rPr>
+          <w:rFonts w:ascii="Times New Roman" w:hAnsi="Times New Roman" w:cs="Times New Roman"/>
+          <w:sz w:val="20"/>
+          <w:szCs w:val="20"/>
+        </w:rPr>
+        <w:t xml:space="preserve">– including </w:t>
+      </w:r>
+      <w:r>
+        <w:rPr>
+          <w:rFonts w:ascii="Times New Roman" w:hAnsi="Times New Roman" w:cs="Times New Roman"/>
+          <w:sz w:val="20"/>
+          <w:szCs w:val="20"/>
+        </w:rPr>
+        <w:t xml:space="preserve">kNN, Decision Trees, Neural Networks, and more </w:t>
+      </w:r>
+      <w:sdt>
+        <w:sdtPr>
+          <w:rPr>
+            <w:rFonts w:ascii="Times New Roman" w:hAnsi="Times New Roman" w:cs="Times New Roman"/>
+            <w:sz w:val="20"/>
+            <w:szCs w:val="20"/>
+          </w:rPr>
+          <w:id w:val="-805698805"/>
+          <w:citation/>
+        </w:sdtPr>
+        <w:sdtEndPr/>
+        <w:sdtContent>
+          <w:r>
+            <w:rPr>
+              <w:rFonts w:ascii="Times New Roman" w:hAnsi="Times New Roman" w:cs="Times New Roman"/>
+              <w:sz w:val="20"/>
+              <w:szCs w:val="20"/>
+            </w:rPr>
+            <w:fldChar w:fldCharType="begin"/>
+          </w:r>
+          <w:r>
+            <w:rPr>
+              <w:rFonts w:ascii="Times New Roman" w:hAnsi="Times New Roman" w:cs="Times New Roman"/>
+              <w:sz w:val="20"/>
+              <w:szCs w:val="20"/>
+            </w:rPr>
+            <w:instrText xml:space="preserve"> CITATION Mad12 \l 1033 </w:instrText>
+          </w:r>
+          <w:r>
+            <w:rPr>
+              <w:rFonts w:ascii="Times New Roman" w:hAnsi="Times New Roman" w:cs="Times New Roman"/>
+              <w:sz w:val="20"/>
+              <w:szCs w:val="20"/>
+            </w:rPr>
+            <w:fldChar w:fldCharType="separate"/>
+          </w:r>
+          <w:r>
+            <w:rPr>
+              <w:rFonts w:ascii="Times New Roman" w:hAnsi="Times New Roman" w:cs="Times New Roman"/>
+              <w:noProof/>
+              <w:sz w:val="20"/>
+              <w:szCs w:val="20"/>
+            </w:rPr>
+            <w:t>(Madjarov, Kocev, Gjorgjevikj, &amp; Džeroski, 2012)</w:t>
+          </w:r>
+          <w:r>
+            <w:rPr>
+              <w:rFonts w:ascii="Times New Roman" w:hAnsi="Times New Roman" w:cs="Times New Roman"/>
+              <w:sz w:val="20"/>
+              <w:szCs w:val="20"/>
+            </w:rPr>
+            <w:fldChar w:fldCharType="end"/>
+          </w:r>
+        </w:sdtContent>
+      </w:sdt>
+      <w:r>
+        <w:rPr>
+          <w:rFonts w:ascii="Times New Roman" w:hAnsi="Times New Roman" w:cs="Times New Roman"/>
+          <w:sz w:val="20"/>
+          <w:szCs w:val="20"/>
+        </w:rPr>
+        <w:t>. These were the starting point of many of our questions for this project. What is the best approach to classifying toxic behavior? Are there correlations between labels, and why do those correlations exist? How would the authors’ approaches change if just classifying as toxic</w:t>
+      </w:r>
+      <w:r>
+        <w:rPr>
+          <w:rFonts w:ascii="Times New Roman" w:hAnsi="Times New Roman" w:cs="Times New Roman"/>
+          <w:sz w:val="20"/>
+          <w:szCs w:val="20"/>
+        </w:rPr>
+        <w:t xml:space="preserve"> vs non-toxic – single-label classification</w:t>
+      </w:r>
+      <w:r>
+        <w:rPr>
+          <w:rFonts w:ascii="Times New Roman" w:hAnsi="Times New Roman" w:cs="Times New Roman"/>
+          <w:sz w:val="20"/>
+          <w:szCs w:val="20"/>
+        </w:rPr>
+        <w:t>?</w:t>
+      </w:r>
+    </w:p>
+    <w:p>
+      <w:pPr>
+        <w:spacing w:after="0" w:line="240" w:lineRule="auto"/>
+        <w:jc w:val="center"/>
+        <w:rPr>
+          <w:rFonts w:ascii="Times New Roman" w:hAnsi="Times New Roman" w:cs="Times New Roman"/>
+          <w:sz w:val="16"/>
+          <w:szCs w:val="16"/>
+        </w:rPr>
+      </w:pPr>
+      <w:r>
+        <w:rPr>
+          <w:rFonts w:ascii="Times New Roman" w:hAnsi="Times New Roman" w:cs="Times New Roman"/>
+          <w:noProof/>
+          <w:sz w:val="16"/>
+          <w:szCs w:val="16"/>
+        </w:rPr>
+        <w:drawing>
+          <wp:inline distT="0" distB="0" distL="0" distR="0" wp14:anchorId="378D6C55" wp14:editId="346CBC11">
+            <wp:extent cx="3790709" cy="1491679"/>
+            <wp:effectExtent l="0" t="0" r="635" b="0"/>
+            <wp:docPr id="1" name="Picture 1" descr="Some of the multi-label learning methods used in this study."/>
+            <wp:cNvGraphicFramePr>
+              <a:graphicFrameLocks xmlns:a="http://schemas.openxmlformats.org/drawingml/2006/main" noChangeAspect="1"/>
+            </wp:cNvGraphicFramePr>
+            <a:graphic xmlns:a="http://schemas.openxmlformats.org/drawingml/2006/main">
+              <a:graphicData uri="http://schemas.openxmlformats.org/drawingml/2006/picture">
+                <pic:pic xmlns:pic="http://schemas.openxmlformats.org/drawingml/2006/picture">
+                  <pic:nvPicPr>
+                    <pic:cNvPr id="1" name="Picture 1" descr="Some of the multi-label learning methods used in this study."/>
+                    <pic:cNvPicPr/>
+                  </pic:nvPicPr>
+                  <pic:blipFill>
+                    <a:blip r:embed="rId10"/>
+                    <a:stretch>
+                      <a:fillRect/>
+                    </a:stretch>
+                  </pic:blipFill>
+                  <pic:spPr>
+                    <a:xfrm>
+                      <a:off x="0" y="0"/>
+                      <a:ext cx="3823886" cy="1504735"/>
+                    </a:xfrm>
+                    <a:prstGeom prst="rect">
+                      <a:avLst/>
+                    </a:prstGeom>
+                  </pic:spPr>
+                </pic:pic>
+              </a:graphicData>
+            </a:graphic>
+          </wp:inline>
+        </w:drawing>
+      </w:r>
+    </w:p>
+    <w:p>
+      <w:pPr>
+        <w:spacing w:after="0" w:line="240" w:lineRule="auto"/>
+        <w:jc w:val="center"/>
+        <w:rPr>
+          <w:rFonts w:ascii="Times New Roman" w:hAnsi="Times New Roman" w:cs="Times New Roman"/>
+          <w:sz w:val="16"/>
+          <w:szCs w:val="16"/>
+        </w:rPr>
+      </w:pPr>
+      <w:r>
+        <w:rPr>
+          <w:rFonts w:ascii="Times New Roman" w:hAnsi="Times New Roman" w:cs="Times New Roman"/>
+          <w:b/>
+          <w:bCs/>
+          <w:sz w:val="16"/>
+          <w:szCs w:val="16"/>
+        </w:rPr>
+        <w:t>Fig. 1.</w:t>
+      </w:r>
+      <w:r>
+        <w:rPr>
+          <w:rFonts w:ascii="Times New Roman" w:hAnsi="Times New Roman" w:cs="Times New Roman"/>
+          <w:sz w:val="16"/>
+          <w:szCs w:val="16"/>
+        </w:rPr>
+        <w:t xml:space="preserve"> Multi-label learning methods</w:t>
+      </w:r>
+    </w:p>
+    <w:p>
+      <w:pPr>
+        <w:spacing w:line="240" w:lineRule="auto"/>
+        <w:jc w:val="center"/>
+        <w:rPr>
+          <w:rFonts w:ascii="Times New Roman" w:hAnsi="Times New Roman" w:cs="Times New Roman"/>
+          <w:sz w:val="20"/>
+          <w:szCs w:val="20"/>
+        </w:rPr>
+      </w:pPr>
+    </w:p>
+    <w:p>
+      <w:pPr>
+        <w:spacing w:line="240" w:lineRule="auto"/>
+        <w:jc w:val="center"/>
+        <w:rPr>
+          <w:rFonts w:ascii="Times New Roman" w:hAnsi="Times New Roman" w:cs="Times New Roman"/>
+          <w:sz w:val="20"/>
+          <w:szCs w:val="20"/>
+        </w:rPr>
+      </w:pPr>
+    </w:p>
+    <w:p>
+      <w:pPr>
+        <w:spacing w:line="240" w:lineRule="auto"/>
+        <w:rPr>
+          <w:rFonts w:ascii="Times New Roman" w:hAnsi="Times New Roman" w:cs="Times New Roman"/>
+          <w:sz w:val="20"/>
+          <w:szCs w:val="20"/>
+        </w:rPr>
+      </w:pPr>
+      <w:r>
+        <w:rPr>
+          <w:rFonts w:ascii="Times New Roman" w:hAnsi="Times New Roman" w:cs="Times New Roman"/>
+          <w:sz w:val="20"/>
+          <w:szCs w:val="20"/>
+        </w:rPr>
+        <w:t xml:space="preserve">The </w:t>
+      </w:r>
+      <w:r>
+        <w:rPr>
+          <w:rFonts w:ascii="Times New Roman" w:hAnsi="Times New Roman" w:cs="Times New Roman"/>
+          <w:sz w:val="20"/>
+          <w:szCs w:val="20"/>
+        </w:rPr>
+        <w:t>decision to choose this topic, and therefore</w:t>
+      </w:r>
+      <w:r>
+        <w:rPr>
+          <w:rFonts w:ascii="Times New Roman" w:hAnsi="Times New Roman" w:cs="Times New Roman"/>
+          <w:sz w:val="20"/>
+          <w:szCs w:val="20"/>
+        </w:rPr>
+        <w:t xml:space="preserve"> this project</w:t>
+      </w:r>
+      <w:r>
+        <w:rPr>
+          <w:rFonts w:ascii="Times New Roman" w:hAnsi="Times New Roman" w:cs="Times New Roman"/>
+          <w:sz w:val="20"/>
+          <w:szCs w:val="20"/>
+        </w:rPr>
+        <w:t xml:space="preserve">, stems from both authors’ familiarity with toxic comments and hostile online environments. Both play video games and engage in online forums, where these types of hostile interactions are all too common. </w:t>
+      </w:r>
+      <w:r>
+        <w:rPr>
+          <w:rFonts w:ascii="Times New Roman" w:hAnsi="Times New Roman" w:cs="Times New Roman"/>
+          <w:sz w:val="20"/>
+          <w:szCs w:val="20"/>
+        </w:rPr>
+        <w:t xml:space="preserve">In some situations, these online platforms struggle to facilitate online conversations, leading to the removal of user comments and text chats. </w:t>
+      </w:r>
+      <w:r>
+        <w:rPr>
+          <w:rFonts w:ascii="Times New Roman" w:hAnsi="Times New Roman" w:cs="Times New Roman"/>
+          <w:sz w:val="20"/>
+          <w:szCs w:val="20"/>
+        </w:rPr>
+        <w:t xml:space="preserve">The authors hope that with the implementation of algorithms such as the one we </w:t>
+      </w:r>
+      <w:proofErr w:type="gramStart"/>
+      <w:r>
+        <w:rPr>
+          <w:rFonts w:ascii="Times New Roman" w:hAnsi="Times New Roman" w:cs="Times New Roman"/>
+          <w:sz w:val="20"/>
+          <w:szCs w:val="20"/>
+        </w:rPr>
+        <w:t>explore,</w:t>
+      </w:r>
+      <w:proofErr w:type="gramEnd"/>
+      <w:r>
+        <w:rPr>
+          <w:rFonts w:ascii="Times New Roman" w:hAnsi="Times New Roman" w:cs="Times New Roman"/>
+          <w:sz w:val="20"/>
+          <w:szCs w:val="20"/>
+        </w:rPr>
+        <w:t xml:space="preserve"> their usage can lead to </w:t>
+      </w:r>
+      <w:r>
+        <w:rPr>
+          <w:rFonts w:ascii="Times New Roman" w:hAnsi="Times New Roman" w:cs="Times New Roman"/>
+          <w:sz w:val="20"/>
+          <w:szCs w:val="20"/>
+        </w:rPr>
+        <w:t>improvements in online conversation with more productive and respectful discussion.</w:t>
+      </w:r>
+    </w:p>
+    <w:p>
+      <w:pPr>
+        <w:spacing w:line="240" w:lineRule="auto"/>
+        <w:rPr>
+          <w:rFonts w:ascii="Times New Roman" w:hAnsi="Times New Roman" w:cs="Times New Roman"/>
+          <w:b/>
+          <w:bCs/>
+          <w:sz w:val="20"/>
+          <w:szCs w:val="20"/>
+        </w:rPr>
+      </w:pPr>
+      <w:r>
+        <w:rPr>
+          <w:rFonts w:ascii="Times New Roman" w:hAnsi="Times New Roman" w:cs="Times New Roman"/>
+          <w:b/>
+          <w:bCs/>
+          <w:sz w:val="20"/>
+          <w:szCs w:val="20"/>
+        </w:rPr>
+        <w:t>1.2 The Task</w:t>
+      </w:r>
+    </w:p>
+    <w:p>
+      <w:pPr>
+        <w:spacing w:line="240" w:lineRule="auto"/>
+        <w:rPr>
+          <w:rFonts w:ascii="Times New Roman" w:hAnsi="Times New Roman" w:cs="Times New Roman"/>
+          <w:sz w:val="20"/>
+          <w:szCs w:val="20"/>
+        </w:rPr>
+      </w:pPr>
+      <w:r>
+        <w:rPr>
+          <w:rFonts w:ascii="Times New Roman" w:hAnsi="Times New Roman" w:cs="Times New Roman"/>
+          <w:sz w:val="20"/>
+          <w:szCs w:val="20"/>
+        </w:rPr>
+        <w:t xml:space="preserve">[Briefly describe challenges faced during task] </w:t>
+      </w:r>
+      <w:r>
+        <w:rPr>
+          <w:rFonts w:ascii="Times New Roman" w:hAnsi="Times New Roman" w:cs="Times New Roman"/>
+          <w:sz w:val="20"/>
+          <w:szCs w:val="20"/>
+        </w:rPr>
+        <w:t xml:space="preserve">The authors ran into many challenges throughout the duration of the project, the first coming on just the first day! This project takes data from the </w:t>
+      </w:r>
+      <w:r>
+        <w:rPr>
+          <w:rFonts w:ascii="Times New Roman" w:hAnsi="Times New Roman" w:cs="Times New Roman"/>
+          <w:i/>
+          <w:iCs/>
+          <w:sz w:val="20"/>
+          <w:szCs w:val="20"/>
+        </w:rPr>
+        <w:t>Jigsaw Toxic Comment Classification Challenge</w:t>
+      </w:r>
+      <w:r>
+        <w:rPr>
+          <w:rFonts w:ascii="Times New Roman" w:hAnsi="Times New Roman" w:cs="Times New Roman"/>
+          <w:sz w:val="20"/>
+          <w:szCs w:val="20"/>
+        </w:rPr>
+        <w:t xml:space="preserve">, hosted by Kaggle, in which the data provided is </w:t>
+      </w:r>
+      <w:r>
+        <w:rPr>
+          <w:rFonts w:ascii="Times New Roman" w:hAnsi="Times New Roman" w:cs="Times New Roman"/>
+          <w:sz w:val="20"/>
+          <w:szCs w:val="20"/>
+        </w:rPr>
+        <w:t>a dataset of comments from Wikipedia’s talk page edits.</w:t>
+      </w:r>
+      <w:r>
+        <w:rPr>
+          <w:rFonts w:ascii="Times New Roman" w:hAnsi="Times New Roman" w:cs="Times New Roman"/>
+          <w:sz w:val="20"/>
+          <w:szCs w:val="20"/>
+        </w:rPr>
+        <w:t xml:space="preserve"> The very first problem was the formatting of the provided csv files, as during the download, the delimiting (occurring on commas) didn’t work as intended. [</w:t>
+      </w:r>
+      <w:r>
+        <w:rPr>
+          <w:rFonts w:ascii="Times New Roman" w:hAnsi="Times New Roman" w:cs="Times New Roman"/>
+          <w:sz w:val="20"/>
+          <w:szCs w:val="20"/>
+        </w:rPr>
+        <w:t>Therefore,</w:t>
+      </w:r>
+      <w:r>
+        <w:rPr>
+          <w:rFonts w:ascii="Times New Roman" w:hAnsi="Times New Roman" w:cs="Times New Roman"/>
+          <w:sz w:val="20"/>
+          <w:szCs w:val="20"/>
+        </w:rPr>
+        <w:t xml:space="preserve"> we had to change the format blah blah blah…]</w:t>
+      </w:r>
+      <w:r>
+        <w:rPr>
+          <w:rFonts w:ascii="Times New Roman" w:hAnsi="Times New Roman" w:cs="Times New Roman"/>
+          <w:sz w:val="20"/>
+          <w:szCs w:val="20"/>
+        </w:rPr>
+        <w:t xml:space="preserve"> [more problems…]</w:t>
+      </w:r>
+    </w:p>
+    <w:p>
+      <w:pPr>
+        <w:spacing w:line="240" w:lineRule="auto"/>
+        <w:rPr>
+          <w:rFonts w:ascii="Times New Roman" w:hAnsi="Times New Roman" w:cs="Times New Roman"/>
+          <w:sz w:val="20"/>
+          <w:szCs w:val="20"/>
+        </w:rPr>
+      </w:pPr>
+      <w:r>
+        <w:rPr>
+          <w:rFonts w:ascii="Times New Roman" w:hAnsi="Times New Roman" w:cs="Times New Roman"/>
           <w:sz w:val="20"/>
           <w:szCs w:val="20"/>
         </w:rPr>
         <w:lastRenderedPageBreak/>
-        <w:t xml:space="preserve">1.0 </w:t>
-      </w:r>
-      <w:commentRangeStart w:id="1"/>
-      <w:r>
-        <w:rPr>
-          <w:rFonts w:ascii="Times New Roman" w:hAnsi="Times New Roman" w:cs="Times New Roman"/>
-          <w:b/>
-          <w:bCs/>
-          <w:sz w:val="20"/>
-          <w:szCs w:val="20"/>
-        </w:rPr>
-        <w:t>Introduction</w:t>
-      </w:r>
-      <w:commentRangeEnd w:id="1"/>
+        <w:t xml:space="preserve">The main aspect of the project revolved around testing different multi-label classification methods against each other. </w:t>
+      </w:r>
+      <w:r>
+        <w:rPr>
+          <w:rFonts w:ascii="Times New Roman" w:hAnsi="Times New Roman" w:cs="Times New Roman"/>
+          <w:sz w:val="20"/>
+          <w:szCs w:val="20"/>
+        </w:rPr>
+        <w:t>To</w:t>
+      </w:r>
+      <w:r>
+        <w:rPr>
+          <w:rFonts w:ascii="Times New Roman" w:hAnsi="Times New Roman" w:cs="Times New Roman"/>
+          <w:sz w:val="20"/>
+          <w:szCs w:val="20"/>
+        </w:rPr>
+        <w:t xml:space="preserve"> get there, there were a few steps before. First, the authors determined the definition of the problem, </w:t>
+      </w:r>
+      <w:r>
+        <w:rPr>
+          <w:rFonts w:ascii="Times New Roman" w:hAnsi="Times New Roman" w:cs="Times New Roman"/>
+          <w:sz w:val="20"/>
+          <w:szCs w:val="20"/>
+        </w:rPr>
+        <w:t xml:space="preserve">and </w:t>
+      </w:r>
+      <w:r>
+        <w:rPr>
+          <w:rFonts w:ascii="Times New Roman" w:hAnsi="Times New Roman" w:cs="Times New Roman"/>
+          <w:sz w:val="20"/>
+          <w:szCs w:val="20"/>
+        </w:rPr>
+        <w:t xml:space="preserve">how they would go about solving </w:t>
+      </w:r>
+      <w:r>
+        <w:rPr>
+          <w:rFonts w:ascii="Times New Roman" w:hAnsi="Times New Roman" w:cs="Times New Roman"/>
+          <w:sz w:val="20"/>
+          <w:szCs w:val="20"/>
+        </w:rPr>
+        <w:t xml:space="preserve">and evaluating </w:t>
+      </w:r>
+      <w:r>
+        <w:rPr>
+          <w:rFonts w:ascii="Times New Roman" w:hAnsi="Times New Roman" w:cs="Times New Roman"/>
+          <w:sz w:val="20"/>
+          <w:szCs w:val="20"/>
+        </w:rPr>
+        <w:t>them</w:t>
+      </w:r>
+      <w:r>
+        <w:rPr>
+          <w:rFonts w:ascii="Times New Roman" w:hAnsi="Times New Roman" w:cs="Times New Roman"/>
+          <w:sz w:val="20"/>
+          <w:szCs w:val="20"/>
+        </w:rPr>
+        <w:t xml:space="preserve">. </w:t>
+      </w:r>
+      <w:r>
+        <w:rPr>
+          <w:rFonts w:ascii="Times New Roman" w:hAnsi="Times New Roman" w:cs="Times New Roman"/>
+          <w:sz w:val="20"/>
+          <w:szCs w:val="20"/>
+        </w:rPr>
+        <w:t>The</w:t>
+      </w:r>
+      <w:r>
+        <w:rPr>
+          <w:rFonts w:ascii="Times New Roman" w:hAnsi="Times New Roman" w:cs="Times New Roman"/>
+          <w:sz w:val="20"/>
+          <w:szCs w:val="20"/>
+        </w:rPr>
+        <w:t xml:space="preserve"> problem being the challenge found </w:t>
+      </w:r>
+      <w:hyperlink r:id="rId11" w:history="1">
+        <w:r>
+          <w:rPr>
+            <w:rStyle w:val="Hyperlink"/>
+            <w:rFonts w:ascii="Times New Roman" w:hAnsi="Times New Roman" w:cs="Times New Roman"/>
+            <w:sz w:val="20"/>
+            <w:szCs w:val="20"/>
+          </w:rPr>
+          <w:t>here</w:t>
+        </w:r>
+      </w:hyperlink>
+      <w:r>
+        <w:rPr>
+          <w:rFonts w:ascii="Times New Roman" w:hAnsi="Times New Roman" w:cs="Times New Roman"/>
+          <w:sz w:val="20"/>
+          <w:szCs w:val="20"/>
+        </w:rPr>
+        <w:t xml:space="preserve"> on Kaggle – build a model capable of detecting different types of toxicity, which predicts the probability of each type of toxicity for each comment, trained using a highly-imbalanced training data set. We could then evaluate the performances of the different methods by comparing the accuracies of each</w:t>
+      </w:r>
+      <w:r>
+        <w:rPr>
+          <w:rFonts w:ascii="Times New Roman" w:hAnsi="Times New Roman" w:cs="Times New Roman"/>
+          <w:sz w:val="20"/>
+          <w:szCs w:val="20"/>
+        </w:rPr>
+        <w:t>, and the CPU computation time</w:t>
+      </w:r>
+      <w:r>
+        <w:rPr>
+          <w:rFonts w:ascii="Times New Roman" w:hAnsi="Times New Roman" w:cs="Times New Roman"/>
+          <w:sz w:val="20"/>
+          <w:szCs w:val="20"/>
+        </w:rPr>
+        <w:t>.</w:t>
+      </w:r>
+      <w:r>
+        <w:rPr>
+          <w:rFonts w:ascii="Times New Roman" w:hAnsi="Times New Roman" w:cs="Times New Roman"/>
+          <w:sz w:val="20"/>
+          <w:szCs w:val="20"/>
+        </w:rPr>
+        <w:t xml:space="preserve"> The next step was to import and clean up the data – the preprocessing step. Here, the authors make the data as nice and clean as possible to make the next steps easier. At this point, the data is prepared for the different multi-label classification methods. </w:t>
+      </w:r>
+      <w:r>
+        <w:rPr>
+          <w:rFonts w:ascii="Times New Roman" w:hAnsi="Times New Roman" w:cs="Times New Roman"/>
+          <w:sz w:val="20"/>
+          <w:szCs w:val="20"/>
+        </w:rPr>
+        <w:t>Once those methods have been successfully implemented and run, the authors can evaluate the effectiveness of the algorithms, by comparing their accuracies and compute times.</w:t>
+      </w:r>
+    </w:p>
+    <w:p>
+      <w:pPr>
+        <w:spacing w:line="240" w:lineRule="auto"/>
+        <w:rPr>
+          <w:rFonts w:ascii="Times New Roman" w:hAnsi="Times New Roman" w:cs="Times New Roman"/>
+          <w:b/>
+          <w:bCs/>
+          <w:sz w:val="20"/>
+          <w:szCs w:val="20"/>
+        </w:rPr>
+      </w:pPr>
+      <w:r>
+        <w:rPr>
+          <w:rFonts w:ascii="Times New Roman" w:hAnsi="Times New Roman" w:cs="Times New Roman"/>
+          <w:b/>
+          <w:bCs/>
+          <w:sz w:val="20"/>
+          <w:szCs w:val="20"/>
+        </w:rPr>
+        <w:t>1.3 Brief Result</w:t>
+      </w:r>
+      <w:r>
+        <w:rPr>
+          <w:rFonts w:ascii="Times New Roman" w:hAnsi="Times New Roman" w:cs="Times New Roman"/>
+          <w:b/>
+          <w:bCs/>
+          <w:sz w:val="20"/>
+          <w:szCs w:val="20"/>
+        </w:rPr>
+        <w:t xml:space="preserve"> Overview</w:t>
+      </w:r>
+    </w:p>
+    <w:p>
+      <w:pPr>
+        <w:spacing w:line="240" w:lineRule="auto"/>
+        <w:rPr>
+          <w:rFonts w:ascii="Times New Roman" w:hAnsi="Times New Roman" w:cs="Times New Roman"/>
+          <w:sz w:val="20"/>
+          <w:szCs w:val="20"/>
+        </w:rPr>
+      </w:pPr>
+      <w:r>
+        <w:rPr>
+          <w:rFonts w:ascii="Times New Roman" w:hAnsi="Times New Roman" w:cs="Times New Roman"/>
+          <w:sz w:val="20"/>
+          <w:szCs w:val="20"/>
+        </w:rPr>
+        <w:t>[Briefly summarize results]</w:t>
+      </w:r>
+    </w:p>
+    <w:p>
+      <w:pPr>
+        <w:spacing w:line="240" w:lineRule="auto"/>
+        <w:rPr>
+          <w:rFonts w:ascii="Times New Roman" w:hAnsi="Times New Roman" w:cs="Times New Roman"/>
+          <w:sz w:val="20"/>
+          <w:szCs w:val="20"/>
+        </w:rPr>
+      </w:pPr>
+    </w:p>
+    <w:p>
+      <w:pPr>
+        <w:spacing w:line="240" w:lineRule="auto"/>
+        <w:rPr>
+          <w:rFonts w:ascii="Times New Roman" w:hAnsi="Times New Roman" w:cs="Times New Roman"/>
+          <w:b/>
+          <w:bCs/>
+          <w:sz w:val="24"/>
+          <w:szCs w:val="24"/>
+        </w:rPr>
+      </w:pPr>
+      <w:r>
+        <w:rPr>
+          <w:rFonts w:ascii="Times New Roman" w:hAnsi="Times New Roman" w:cs="Times New Roman"/>
+          <w:b/>
+          <w:bCs/>
+          <w:sz w:val="24"/>
+          <w:szCs w:val="24"/>
+        </w:rPr>
+        <w:t xml:space="preserve">2.0 </w:t>
+      </w:r>
+      <w:commentRangeStart w:id="2"/>
+      <w:r>
+        <w:rPr>
+          <w:rFonts w:ascii="Times New Roman" w:hAnsi="Times New Roman" w:cs="Times New Roman"/>
+          <w:b/>
+          <w:bCs/>
+          <w:sz w:val="24"/>
+          <w:szCs w:val="24"/>
+        </w:rPr>
+        <w:t>Data Mining Task</w:t>
+      </w:r>
+      <w:commentRangeEnd w:id="2"/>
       <w:r>
         <w:rPr>
           <w:rStyle w:val="CommentReference"/>
           <w:rFonts w:ascii="Times New Roman" w:hAnsi="Times New Roman" w:cs="Times New Roman"/>
-          <w:sz w:val="20"/>
-          <w:szCs w:val="20"/>
-        </w:rPr>
-        <w:commentReference w:id="1"/>
-      </w:r>
-    </w:p>
-    <w:p>
-      <w:pPr>
-        <w:spacing w:line="240" w:lineRule="auto"/>
-        <w:rPr>
-          <w:rFonts w:ascii="Times New Roman" w:hAnsi="Times New Roman" w:cs="Times New Roman"/>
-          <w:sz w:val="20"/>
-          <w:szCs w:val="20"/>
-        </w:rPr>
-      </w:pPr>
-    </w:p>
-    <w:p>
-      <w:pPr>
-        <w:spacing w:line="240" w:lineRule="auto"/>
-        <w:rPr>
-          <w:rFonts w:ascii="Times New Roman" w:hAnsi="Times New Roman" w:cs="Times New Roman"/>
-          <w:sz w:val="20"/>
-          <w:szCs w:val="20"/>
-        </w:rPr>
-      </w:pPr>
-      <w:r>
-        <w:rPr>
-          <w:rFonts w:ascii="Times New Roman" w:hAnsi="Times New Roman" w:cs="Times New Roman"/>
-          <w:sz w:val="20"/>
-          <w:szCs w:val="20"/>
-        </w:rPr>
-        <w:t xml:space="preserve">Discussing topics in any sort of online format can be challenging, for many different reasons. The threat of conversational toxicity is an issue that can lead people to no longer feel comfortable, out of the fear of </w:t>
-      </w:r>
-      <w:r>
-        <w:rPr>
-          <w:rFonts w:ascii="Times New Roman" w:hAnsi="Times New Roman" w:cs="Times New Roman"/>
-          <w:sz w:val="20"/>
-          <w:szCs w:val="20"/>
-        </w:rPr>
-        <w:t xml:space="preserve">aggravation and abuse online. This is a common problem in online video games and forums, where the ability to “hide behind your screen” allows malicious users to leave these comments, without risk of repercussion. The goal of this project is to use Machine Learning algorithms to train a model </w:t>
-      </w:r>
-      <w:r>
-        <w:rPr>
-          <w:rFonts w:ascii="Times New Roman" w:hAnsi="Times New Roman" w:cs="Times New Roman"/>
-          <w:sz w:val="20"/>
-          <w:szCs w:val="20"/>
-        </w:rPr>
-        <w:t xml:space="preserve">to identify toxic behavior in comments. This </w:t>
-      </w:r>
-      <w:r>
-        <w:rPr>
-          <w:rFonts w:ascii="Times New Roman" w:hAnsi="Times New Roman" w:cs="Times New Roman"/>
-          <w:sz w:val="20"/>
-          <w:szCs w:val="20"/>
-        </w:rPr>
-        <w:t xml:space="preserve">could be used to </w:t>
-      </w:r>
-      <w:r>
-        <w:rPr>
-          <w:rFonts w:ascii="Times New Roman" w:hAnsi="Times New Roman" w:cs="Times New Roman"/>
-          <w:sz w:val="20"/>
-          <w:szCs w:val="20"/>
-        </w:rPr>
-        <w:t xml:space="preserve">discourage those hostile users from posting potentially toxic or hurtful messages, allowing positive, civil discourse to occur. </w:t>
-      </w:r>
-    </w:p>
-    <w:p>
-      <w:pPr>
-        <w:spacing w:line="240" w:lineRule="auto"/>
-        <w:rPr>
-          <w:rFonts w:ascii="Times New Roman" w:hAnsi="Times New Roman" w:cs="Times New Roman"/>
-          <w:sz w:val="20"/>
-          <w:szCs w:val="20"/>
-        </w:rPr>
-      </w:pPr>
-      <w:r>
-        <w:rPr>
-          <w:rFonts w:ascii="Times New Roman" w:hAnsi="Times New Roman" w:cs="Times New Roman"/>
-          <w:sz w:val="20"/>
-          <w:szCs w:val="20"/>
-        </w:rPr>
-        <w:t>The goal of this project is to implement a few different algorithms – specifically – to find the best approach to classifying toxic comments. Through the project, we will evaluate and analyze the effectiveness of the different algorithms</w:t>
-      </w:r>
-      <w:r>
-        <w:rPr>
-          <w:rFonts w:ascii="Times New Roman" w:hAnsi="Times New Roman" w:cs="Times New Roman"/>
-          <w:sz w:val="20"/>
-          <w:szCs w:val="20"/>
-        </w:rPr>
-        <w:t>.</w:t>
-      </w:r>
-    </w:p>
-    <w:p>
-      <w:pPr>
-        <w:spacing w:line="240" w:lineRule="auto"/>
-        <w:rPr>
-          <w:rFonts w:ascii="Times New Roman" w:hAnsi="Times New Roman" w:cs="Times New Roman"/>
-          <w:sz w:val="20"/>
-          <w:szCs w:val="20"/>
-        </w:rPr>
-      </w:pPr>
-      <w:r>
-        <w:rPr>
-          <w:rFonts w:ascii="Times New Roman" w:hAnsi="Times New Roman" w:cs="Times New Roman"/>
-          <w:sz w:val="20"/>
-          <w:szCs w:val="20"/>
-        </w:rPr>
-        <w:t xml:space="preserve">The motivation behind this project </w:t>
-      </w:r>
-    </w:p>
-    <w:p>
-      <w:pPr>
-        <w:spacing w:line="240" w:lineRule="auto"/>
-        <w:rPr>
-          <w:rFonts w:ascii="Times New Roman" w:hAnsi="Times New Roman" w:cs="Times New Roman"/>
-          <w:sz w:val="20"/>
-          <w:szCs w:val="20"/>
-        </w:rPr>
-      </w:pPr>
-    </w:p>
-    <w:p>
-      <w:pPr>
-        <w:spacing w:line="240" w:lineRule="auto"/>
-        <w:rPr>
-          <w:rFonts w:ascii="Times New Roman" w:hAnsi="Times New Roman" w:cs="Times New Roman"/>
-          <w:sz w:val="20"/>
-          <w:szCs w:val="20"/>
-        </w:rPr>
-      </w:pPr>
-      <w:r>
-        <w:rPr>
-          <w:rFonts w:ascii="Times New Roman" w:hAnsi="Times New Roman" w:cs="Times New Roman"/>
-          <w:sz w:val="20"/>
-          <w:szCs w:val="20"/>
-        </w:rPr>
-        <w:t xml:space="preserve">2.0 </w:t>
-      </w:r>
-      <w:commentRangeStart w:id="2"/>
-      <w:r>
-        <w:rPr>
-          <w:rFonts w:ascii="Times New Roman" w:hAnsi="Times New Roman" w:cs="Times New Roman"/>
-          <w:sz w:val="20"/>
-          <w:szCs w:val="20"/>
-        </w:rPr>
-        <w:t>Data Mining Task</w:t>
-      </w:r>
-      <w:commentRangeEnd w:id="2"/>
+          <w:b/>
+          <w:bCs/>
+          <w:sz w:val="24"/>
+          <w:szCs w:val="24"/>
+        </w:rPr>
+        <w:commentReference w:id="2"/>
+      </w:r>
+    </w:p>
+    <w:p>
+      <w:pPr>
+        <w:spacing w:line="240" w:lineRule="auto"/>
+        <w:rPr>
+          <w:rFonts w:ascii="Times New Roman" w:hAnsi="Times New Roman" w:cs="Times New Roman"/>
+          <w:b/>
+          <w:bCs/>
+          <w:sz w:val="20"/>
+          <w:szCs w:val="20"/>
+        </w:rPr>
+      </w:pPr>
+      <w:r>
+        <w:rPr>
+          <w:rFonts w:ascii="Times New Roman" w:hAnsi="Times New Roman" w:cs="Times New Roman"/>
+          <w:b/>
+          <w:bCs/>
+          <w:sz w:val="20"/>
+          <w:szCs w:val="20"/>
+        </w:rPr>
+        <w:t>2.1 Task Details</w:t>
+      </w:r>
+    </w:p>
+    <w:p>
+      <w:pPr>
+        <w:spacing w:line="240" w:lineRule="auto"/>
+        <w:rPr>
+          <w:rFonts w:ascii="Times New Roman" w:hAnsi="Times New Roman" w:cs="Times New Roman"/>
+          <w:sz w:val="20"/>
+          <w:szCs w:val="20"/>
+        </w:rPr>
+      </w:pPr>
+    </w:p>
+    <w:p>
+      <w:pPr>
+        <w:spacing w:line="240" w:lineRule="auto"/>
+        <w:rPr>
+          <w:rFonts w:ascii="Times New Roman" w:hAnsi="Times New Roman" w:cs="Times New Roman"/>
+          <w:b/>
+          <w:bCs/>
+          <w:sz w:val="20"/>
+          <w:szCs w:val="20"/>
+        </w:rPr>
+      </w:pPr>
+      <w:r>
+        <w:rPr>
+          <w:rFonts w:ascii="Times New Roman" w:hAnsi="Times New Roman" w:cs="Times New Roman"/>
+          <w:b/>
+          <w:bCs/>
+          <w:sz w:val="20"/>
+          <w:szCs w:val="20"/>
+        </w:rPr>
+        <w:t>2.2 Authors’ Questions</w:t>
+      </w:r>
+    </w:p>
+    <w:p>
+      <w:pPr>
+        <w:spacing w:line="240" w:lineRule="auto"/>
+        <w:rPr>
+          <w:rFonts w:ascii="Times New Roman" w:hAnsi="Times New Roman" w:cs="Times New Roman"/>
+          <w:sz w:val="20"/>
+          <w:szCs w:val="20"/>
+        </w:rPr>
+      </w:pPr>
+    </w:p>
+    <w:p>
+      <w:pPr>
+        <w:spacing w:line="240" w:lineRule="auto"/>
+        <w:rPr>
+          <w:rFonts w:ascii="Times New Roman" w:hAnsi="Times New Roman" w:cs="Times New Roman"/>
+          <w:b/>
+          <w:bCs/>
+          <w:sz w:val="20"/>
+          <w:szCs w:val="20"/>
+        </w:rPr>
+      </w:pPr>
+      <w:r>
+        <w:rPr>
+          <w:rFonts w:ascii="Times New Roman" w:hAnsi="Times New Roman" w:cs="Times New Roman"/>
+          <w:b/>
+          <w:bCs/>
+          <w:sz w:val="20"/>
+          <w:szCs w:val="20"/>
+        </w:rPr>
+        <w:t>2.3 Key Challenges</w:t>
+      </w:r>
+    </w:p>
+    <w:p>
+      <w:pPr>
+        <w:spacing w:line="240" w:lineRule="auto"/>
+        <w:rPr>
+          <w:rFonts w:ascii="Times New Roman" w:hAnsi="Times New Roman" w:cs="Times New Roman"/>
+          <w:b/>
+          <w:bCs/>
+          <w:sz w:val="20"/>
+          <w:szCs w:val="20"/>
+        </w:rPr>
+      </w:pPr>
+    </w:p>
+    <w:p>
+      <w:pPr>
+        <w:spacing w:line="240" w:lineRule="auto"/>
+        <w:rPr>
+          <w:rFonts w:ascii="Times New Roman" w:hAnsi="Times New Roman" w:cs="Times New Roman"/>
+          <w:b/>
+          <w:bCs/>
+          <w:sz w:val="20"/>
+          <w:szCs w:val="20"/>
+        </w:rPr>
+      </w:pPr>
+    </w:p>
+    <w:p>
+      <w:pPr>
+        <w:spacing w:line="240" w:lineRule="auto"/>
+        <w:rPr>
+          <w:rFonts w:ascii="Times New Roman" w:hAnsi="Times New Roman" w:cs="Times New Roman"/>
+          <w:b/>
+          <w:bCs/>
+          <w:sz w:val="24"/>
+          <w:szCs w:val="24"/>
+        </w:rPr>
+      </w:pPr>
+      <w:r>
+        <w:rPr>
+          <w:rFonts w:ascii="Times New Roman" w:hAnsi="Times New Roman" w:cs="Times New Roman"/>
+          <w:b/>
+          <w:bCs/>
+          <w:sz w:val="24"/>
+          <w:szCs w:val="24"/>
+        </w:rPr>
+        <w:t xml:space="preserve">3.0 </w:t>
+      </w:r>
+      <w:commentRangeStart w:id="3"/>
+      <w:r>
+        <w:rPr>
+          <w:rFonts w:ascii="Times New Roman" w:hAnsi="Times New Roman" w:cs="Times New Roman"/>
+          <w:b/>
+          <w:bCs/>
+          <w:sz w:val="24"/>
+          <w:szCs w:val="24"/>
+        </w:rPr>
+        <w:t>Technical Approach</w:t>
+      </w:r>
+      <w:commentRangeEnd w:id="3"/>
       <w:r>
         <w:rPr>
           <w:rStyle w:val="CommentReference"/>
           <w:rFonts w:ascii="Times New Roman" w:hAnsi="Times New Roman" w:cs="Times New Roman"/>
-          <w:sz w:val="20"/>
-          <w:szCs w:val="20"/>
-        </w:rPr>
-        <w:commentReference w:id="2"/>
-      </w:r>
-    </w:p>
-    <w:p>
-      <w:pPr>
-        <w:spacing w:line="240" w:lineRule="auto"/>
-        <w:rPr>
-          <w:rFonts w:ascii="Times New Roman" w:hAnsi="Times New Roman" w:cs="Times New Roman"/>
-          <w:sz w:val="20"/>
-          <w:szCs w:val="20"/>
-        </w:rPr>
-      </w:pPr>
-    </w:p>
-    <w:p>
-      <w:pPr>
-        <w:spacing w:line="240" w:lineRule="auto"/>
-        <w:rPr>
-          <w:rFonts w:ascii="Times New Roman" w:hAnsi="Times New Roman" w:cs="Times New Roman"/>
-          <w:sz w:val="20"/>
-          <w:szCs w:val="20"/>
-        </w:rPr>
-      </w:pPr>
-      <w:r>
-        <w:rPr>
-          <w:rFonts w:ascii="Times New Roman" w:hAnsi="Times New Roman" w:cs="Times New Roman"/>
-          <w:sz w:val="20"/>
-          <w:szCs w:val="20"/>
-        </w:rPr>
-        <w:t xml:space="preserve">3.0 </w:t>
-      </w:r>
-      <w:commentRangeStart w:id="3"/>
-      <w:r>
-        <w:rPr>
-          <w:rFonts w:ascii="Times New Roman" w:hAnsi="Times New Roman" w:cs="Times New Roman"/>
-          <w:sz w:val="20"/>
-          <w:szCs w:val="20"/>
-        </w:rPr>
-        <w:t>Technical Approach</w:t>
-      </w:r>
-      <w:commentRangeEnd w:id="3"/>
+          <w:b/>
+          <w:bCs/>
+          <w:sz w:val="24"/>
+          <w:szCs w:val="24"/>
+        </w:rPr>
+        <w:commentReference w:id="3"/>
+      </w:r>
+    </w:p>
+    <w:p>
+      <w:pPr>
+        <w:spacing w:line="240" w:lineRule="auto"/>
+        <w:rPr>
+          <w:rFonts w:ascii="Times New Roman" w:hAnsi="Times New Roman" w:cs="Times New Roman"/>
+          <w:b/>
+          <w:bCs/>
+          <w:sz w:val="20"/>
+          <w:szCs w:val="20"/>
+        </w:rPr>
+      </w:pPr>
+      <w:r>
+        <w:rPr>
+          <w:rFonts w:ascii="Times New Roman" w:hAnsi="Times New Roman" w:cs="Times New Roman"/>
+          <w:b/>
+          <w:bCs/>
+          <w:sz w:val="20"/>
+          <w:szCs w:val="20"/>
+        </w:rPr>
+        <w:t>3.1 Algorithm</w:t>
+      </w:r>
+    </w:p>
+    <w:p>
+      <w:pPr>
+        <w:spacing w:line="240" w:lineRule="auto"/>
+        <w:rPr>
+          <w:rFonts w:ascii="Times New Roman" w:hAnsi="Times New Roman" w:cs="Times New Roman"/>
+          <w:sz w:val="20"/>
+          <w:szCs w:val="20"/>
+        </w:rPr>
+      </w:pPr>
+    </w:p>
+    <w:p>
+      <w:pPr>
+        <w:spacing w:line="240" w:lineRule="auto"/>
+        <w:rPr>
+          <w:rFonts w:ascii="Times New Roman" w:hAnsi="Times New Roman" w:cs="Times New Roman"/>
+          <w:sz w:val="20"/>
+          <w:szCs w:val="20"/>
+        </w:rPr>
+      </w:pPr>
+      <w:r>
+        <w:rPr>
+          <w:rFonts w:ascii="Times New Roman" w:hAnsi="Times New Roman" w:cs="Times New Roman"/>
+          <w:sz w:val="20"/>
+          <w:szCs w:val="20"/>
+        </w:rPr>
+        <w:t>[include pseudo-code or figure to illustrate approach]</w:t>
+      </w:r>
+    </w:p>
+    <w:p>
+      <w:pPr>
+        <w:spacing w:line="240" w:lineRule="auto"/>
+        <w:rPr>
+          <w:rFonts w:ascii="Times New Roman" w:hAnsi="Times New Roman" w:cs="Times New Roman"/>
+          <w:b/>
+          <w:bCs/>
+          <w:sz w:val="20"/>
+          <w:szCs w:val="20"/>
+        </w:rPr>
+      </w:pPr>
+      <w:r>
+        <w:rPr>
+          <w:rFonts w:ascii="Times New Roman" w:hAnsi="Times New Roman" w:cs="Times New Roman"/>
+          <w:b/>
+          <w:bCs/>
+          <w:sz w:val="20"/>
+          <w:szCs w:val="20"/>
+        </w:rPr>
+        <w:t>3.2 Addressing Challenges</w:t>
+      </w:r>
+    </w:p>
+    <w:p>
+      <w:pPr>
+        <w:spacing w:line="240" w:lineRule="auto"/>
+        <w:rPr>
+          <w:rFonts w:ascii="Times New Roman" w:hAnsi="Times New Roman" w:cs="Times New Roman"/>
+          <w:sz w:val="20"/>
+          <w:szCs w:val="20"/>
+        </w:rPr>
+      </w:pPr>
+    </w:p>
+    <w:p>
+      <w:pPr>
+        <w:spacing w:line="240" w:lineRule="auto"/>
+        <w:rPr>
+          <w:rFonts w:ascii="Times New Roman" w:hAnsi="Times New Roman" w:cs="Times New Roman"/>
+          <w:sz w:val="20"/>
+          <w:szCs w:val="20"/>
+        </w:rPr>
+      </w:pPr>
+      <w:r>
+        <w:rPr>
+          <w:rFonts w:ascii="Times New Roman" w:hAnsi="Times New Roman" w:cs="Times New Roman"/>
+          <w:sz w:val="20"/>
+          <w:szCs w:val="20"/>
+        </w:rPr>
+        <w:t xml:space="preserve"> </w:t>
+      </w:r>
+    </w:p>
+    <w:p>
+      <w:pPr>
+        <w:spacing w:line="240" w:lineRule="auto"/>
+        <w:rPr>
+          <w:rFonts w:ascii="Times New Roman" w:hAnsi="Times New Roman" w:cs="Times New Roman"/>
+          <w:b/>
+          <w:bCs/>
+          <w:sz w:val="24"/>
+          <w:szCs w:val="24"/>
+        </w:rPr>
+      </w:pPr>
+      <w:r>
+        <w:rPr>
+          <w:rFonts w:ascii="Times New Roman" w:hAnsi="Times New Roman" w:cs="Times New Roman"/>
+          <w:b/>
+          <w:bCs/>
+          <w:sz w:val="24"/>
+          <w:szCs w:val="24"/>
+        </w:rPr>
+        <w:t xml:space="preserve">4.0 </w:t>
+      </w:r>
+      <w:commentRangeStart w:id="4"/>
+      <w:r>
+        <w:rPr>
+          <w:rFonts w:ascii="Times New Roman" w:hAnsi="Times New Roman" w:cs="Times New Roman"/>
+          <w:b/>
+          <w:bCs/>
+          <w:sz w:val="24"/>
+          <w:szCs w:val="24"/>
+        </w:rPr>
+        <w:t>Evaluation Methodology</w:t>
+      </w:r>
+      <w:commentRangeEnd w:id="4"/>
       <w:r>
         <w:rPr>
           <w:rStyle w:val="CommentReference"/>
           <w:rFonts w:ascii="Times New Roman" w:hAnsi="Times New Roman" w:cs="Times New Roman"/>
-          <w:sz w:val="20"/>
-          <w:szCs w:val="20"/>
-        </w:rPr>
-        <w:commentReference w:id="3"/>
-      </w:r>
-    </w:p>
-    <w:p>
-      <w:pPr>
-        <w:spacing w:line="240" w:lineRule="auto"/>
-        <w:rPr>
-          <w:rFonts w:ascii="Times New Roman" w:hAnsi="Times New Roman" w:cs="Times New Roman"/>
-          <w:sz w:val="20"/>
-          <w:szCs w:val="20"/>
-        </w:rPr>
-      </w:pPr>
-    </w:p>
-    <w:p>
-      <w:pPr>
-        <w:spacing w:line="240" w:lineRule="auto"/>
-        <w:rPr>
-          <w:rFonts w:ascii="Times New Roman" w:hAnsi="Times New Roman" w:cs="Times New Roman"/>
-          <w:sz w:val="20"/>
-          <w:szCs w:val="20"/>
-        </w:rPr>
-      </w:pPr>
-      <w:r>
-        <w:rPr>
-          <w:rFonts w:ascii="Times New Roman" w:hAnsi="Times New Roman" w:cs="Times New Roman"/>
-          <w:sz w:val="20"/>
-          <w:szCs w:val="20"/>
-        </w:rPr>
-        <w:t xml:space="preserve">4.0 </w:t>
-      </w:r>
-      <w:commentRangeStart w:id="4"/>
-      <w:r>
-        <w:rPr>
-          <w:rFonts w:ascii="Times New Roman" w:hAnsi="Times New Roman" w:cs="Times New Roman"/>
-          <w:sz w:val="20"/>
-          <w:szCs w:val="20"/>
-        </w:rPr>
-        <w:t>Evaluation Methodology</w:t>
-      </w:r>
-      <w:commentRangeEnd w:id="4"/>
+          <w:b/>
+          <w:bCs/>
+          <w:sz w:val="24"/>
+          <w:szCs w:val="24"/>
+        </w:rPr>
+        <w:commentReference w:id="4"/>
+      </w:r>
+    </w:p>
+    <w:p>
+      <w:pPr>
+        <w:spacing w:line="240" w:lineRule="auto"/>
+        <w:rPr>
+          <w:rFonts w:ascii="Times New Roman" w:hAnsi="Times New Roman" w:cs="Times New Roman"/>
+          <w:b/>
+          <w:bCs/>
+          <w:sz w:val="20"/>
+          <w:szCs w:val="20"/>
+        </w:rPr>
+      </w:pPr>
+      <w:r>
+        <w:rPr>
+          <w:rFonts w:ascii="Times New Roman" w:hAnsi="Times New Roman" w:cs="Times New Roman"/>
+          <w:b/>
+          <w:bCs/>
+          <w:sz w:val="20"/>
+          <w:szCs w:val="20"/>
+        </w:rPr>
+        <w:t>4.1 Input Data</w:t>
+      </w:r>
+    </w:p>
+    <w:p>
+      <w:pPr>
+        <w:spacing w:line="240" w:lineRule="auto"/>
+        <w:rPr>
+          <w:rFonts w:ascii="Times New Roman" w:hAnsi="Times New Roman" w:cs="Times New Roman"/>
+          <w:sz w:val="20"/>
+          <w:szCs w:val="20"/>
+        </w:rPr>
+      </w:pPr>
+    </w:p>
+    <w:p>
+      <w:pPr>
+        <w:spacing w:line="240" w:lineRule="auto"/>
+        <w:rPr>
+          <w:rFonts w:ascii="Times New Roman" w:hAnsi="Times New Roman" w:cs="Times New Roman"/>
+          <w:b/>
+          <w:bCs/>
+          <w:sz w:val="20"/>
+          <w:szCs w:val="20"/>
+        </w:rPr>
+      </w:pPr>
+      <w:r>
+        <w:rPr>
+          <w:rFonts w:ascii="Times New Roman" w:hAnsi="Times New Roman" w:cs="Times New Roman"/>
+          <w:b/>
+          <w:bCs/>
+          <w:sz w:val="20"/>
+          <w:szCs w:val="20"/>
+        </w:rPr>
+        <w:t>4.2 Evaluation Metrics</w:t>
+      </w:r>
+    </w:p>
+    <w:p>
+      <w:pPr>
+        <w:spacing w:line="240" w:lineRule="auto"/>
+        <w:rPr>
+          <w:rFonts w:ascii="Times New Roman" w:hAnsi="Times New Roman" w:cs="Times New Roman"/>
+          <w:sz w:val="20"/>
+          <w:szCs w:val="20"/>
+        </w:rPr>
+      </w:pPr>
+    </w:p>
+    <w:p>
+      <w:pPr>
+        <w:spacing w:line="240" w:lineRule="auto"/>
+        <w:rPr>
+          <w:rFonts w:ascii="Times New Roman" w:hAnsi="Times New Roman" w:cs="Times New Roman"/>
+          <w:sz w:val="20"/>
+          <w:szCs w:val="20"/>
+        </w:rPr>
+      </w:pPr>
+    </w:p>
+    <w:p>
+      <w:pPr>
+        <w:spacing w:line="240" w:lineRule="auto"/>
+        <w:rPr>
+          <w:rFonts w:ascii="Times New Roman" w:hAnsi="Times New Roman" w:cs="Times New Roman"/>
+          <w:b/>
+          <w:bCs/>
+          <w:sz w:val="24"/>
+          <w:szCs w:val="24"/>
+        </w:rPr>
+      </w:pPr>
+      <w:r>
+        <w:rPr>
+          <w:rFonts w:ascii="Times New Roman" w:hAnsi="Times New Roman" w:cs="Times New Roman"/>
+          <w:b/>
+          <w:bCs/>
+          <w:sz w:val="24"/>
+          <w:szCs w:val="24"/>
+        </w:rPr>
+        <w:t xml:space="preserve">5.0 </w:t>
+      </w:r>
+      <w:commentRangeStart w:id="5"/>
+      <w:r>
+        <w:rPr>
+          <w:rFonts w:ascii="Times New Roman" w:hAnsi="Times New Roman" w:cs="Times New Roman"/>
+          <w:b/>
+          <w:bCs/>
+          <w:sz w:val="24"/>
+          <w:szCs w:val="24"/>
+        </w:rPr>
+        <w:t>Results and Discussion</w:t>
+      </w:r>
+      <w:commentRangeEnd w:id="5"/>
       <w:r>
         <w:rPr>
           <w:rStyle w:val="CommentReference"/>
           <w:rFonts w:ascii="Times New Roman" w:hAnsi="Times New Roman" w:cs="Times New Roman"/>
-          <w:sz w:val="20"/>
-          <w:szCs w:val="20"/>
-        </w:rPr>
-        <w:commentReference w:id="4"/>
-      </w:r>
-    </w:p>
-    <w:p>
-      <w:pPr>
-        <w:spacing w:line="240" w:lineRule="auto"/>
-        <w:rPr>
-          <w:rFonts w:ascii="Times New Roman" w:hAnsi="Times New Roman" w:cs="Times New Roman"/>
-          <w:sz w:val="20"/>
-          <w:szCs w:val="20"/>
-        </w:rPr>
-      </w:pPr>
-    </w:p>
-    <w:p>
-      <w:pPr>
-        <w:spacing w:line="240" w:lineRule="auto"/>
-        <w:rPr>
-          <w:rFonts w:ascii="Times New Roman" w:hAnsi="Times New Roman" w:cs="Times New Roman"/>
-          <w:sz w:val="20"/>
-          <w:szCs w:val="20"/>
-        </w:rPr>
-      </w:pPr>
-      <w:r>
-        <w:rPr>
-          <w:rFonts w:ascii="Times New Roman" w:hAnsi="Times New Roman" w:cs="Times New Roman"/>
-          <w:sz w:val="20"/>
-          <w:szCs w:val="20"/>
-        </w:rPr>
-        <w:t xml:space="preserve">5.0 </w:t>
-      </w:r>
-      <w:commentRangeStart w:id="5"/>
-      <w:r>
-        <w:rPr>
-          <w:rFonts w:ascii="Times New Roman" w:hAnsi="Times New Roman" w:cs="Times New Roman"/>
-          <w:sz w:val="20"/>
-          <w:szCs w:val="20"/>
-        </w:rPr>
-        <w:t>Results and Discussion</w:t>
-      </w:r>
-      <w:commentRangeEnd w:id="5"/>
+          <w:b/>
+          <w:bCs/>
+          <w:sz w:val="24"/>
+          <w:szCs w:val="24"/>
+        </w:rPr>
+        <w:commentReference w:id="5"/>
+      </w:r>
+    </w:p>
+    <w:p>
+      <w:pPr>
+        <w:spacing w:line="240" w:lineRule="auto"/>
+        <w:rPr>
+          <w:rFonts w:ascii="Times New Roman" w:hAnsi="Times New Roman" w:cs="Times New Roman"/>
+          <w:b/>
+          <w:bCs/>
+          <w:sz w:val="20"/>
+          <w:szCs w:val="20"/>
+        </w:rPr>
+      </w:pPr>
+      <w:r>
+        <w:rPr>
+          <w:rFonts w:ascii="Times New Roman" w:hAnsi="Times New Roman" w:cs="Times New Roman"/>
+          <w:b/>
+          <w:bCs/>
+          <w:sz w:val="20"/>
+          <w:szCs w:val="20"/>
+        </w:rPr>
+        <w:t>5.1 Results</w:t>
+      </w:r>
+    </w:p>
+    <w:p>
+      <w:pPr>
+        <w:spacing w:line="240" w:lineRule="auto"/>
+        <w:rPr>
+          <w:rFonts w:ascii="Times New Roman" w:hAnsi="Times New Roman" w:cs="Times New Roman"/>
+          <w:sz w:val="20"/>
+          <w:szCs w:val="20"/>
+        </w:rPr>
+      </w:pPr>
+    </w:p>
+    <w:p>
+      <w:pPr>
+        <w:spacing w:line="240" w:lineRule="auto"/>
+        <w:rPr>
+          <w:rFonts w:ascii="Times New Roman" w:hAnsi="Times New Roman" w:cs="Times New Roman"/>
+          <w:b/>
+          <w:bCs/>
+          <w:sz w:val="20"/>
+          <w:szCs w:val="20"/>
+        </w:rPr>
+      </w:pPr>
+      <w:r>
+        <w:rPr>
+          <w:rFonts w:ascii="Times New Roman" w:hAnsi="Times New Roman" w:cs="Times New Roman"/>
+          <w:b/>
+          <w:bCs/>
+          <w:sz w:val="20"/>
+          <w:szCs w:val="20"/>
+        </w:rPr>
+        <w:t>5.2 Discussion</w:t>
+      </w:r>
+    </w:p>
+    <w:p>
+      <w:pPr>
+        <w:spacing w:line="240" w:lineRule="auto"/>
+        <w:rPr>
+          <w:rFonts w:ascii="Times New Roman" w:hAnsi="Times New Roman" w:cs="Times New Roman"/>
+          <w:sz w:val="20"/>
+          <w:szCs w:val="20"/>
+        </w:rPr>
+      </w:pPr>
+    </w:p>
+    <w:p>
+      <w:pPr>
+        <w:spacing w:line="240" w:lineRule="auto"/>
+        <w:rPr>
+          <w:rFonts w:ascii="Times New Roman" w:hAnsi="Times New Roman" w:cs="Times New Roman"/>
+          <w:sz w:val="20"/>
+          <w:szCs w:val="20"/>
+        </w:rPr>
+      </w:pPr>
+    </w:p>
+    <w:p>
+      <w:pPr>
+        <w:spacing w:line="240" w:lineRule="auto"/>
+        <w:rPr>
+          <w:rFonts w:ascii="Times New Roman" w:hAnsi="Times New Roman" w:cs="Times New Roman"/>
+          <w:b/>
+          <w:bCs/>
+          <w:sz w:val="24"/>
+          <w:szCs w:val="24"/>
+        </w:rPr>
+      </w:pPr>
+      <w:r>
+        <w:rPr>
+          <w:rFonts w:ascii="Times New Roman" w:hAnsi="Times New Roman" w:cs="Times New Roman"/>
+          <w:b/>
+          <w:bCs/>
+          <w:sz w:val="24"/>
+          <w:szCs w:val="24"/>
+        </w:rPr>
+        <w:t xml:space="preserve">6.0 </w:t>
+      </w:r>
+      <w:commentRangeStart w:id="6"/>
+      <w:r>
+        <w:rPr>
+          <w:rFonts w:ascii="Times New Roman" w:hAnsi="Times New Roman" w:cs="Times New Roman"/>
+          <w:b/>
+          <w:bCs/>
+          <w:sz w:val="24"/>
+          <w:szCs w:val="24"/>
+        </w:rPr>
+        <w:t>Lessons Learned</w:t>
+      </w:r>
+      <w:commentRangeEnd w:id="6"/>
       <w:r>
         <w:rPr>
           <w:rStyle w:val="CommentReference"/>
           <w:rFonts w:ascii="Times New Roman" w:hAnsi="Times New Roman" w:cs="Times New Roman"/>
-          <w:sz w:val="20"/>
-          <w:szCs w:val="20"/>
-        </w:rPr>
-        <w:commentReference w:id="5"/>
-      </w:r>
-    </w:p>
-    <w:p>
-      <w:pPr>
-        <w:spacing w:line="240" w:lineRule="auto"/>
-        <w:rPr>
-          <w:rFonts w:ascii="Times New Roman" w:hAnsi="Times New Roman" w:cs="Times New Roman"/>
-          <w:sz w:val="20"/>
-          <w:szCs w:val="20"/>
-        </w:rPr>
-      </w:pPr>
-    </w:p>
-    <w:p>
-      <w:pPr>
-        <w:spacing w:line="240" w:lineRule="auto"/>
-        <w:rPr>
-          <w:rFonts w:ascii="Times New Roman" w:hAnsi="Times New Roman" w:cs="Times New Roman"/>
-          <w:sz w:val="20"/>
-          <w:szCs w:val="20"/>
-        </w:rPr>
-      </w:pPr>
-      <w:r>
-        <w:rPr>
-          <w:rFonts w:ascii="Times New Roman" w:hAnsi="Times New Roman" w:cs="Times New Roman"/>
-          <w:sz w:val="20"/>
-          <w:szCs w:val="20"/>
-        </w:rPr>
-        <w:t xml:space="preserve">6.0 </w:t>
-      </w:r>
-      <w:commentRangeStart w:id="6"/>
-      <w:r>
-        <w:rPr>
-          <w:rFonts w:ascii="Times New Roman" w:hAnsi="Times New Roman" w:cs="Times New Roman"/>
-          <w:sz w:val="20"/>
-          <w:szCs w:val="20"/>
-        </w:rPr>
-        <w:t>Lessons Learned</w:t>
-      </w:r>
-      <w:commentRangeEnd w:id="6"/>
-      <w:r>
-        <w:rPr>
-          <w:rStyle w:val="CommentReference"/>
-          <w:rFonts w:ascii="Times New Roman" w:hAnsi="Times New Roman" w:cs="Times New Roman"/>
-          <w:sz w:val="20"/>
-          <w:szCs w:val="20"/>
+          <w:b/>
+          <w:bCs/>
+          <w:sz w:val="24"/>
+          <w:szCs w:val="24"/>
         </w:rPr>
         <w:commentReference w:id="6"/>
       </w:r>
@@ -853,15 +1889,19 @@
         <w:spacing w:line="240" w:lineRule="auto"/>
         <w:rPr>
           <w:rFonts w:ascii="Times New Roman" w:hAnsi="Times New Roman" w:cs="Times New Roman"/>
-          <w:sz w:val="20"/>
-          <w:szCs w:val="20"/>
-        </w:rPr>
-      </w:pPr>
-      <w:r>
-        <w:rPr>
-          <w:rFonts w:ascii="Times New Roman" w:hAnsi="Times New Roman" w:cs="Times New Roman"/>
-          <w:sz w:val="20"/>
-          <w:szCs w:val="20"/>
+          <w:b/>
+          <w:bCs/>
+          <w:sz w:val="24"/>
+          <w:szCs w:val="24"/>
+        </w:rPr>
+      </w:pPr>
+      <w:r>
+        <w:rPr>
+          <w:rFonts w:ascii="Times New Roman" w:hAnsi="Times New Roman" w:cs="Times New Roman"/>
+          <w:b/>
+          <w:bCs/>
+          <w:sz w:val="24"/>
+          <w:szCs w:val="24"/>
         </w:rPr>
         <w:t>7.0 Acknowledgements</w:t>
       </w:r>
@@ -1385,11 +2425,195 @@
       </w:pPr>
     </w:lvl>
   </w:abstractNum>
+  <w:abstractNum w:abstractNumId="2" w15:restartNumberingAfterBreak="0">
+    <w:nsid w:val="48DC65AC"/>
+    <w:multiLevelType w:val="hybridMultilevel"/>
+    <w:tmpl w:val="2F6A7F60"/>
+    <w:lvl w:ilvl="0" w:tplc="D89A20F2">
+      <w:start w:val="1"/>
+      <w:numFmt w:val="decimal"/>
+      <w:lvlText w:val="%1."/>
+      <w:lvlJc w:val="left"/>
+      <w:pPr>
+        <w:ind w:left="720" w:hanging="360"/>
+      </w:pPr>
+      <w:rPr>
+        <w:rFonts w:hint="default"/>
+      </w:rPr>
+    </w:lvl>
+    <w:lvl w:ilvl="1" w:tplc="04090019" w:tentative="1">
+      <w:start w:val="1"/>
+      <w:numFmt w:val="lowerLetter"/>
+      <w:lvlText w:val="%2."/>
+      <w:lvlJc w:val="left"/>
+      <w:pPr>
+        <w:ind w:left="1440" w:hanging="360"/>
+      </w:pPr>
+    </w:lvl>
+    <w:lvl w:ilvl="2" w:tplc="0409001B" w:tentative="1">
+      <w:start w:val="1"/>
+      <w:numFmt w:val="lowerRoman"/>
+      <w:lvlText w:val="%3."/>
+      <w:lvlJc w:val="right"/>
+      <w:pPr>
+        <w:ind w:left="2160" w:hanging="180"/>
+      </w:pPr>
+    </w:lvl>
+    <w:lvl w:ilvl="3" w:tplc="0409000F" w:tentative="1">
+      <w:start w:val="1"/>
+      <w:numFmt w:val="decimal"/>
+      <w:lvlText w:val="%4."/>
+      <w:lvlJc w:val="left"/>
+      <w:pPr>
+        <w:ind w:left="2880" w:hanging="360"/>
+      </w:pPr>
+    </w:lvl>
+    <w:lvl w:ilvl="4" w:tplc="04090019" w:tentative="1">
+      <w:start w:val="1"/>
+      <w:numFmt w:val="lowerLetter"/>
+      <w:lvlText w:val="%5."/>
+      <w:lvlJc w:val="left"/>
+      <w:pPr>
+        <w:ind w:left="3600" w:hanging="360"/>
+      </w:pPr>
+    </w:lvl>
+    <w:lvl w:ilvl="5" w:tplc="0409001B" w:tentative="1">
+      <w:start w:val="1"/>
+      <w:numFmt w:val="lowerRoman"/>
+      <w:lvlText w:val="%6."/>
+      <w:lvlJc w:val="right"/>
+      <w:pPr>
+        <w:ind w:left="4320" w:hanging="180"/>
+      </w:pPr>
+    </w:lvl>
+    <w:lvl w:ilvl="6" w:tplc="0409000F" w:tentative="1">
+      <w:start w:val="1"/>
+      <w:numFmt w:val="decimal"/>
+      <w:lvlText w:val="%7."/>
+      <w:lvlJc w:val="left"/>
+      <w:pPr>
+        <w:ind w:left="5040" w:hanging="360"/>
+      </w:pPr>
+    </w:lvl>
+    <w:lvl w:ilvl="7" w:tplc="04090019" w:tentative="1">
+      <w:start w:val="1"/>
+      <w:numFmt w:val="lowerLetter"/>
+      <w:lvlText w:val="%8."/>
+      <w:lvlJc w:val="left"/>
+      <w:pPr>
+        <w:ind w:left="5760" w:hanging="360"/>
+      </w:pPr>
+    </w:lvl>
+    <w:lvl w:ilvl="8" w:tplc="0409001B" w:tentative="1">
+      <w:start w:val="1"/>
+      <w:numFmt w:val="lowerRoman"/>
+      <w:lvlText w:val="%9."/>
+      <w:lvlJc w:val="right"/>
+      <w:pPr>
+        <w:ind w:left="6480" w:hanging="180"/>
+      </w:pPr>
+    </w:lvl>
+  </w:abstractNum>
+  <w:abstractNum w:abstractNumId="3" w15:restartNumberingAfterBreak="0">
+    <w:nsid w:val="7D2D75A2"/>
+    <w:multiLevelType w:val="hybridMultilevel"/>
+    <w:tmpl w:val="3CBA375A"/>
+    <w:lvl w:ilvl="0" w:tplc="461C01A4">
+      <w:start w:val="1"/>
+      <w:numFmt w:val="decimal"/>
+      <w:lvlText w:val="%1."/>
+      <w:lvlJc w:val="left"/>
+      <w:pPr>
+        <w:ind w:left="720" w:hanging="360"/>
+      </w:pPr>
+      <w:rPr>
+        <w:rFonts w:hint="default"/>
+      </w:rPr>
+    </w:lvl>
+    <w:lvl w:ilvl="1" w:tplc="04090019" w:tentative="1">
+      <w:start w:val="1"/>
+      <w:numFmt w:val="lowerLetter"/>
+      <w:lvlText w:val="%2."/>
+      <w:lvlJc w:val="left"/>
+      <w:pPr>
+        <w:ind w:left="1440" w:hanging="360"/>
+      </w:pPr>
+    </w:lvl>
+    <w:lvl w:ilvl="2" w:tplc="0409001B" w:tentative="1">
+      <w:start w:val="1"/>
+      <w:numFmt w:val="lowerRoman"/>
+      <w:lvlText w:val="%3."/>
+      <w:lvlJc w:val="right"/>
+      <w:pPr>
+        <w:ind w:left="2160" w:hanging="180"/>
+      </w:pPr>
+    </w:lvl>
+    <w:lvl w:ilvl="3" w:tplc="0409000F" w:tentative="1">
+      <w:start w:val="1"/>
+      <w:numFmt w:val="decimal"/>
+      <w:lvlText w:val="%4."/>
+      <w:lvlJc w:val="left"/>
+      <w:pPr>
+        <w:ind w:left="2880" w:hanging="360"/>
+      </w:pPr>
+    </w:lvl>
+    <w:lvl w:ilvl="4" w:tplc="04090019" w:tentative="1">
+      <w:start w:val="1"/>
+      <w:numFmt w:val="lowerLetter"/>
+      <w:lvlText w:val="%5."/>
+      <w:lvlJc w:val="left"/>
+      <w:pPr>
+        <w:ind w:left="3600" w:hanging="360"/>
+      </w:pPr>
+    </w:lvl>
+    <w:lvl w:ilvl="5" w:tplc="0409001B" w:tentative="1">
+      <w:start w:val="1"/>
+      <w:numFmt w:val="lowerRoman"/>
+      <w:lvlText w:val="%6."/>
+      <w:lvlJc w:val="right"/>
+      <w:pPr>
+        <w:ind w:left="4320" w:hanging="180"/>
+      </w:pPr>
+    </w:lvl>
+    <w:lvl w:ilvl="6" w:tplc="0409000F" w:tentative="1">
+      <w:start w:val="1"/>
+      <w:numFmt w:val="decimal"/>
+      <w:lvlText w:val="%7."/>
+      <w:lvlJc w:val="left"/>
+      <w:pPr>
+        <w:ind w:left="5040" w:hanging="360"/>
+      </w:pPr>
+    </w:lvl>
+    <w:lvl w:ilvl="7" w:tplc="04090019" w:tentative="1">
+      <w:start w:val="1"/>
+      <w:numFmt w:val="lowerLetter"/>
+      <w:lvlText w:val="%8."/>
+      <w:lvlJc w:val="left"/>
+      <w:pPr>
+        <w:ind w:left="5760" w:hanging="360"/>
+      </w:pPr>
+    </w:lvl>
+    <w:lvl w:ilvl="8" w:tplc="0409001B" w:tentative="1">
+      <w:start w:val="1"/>
+      <w:numFmt w:val="lowerRoman"/>
+      <w:lvlText w:val="%9."/>
+      <w:lvlJc w:val="right"/>
+      <w:pPr>
+        <w:ind w:left="6480" w:hanging="180"/>
+      </w:pPr>
+    </w:lvl>
+  </w:abstractNum>
   <w:num w:numId="1" w16cid:durableId="477037099">
     <w:abstractNumId w:val="1"/>
   </w:num>
   <w:num w:numId="2" w16cid:durableId="453450646">
     <w:abstractNumId w:val="0"/>
+  </w:num>
+  <w:num w:numId="3" w16cid:durableId="1967664009">
+    <w:abstractNumId w:val="2"/>
+  </w:num>
+  <w:num w:numId="4" w16cid:durableId="920408186">
+    <w:abstractNumId w:val="3"/>
   </w:num>
 </w:numbering>
 </file>
@@ -1905,6 +3129,29 @@
       <w:contextualSpacing/>
     </w:pPr>
   </w:style>
+  <w:style w:type="character" w:styleId="Hyperlink">
+    <w:name w:val="Hyperlink"/>
+    <w:basedOn w:val="DefaultParagraphFont"/>
+    <w:uiPriority w:val="99"/>
+    <w:unhideWhenUsed/>
+    <w:rsid w:val="00916730"/>
+    <w:rPr>
+      <w:color w:val="0563C1" w:themeColor="hyperlink"/>
+      <w:u w:val="single"/>
+    </w:rPr>
+  </w:style>
+  <w:style w:type="character" w:styleId="UnresolvedMention">
+    <w:name w:val="Unresolved Mention"/>
+    <w:basedOn w:val="DefaultParagraphFont"/>
+    <w:uiPriority w:val="99"/>
+    <w:semiHidden/>
+    <w:unhideWhenUsed/>
+    <w:rsid w:val="00916730"/>
+    <w:rPr>
+      <w:color w:val="605E5C"/>
+      <w:shd w:val="clear" w:color="auto" w:fill="E1DFDD"/>
+    </w:rPr>
+  </w:style>
 </w:styles>
 </file>
 
@@ -2206,41 +3453,6 @@
 <file path=customXml/item1.xml><?xml version="1.0" encoding="utf-8"?>
 <b:Sources xmlns:b="http://schemas.openxmlformats.org/officeDocument/2006/bibliography" xmlns="http://schemas.openxmlformats.org/officeDocument/2006/bibliography" SelectedStyle="\APASixthEditionOfficeOnline.xsl" StyleName="APA" Version="6">
   <b:Source>
-    <b:Tag>Zha18</b:Tag>
-    <b:SourceType>JournalArticle</b:SourceType>
-    <b:Guid>{4077B96B-31F3-464A-975F-5305A6805354}</b:Guid>
-    <b:Title>Binary relevance for multi-label learning: An Overview</b:Title>
-    <b:Year>2018</b:Year>
-    <b:Publisher>Higher Education Press and Springer-Verlag GmbH Germany</b:Publisher>
-    <b:JournalName>Frontiers of Computer Science</b:JournalName>
-    <b:Pages>12</b:Pages>
-    <b:Author>
-      <b:Author>
-        <b:NameList>
-          <b:Person>
-            <b:Last>Zhang</b:Last>
-            <b:First>Min-Ling</b:First>
-          </b:Person>
-          <b:Person>
-            <b:Last>Li</b:Last>
-            <b:First>Yu-Kun</b:First>
-          </b:Person>
-          <b:Person>
-            <b:Last>Liu</b:Last>
-            <b:First>Xu-Ying</b:First>
-          </b:Person>
-          <b:Person>
-            <b:Last>Geng</b:Last>
-            <b:First>Xin</b:First>
-          </b:Person>
-        </b:NameList>
-      </b:Author>
-    </b:Author>
-    <b:Volume>12</b:Volume>
-    <b:Issue>2</b:Issue>
-    <b:RefOrder>1</b:RefOrder>
-  </b:Source>
-  <b:Source>
     <b:Tag>Noo18</b:Tag>
     <b:SourceType>InternetSite</b:SourceType>
     <b:Guid>{B7D5BF52-7661-4EA1-9BDA-2CF7F56052BA}</b:Guid>
@@ -2284,11 +3496,76 @@
     <b:Publisher>YouTube</b:Publisher>
     <b:RefOrder>3</b:RefOrder>
   </b:Source>
+  <b:Source>
+    <b:Tag>Mad12</b:Tag>
+    <b:SourceType>JournalArticle</b:SourceType>
+    <b:Guid>{066E89EE-7383-4EF9-A43D-F72FFF2E3BE1}</b:Guid>
+    <b:Title>An extensive experimental comparison of methods for multi-label learning</b:Title>
+    <b:Year>2012</b:Year>
+    <b:Author>
+      <b:Author>
+        <b:NameList>
+          <b:Person>
+            <b:Last>Madjarov</b:Last>
+            <b:First>Gjorgji</b:First>
+          </b:Person>
+          <b:Person>
+            <b:Last>Kocev</b:Last>
+            <b:First>Dragi</b:First>
+          </b:Person>
+          <b:Person>
+            <b:Last>Gjorgjevikj</b:Last>
+            <b:First>Dejan</b:First>
+          </b:Person>
+          <b:Person>
+            <b:Last>Džeroski</b:Last>
+            <b:First>Sašo</b:First>
+          </b:Person>
+        </b:NameList>
+      </b:Author>
+    </b:Author>
+    <b:JournalName>Pattern Recognition</b:JournalName>
+    <b:RefOrder>1</b:RefOrder>
+  </b:Source>
+  <b:Source>
+    <b:Tag>Zha18</b:Tag>
+    <b:SourceType>JournalArticle</b:SourceType>
+    <b:Guid>{F82FB632-4A81-4E69-B70A-2C8570235906}</b:Guid>
+    <b:Title>Binary relevance for multi-label learning: An Overview</b:Title>
+    <b:Year>2018</b:Year>
+    <b:Publisher>Higher Education Press and Springer-Verlag GmbH Germany</b:Publisher>
+    <b:JournalName>Frontiers of Computer Science</b:JournalName>
+    <b:Author>
+      <b:Author>
+        <b:NameList>
+          <b:Person>
+            <b:Last>Zhang</b:Last>
+            <b:First>Min-Ling</b:First>
+          </b:Person>
+          <b:Person>
+            <b:Last>Li</b:Last>
+            <b:First>Yu-Kun</b:First>
+          </b:Person>
+          <b:Person>
+            <b:Last>Liu</b:Last>
+            <b:First>Xu-Ying</b:First>
+          </b:Person>
+          <b:Person>
+            <b:Last>Geng</b:Last>
+            <b:First>Xin</b:First>
+          </b:Person>
+        </b:NameList>
+      </b:Author>
+    </b:Author>
+    <b:Volume>12</b:Volume>
+    <b:Issue>2</b:Issue>
+    <b:RefOrder>4</b:RefOrder>
+  </b:Source>
 </b:Sources>
 </file>
 
 <file path=customXml/itemProps1.xml><?xml version="1.0" encoding="utf-8"?>
-<ds:datastoreItem xmlns:ds="http://schemas.openxmlformats.org/officeDocument/2006/customXml" ds:itemID="{5D2B4996-8EF5-4094-AA63-2EF3CD04B7D3}">
+<ds:datastoreItem xmlns:ds="http://schemas.openxmlformats.org/officeDocument/2006/customXml" ds:itemID="{0DF57F64-6EE7-43C1-9334-CC8FD7F5FC8F}">
   <ds:schemaRefs>
     <ds:schemaRef ds:uri="http://schemas.openxmlformats.org/officeDocument/2006/bibliography"/>
   </ds:schemaRefs>

</xml_diff>

<commit_message>
just need results for doc
</commit_message>
<xml_diff>
--- a/Toxic_Comment_Classification_Project_Report.docx
+++ b/Toxic_Comment_Classification_Project_Report.docx
@@ -965,7 +965,6 @@
         </w:rPr>
         <w:t xml:space="preserve"> </w:t>
       </w:r>
-      <w:proofErr w:type="gramStart"/>
       <w:r>
         <w:rPr>
           <w:rFonts w:ascii="Times New Roman" w:hAnsi="Times New Roman" w:cs="Times New Roman"/>
@@ -974,7 +973,6 @@
         </w:rPr>
         <w:t>explore,</w:t>
       </w:r>
-      <w:proofErr w:type="gramEnd"/>
       <w:r>
         <w:rPr>
           <w:rFonts w:ascii="Times New Roman" w:hAnsi="Times New Roman" w:cs="Times New Roman"/>
@@ -1291,6 +1289,7 @@
           <w:id w:val="-2003190503"/>
           <w:citation/>
         </w:sdtPr>
+        <w:sdtEndPr/>
         <w:sdtContent>
           <w:r>
             <w:rPr>
@@ -1415,7 +1414,39 @@
           <w:sz w:val="20"/>
           <w:szCs w:val="20"/>
         </w:rPr>
-        <w:t>[Briefly summarize results]</w:t>
+        <w:t xml:space="preserve">In the end the authors found that the [] algorithm ended up giving the greatest </w:t>
+      </w:r>
+      <w:r>
+        <w:rPr>
+          <w:rFonts w:ascii="Times New Roman" w:hAnsi="Times New Roman" w:cs="Times New Roman"/>
+          <w:sz w:val="20"/>
+          <w:szCs w:val="20"/>
+        </w:rPr>
+        <w:t>accuracy but</w:t>
+      </w:r>
+      <w:r>
+        <w:rPr>
+          <w:rFonts w:ascii="Times New Roman" w:hAnsi="Times New Roman" w:cs="Times New Roman"/>
+          <w:sz w:val="20"/>
+          <w:szCs w:val="20"/>
+        </w:rPr>
+        <w:t xml:space="preserve"> had a computational time of []. The []</w:t>
+      </w:r>
+      <w:r>
+        <w:rPr>
+          <w:rFonts w:ascii="Times New Roman" w:hAnsi="Times New Roman" w:cs="Times New Roman"/>
+          <w:sz w:val="20"/>
+          <w:szCs w:val="20"/>
+        </w:rPr>
+        <w:t xml:space="preserve"> algorithm had the fasted computational time, but only an accuracy of []. Finally, the [] algorithm was somewhere in the middle, with a [] accuracy and a computational time of [].</w:t>
+      </w:r>
+      <w:r>
+        <w:rPr>
+          <w:rFonts w:ascii="Times New Roman" w:hAnsi="Times New Roman" w:cs="Times New Roman"/>
+          <w:sz w:val="20"/>
+          <w:szCs w:val="20"/>
+        </w:rPr>
+        <w:t xml:space="preserve"> </w:t>
       </w:r>
     </w:p>
     <w:p>
@@ -1776,237 +1807,56 @@
         <w:spacing w:line="240" w:lineRule="auto"/>
         <w:rPr>
           <w:rFonts w:ascii="Times New Roman" w:hAnsi="Times New Roman" w:cs="Times New Roman"/>
-          <w:sz w:val="20"/>
-          <w:szCs w:val="20"/>
-        </w:rPr>
-      </w:pPr>
-      <w:r>
-        <w:rPr>
-          <w:rFonts w:ascii="Times New Roman" w:hAnsi="Times New Roman" w:cs="Times New Roman"/>
-          <w:sz w:val="20"/>
-          <w:szCs w:val="20"/>
-        </w:rPr>
-        <w:t>The training data has eight columns, including the comment id, comment text, and the six toxicity labels (see Fig. 2).</w:t>
-      </w:r>
-    </w:p>
-    <w:p>
-      <w:pPr>
-        <w:spacing w:after="0" w:line="240" w:lineRule="auto"/>
-        <w:jc w:val="center"/>
-        <w:rPr>
-          <w:rFonts w:ascii="Times New Roman" w:hAnsi="Times New Roman" w:cs="Times New Roman"/>
-          <w:sz w:val="20"/>
-          <w:szCs w:val="20"/>
-        </w:rPr>
-      </w:pPr>
-      <w:r>
-        <w:rPr>
-          <w:rFonts w:ascii="Times New Roman" w:hAnsi="Times New Roman" w:cs="Times New Roman"/>
-          <w:sz w:val="20"/>
-          <w:szCs w:val="20"/>
-        </w:rPr>
-        <w:drawing>
-          <wp:inline distT="0" distB="0" distL="0" distR="0" wp14:anchorId="1F52817C" wp14:editId="6899D9AF">
-            <wp:extent cx="4745105" cy="1070658"/>
-            <wp:effectExtent l="0" t="0" r="0" b="0"/>
-            <wp:docPr id="2" name="Picture 2" descr="Graphical user interface, text, application&#10;&#10;Description automatically generated"/>
-            <wp:cNvGraphicFramePr>
-              <a:graphicFrameLocks xmlns:a="http://schemas.openxmlformats.org/drawingml/2006/main" noChangeAspect="1"/>
-            </wp:cNvGraphicFramePr>
-            <a:graphic xmlns:a="http://schemas.openxmlformats.org/drawingml/2006/main">
-              <a:graphicData uri="http://schemas.openxmlformats.org/drawingml/2006/picture">
-                <pic:pic xmlns:pic="http://schemas.openxmlformats.org/drawingml/2006/picture">
-                  <pic:nvPicPr>
-                    <pic:cNvPr id="2" name="Picture 2" descr="Graphical user interface, text, application&#10;&#10;Description automatically generated"/>
-                    <pic:cNvPicPr/>
-                  </pic:nvPicPr>
-                  <pic:blipFill>
-                    <a:blip r:embed="rId12"/>
-                    <a:stretch>
-                      <a:fillRect/>
-                    </a:stretch>
-                  </pic:blipFill>
-                  <pic:spPr>
-                    <a:xfrm>
-                      <a:off x="0" y="0"/>
-                      <a:ext cx="4771356" cy="1076581"/>
-                    </a:xfrm>
-                    <a:prstGeom prst="rect">
-                      <a:avLst/>
-                    </a:prstGeom>
-                  </pic:spPr>
-                </pic:pic>
-              </a:graphicData>
-            </a:graphic>
-          </wp:inline>
-        </w:drawing>
-      </w:r>
-    </w:p>
-    <w:p>
-      <w:pPr>
-        <w:spacing w:after="0" w:line="240" w:lineRule="auto"/>
-        <w:jc w:val="center"/>
-        <w:rPr>
-          <w:rFonts w:ascii="Times New Roman" w:hAnsi="Times New Roman" w:cs="Times New Roman"/>
-          <w:sz w:val="16"/>
-          <w:szCs w:val="16"/>
-        </w:rPr>
-      </w:pPr>
-      <w:bookmarkStart w:id="2" w:name="_Hlk101656165"/>
-      <w:r>
-        <w:rPr>
-          <w:rFonts w:ascii="Times New Roman" w:hAnsi="Times New Roman" w:cs="Times New Roman"/>
           <w:b/>
           <w:bCs/>
-          <w:sz w:val="16"/>
-          <w:szCs w:val="16"/>
-        </w:rPr>
-        <w:t xml:space="preserve">Fig. </w:t>
-      </w:r>
+          <w:sz w:val="20"/>
+          <w:szCs w:val="20"/>
+        </w:rPr>
+      </w:pPr>
       <w:r>
         <w:rPr>
           <w:rFonts w:ascii="Times New Roman" w:hAnsi="Times New Roman" w:cs="Times New Roman"/>
           <w:b/>
           <w:bCs/>
-          <w:sz w:val="16"/>
-          <w:szCs w:val="16"/>
-        </w:rPr>
-        <w:t>2</w:t>
-      </w:r>
-      <w:r>
+          <w:sz w:val="20"/>
+          <w:szCs w:val="20"/>
+        </w:rPr>
+        <w:t>2.2 Authors’ Questions</w:t>
+      </w:r>
+    </w:p>
+    <w:p>
+      <w:pPr>
+        <w:spacing w:line="240" w:lineRule="auto"/>
+        <w:rPr>
+          <w:rFonts w:ascii="Times New Roman" w:hAnsi="Times New Roman" w:cs="Times New Roman"/>
+          <w:sz w:val="20"/>
+          <w:szCs w:val="20"/>
+        </w:rPr>
+      </w:pPr>
+      <w:r>
+        <w:rPr>
+          <w:rFonts w:ascii="Times New Roman" w:hAnsi="Times New Roman" w:cs="Times New Roman"/>
+          <w:sz w:val="20"/>
+          <w:szCs w:val="20"/>
+        </w:rPr>
+        <w:t>As stated before, the authors set out to answer a multitude of questions, revolving around the effectiveness of different multi-label classification algorithms.</w:t>
+      </w:r>
+      <w:r>
+        <w:rPr>
+          <w:rFonts w:ascii="Times New Roman" w:hAnsi="Times New Roman" w:cs="Times New Roman"/>
+          <w:sz w:val="20"/>
+          <w:szCs w:val="20"/>
+        </w:rPr>
+        <w:t xml:space="preserve"> Of the three methods, which is the most accurate? That is, which algorithmic approach trains the model the best? Which of the three methods takes the shortest amount of time? Which is the longest? Why does this happen? In what cases would it make sense to use one method over another? </w:t>
+      </w:r>
+    </w:p>
+    <w:p>
+      <w:pPr>
+        <w:spacing w:line="240" w:lineRule="auto"/>
         <w:rPr>
           <w:rFonts w:ascii="Times New Roman" w:hAnsi="Times New Roman" w:cs="Times New Roman"/>
           <w:b/>
           <w:bCs/>
-          <w:sz w:val="16"/>
-          <w:szCs w:val="16"/>
-        </w:rPr>
-        <w:t>.</w:t>
-      </w:r>
-      <w:r>
-        <w:rPr>
-          <w:rFonts w:ascii="Times New Roman" w:hAnsi="Times New Roman" w:cs="Times New Roman"/>
-          <w:sz w:val="16"/>
-          <w:szCs w:val="16"/>
-        </w:rPr>
-        <w:t xml:space="preserve"> </w:t>
-      </w:r>
-      <w:r>
-        <w:rPr>
-          <w:rFonts w:ascii="Times New Roman" w:hAnsi="Times New Roman" w:cs="Times New Roman"/>
-          <w:sz w:val="16"/>
-          <w:szCs w:val="16"/>
-        </w:rPr>
-        <w:t>Five random rows of the training data</w:t>
-      </w:r>
-    </w:p>
-    <w:bookmarkEnd w:id="2"/>
-    <w:p>
-      <w:pPr>
-        <w:spacing w:line="240" w:lineRule="auto"/>
-        <w:rPr>
-          <w:rFonts w:ascii="Times New Roman" w:hAnsi="Times New Roman" w:cs="Times New Roman"/>
-          <w:sz w:val="20"/>
-          <w:szCs w:val="20"/>
-        </w:rPr>
-      </w:pPr>
-    </w:p>
-    <w:p>
-      <w:pPr>
-        <w:spacing w:line="240" w:lineRule="auto"/>
-        <w:rPr>
-          <w:rFonts w:ascii="Times New Roman" w:hAnsi="Times New Roman" w:cs="Times New Roman"/>
-          <w:sz w:val="20"/>
-          <w:szCs w:val="20"/>
-        </w:rPr>
-      </w:pPr>
-      <w:r>
-        <w:rPr>
-          <w:rFonts w:ascii="Times New Roman" w:hAnsi="Times New Roman" w:cs="Times New Roman"/>
-          <w:sz w:val="20"/>
-          <w:szCs w:val="20"/>
-        </w:rPr>
-        <w:t xml:space="preserve">The testing data only has two columns, the comment </w:t>
-      </w:r>
-      <w:proofErr w:type="gramStart"/>
-      <w:r>
-        <w:rPr>
-          <w:rFonts w:ascii="Times New Roman" w:hAnsi="Times New Roman" w:cs="Times New Roman"/>
-          <w:sz w:val="20"/>
-          <w:szCs w:val="20"/>
-        </w:rPr>
-        <w:t>id</w:t>
-      </w:r>
-      <w:proofErr w:type="gramEnd"/>
-      <w:r>
-        <w:rPr>
-          <w:rFonts w:ascii="Times New Roman" w:hAnsi="Times New Roman" w:cs="Times New Roman"/>
-          <w:sz w:val="20"/>
-          <w:szCs w:val="20"/>
-        </w:rPr>
-        <w:t xml:space="preserve"> and the comment text (see Fig.3).</w:t>
-      </w:r>
-    </w:p>
-    <w:p>
-      <w:pPr>
-        <w:spacing w:after="0" w:line="240" w:lineRule="auto"/>
-        <w:jc w:val="center"/>
-        <w:rPr>
-          <w:rFonts w:ascii="Times New Roman" w:hAnsi="Times New Roman" w:cs="Times New Roman"/>
-          <w:sz w:val="20"/>
-          <w:szCs w:val="20"/>
-        </w:rPr>
-      </w:pPr>
-      <w:r>
-        <w:rPr>
-          <w:rFonts w:ascii="Times New Roman" w:hAnsi="Times New Roman" w:cs="Times New Roman"/>
-          <w:sz w:val="20"/>
-          <w:szCs w:val="20"/>
-        </w:rPr>
-        <w:lastRenderedPageBreak/>
-        <w:drawing>
-          <wp:inline distT="0" distB="0" distL="0" distR="0" wp14:anchorId="54ECCAC6" wp14:editId="1B2BF329">
-            <wp:extent cx="2292468" cy="1035103"/>
-            <wp:effectExtent l="0" t="0" r="0" b="0"/>
-            <wp:docPr id="3" name="Picture 3" descr="Graphical user interface, text, application, email&#10;&#10;Description automatically generated"/>
-            <wp:cNvGraphicFramePr>
-              <a:graphicFrameLocks xmlns:a="http://schemas.openxmlformats.org/drawingml/2006/main" noChangeAspect="1"/>
-            </wp:cNvGraphicFramePr>
-            <a:graphic xmlns:a="http://schemas.openxmlformats.org/drawingml/2006/main">
-              <a:graphicData uri="http://schemas.openxmlformats.org/drawingml/2006/picture">
-                <pic:pic xmlns:pic="http://schemas.openxmlformats.org/drawingml/2006/picture">
-                  <pic:nvPicPr>
-                    <pic:cNvPr id="3" name="Picture 3" descr="Graphical user interface, text, application, email&#10;&#10;Description automatically generated"/>
-                    <pic:cNvPicPr/>
-                  </pic:nvPicPr>
-                  <pic:blipFill>
-                    <a:blip r:embed="rId13"/>
-                    <a:stretch>
-                      <a:fillRect/>
-                    </a:stretch>
-                  </pic:blipFill>
-                  <pic:spPr>
-                    <a:xfrm>
-                      <a:off x="0" y="0"/>
-                      <a:ext cx="2292468" cy="1035103"/>
-                    </a:xfrm>
-                    <a:prstGeom prst="rect">
-                      <a:avLst/>
-                    </a:prstGeom>
-                  </pic:spPr>
-                </pic:pic>
-              </a:graphicData>
-            </a:graphic>
-          </wp:inline>
-        </w:drawing>
-      </w:r>
-    </w:p>
-    <w:p>
-      <w:pPr>
-        <w:spacing w:after="0" w:line="240" w:lineRule="auto"/>
-        <w:jc w:val="center"/>
-        <w:rPr>
-          <w:rFonts w:ascii="Times New Roman" w:hAnsi="Times New Roman" w:cs="Times New Roman"/>
           <w:sz w:val="20"/>
           <w:szCs w:val="20"/>
         </w:rPr>
@@ -2016,211 +1866,181 @@
           <w:rFonts w:ascii="Times New Roman" w:hAnsi="Times New Roman" w:cs="Times New Roman"/>
           <w:b/>
           <w:bCs/>
-          <w:sz w:val="16"/>
-          <w:szCs w:val="16"/>
-        </w:rPr>
-        <w:t xml:space="preserve">Fig. </w:t>
-      </w:r>
-      <w:r>
+          <w:sz w:val="20"/>
+          <w:szCs w:val="20"/>
+        </w:rPr>
+        <w:t>2.3 Key Challenges</w:t>
+      </w:r>
+    </w:p>
+    <w:p>
+      <w:pPr>
+        <w:spacing w:line="240" w:lineRule="auto"/>
+        <w:rPr>
+          <w:rFonts w:ascii="Times New Roman" w:hAnsi="Times New Roman" w:cs="Times New Roman"/>
+          <w:sz w:val="20"/>
+          <w:szCs w:val="20"/>
+        </w:rPr>
+      </w:pPr>
+      <w:r>
+        <w:rPr>
+          <w:rFonts w:ascii="Times New Roman" w:hAnsi="Times New Roman" w:cs="Times New Roman"/>
+          <w:sz w:val="20"/>
+          <w:szCs w:val="20"/>
+        </w:rPr>
+        <w:t xml:space="preserve">One of the first key challenges the authors faced with this project was the downloading of data, pulled from the Kaggle challenge. As a .csv file, the provided training and testing data are split by the comma delimiter. Normally, this isn’t a problem with different types of data, but since the data contains comments as one of the columns, the delimiters messed up sometimes. This would include it messing up on the newline characters within comments, or </w:t>
+      </w:r>
+      <w:r>
+        <w:rPr>
+          <w:rFonts w:ascii="Times New Roman" w:hAnsi="Times New Roman" w:cs="Times New Roman"/>
+          <w:sz w:val="20"/>
+          <w:szCs w:val="20"/>
+        </w:rPr>
+        <w:lastRenderedPageBreak/>
+        <w:t xml:space="preserve">commas within comments also bringing up issues. While a rather large problem up front, it ended up being fixed rather easily. </w:t>
+      </w:r>
+      <w:r>
+        <w:rPr>
+          <w:rFonts w:ascii="Times New Roman" w:hAnsi="Times New Roman" w:cs="Times New Roman"/>
+          <w:sz w:val="20"/>
+          <w:szCs w:val="20"/>
+        </w:rPr>
+        <w:t>The authors just saved the .csv files into a different .csv format, fixing the delimiting, and allowing for the code to correctly input the data.</w:t>
+      </w:r>
+    </w:p>
+    <w:p>
+      <w:pPr>
+        <w:spacing w:line="240" w:lineRule="auto"/>
         <w:rPr>
           <w:rFonts w:ascii="Times New Roman" w:hAnsi="Times New Roman" w:cs="Times New Roman"/>
           <w:b/>
           <w:bCs/>
-          <w:sz w:val="16"/>
-          <w:szCs w:val="16"/>
-        </w:rPr>
-        <w:t>3</w:t>
-      </w:r>
-      <w:r>
-        <w:rPr>
-          <w:rFonts w:ascii="Times New Roman" w:hAnsi="Times New Roman" w:cs="Times New Roman"/>
-          <w:b/>
-          <w:bCs/>
-          <w:sz w:val="16"/>
-          <w:szCs w:val="16"/>
-        </w:rPr>
-        <w:t>.</w:t>
-      </w:r>
-      <w:r>
-        <w:rPr>
-          <w:rFonts w:ascii="Times New Roman" w:hAnsi="Times New Roman" w:cs="Times New Roman"/>
-          <w:sz w:val="16"/>
-          <w:szCs w:val="16"/>
-        </w:rPr>
-        <w:t xml:space="preserve"> </w:t>
-      </w:r>
-      <w:r>
-        <w:rPr>
-          <w:rFonts w:ascii="Times New Roman" w:hAnsi="Times New Roman" w:cs="Times New Roman"/>
-          <w:sz w:val="16"/>
-          <w:szCs w:val="16"/>
-        </w:rPr>
-        <w:t>Five random rows of the t</w:t>
-      </w:r>
-      <w:r>
-        <w:rPr>
-          <w:rFonts w:ascii="Times New Roman" w:hAnsi="Times New Roman" w:cs="Times New Roman"/>
-          <w:sz w:val="16"/>
-          <w:szCs w:val="16"/>
-        </w:rPr>
-        <w:t>esting</w:t>
-      </w:r>
-      <w:r>
-        <w:rPr>
-          <w:rFonts w:ascii="Times New Roman" w:hAnsi="Times New Roman" w:cs="Times New Roman"/>
-          <w:sz w:val="16"/>
-          <w:szCs w:val="16"/>
-        </w:rPr>
-        <w:t xml:space="preserve"> data</w:t>
-      </w:r>
-    </w:p>
-    <w:p>
-      <w:pPr>
-        <w:spacing w:line="240" w:lineRule="auto"/>
-        <w:jc w:val="center"/>
-        <w:rPr>
-          <w:rFonts w:ascii="Times New Roman" w:hAnsi="Times New Roman" w:cs="Times New Roman"/>
-          <w:sz w:val="20"/>
-          <w:szCs w:val="20"/>
-        </w:rPr>
-      </w:pPr>
-    </w:p>
-    <w:p>
-      <w:pPr>
-        <w:spacing w:line="240" w:lineRule="auto"/>
-        <w:rPr>
-          <w:rFonts w:ascii="Times New Roman" w:hAnsi="Times New Roman" w:cs="Times New Roman"/>
-          <w:b/>
-          <w:bCs/>
-          <w:sz w:val="20"/>
-          <w:szCs w:val="20"/>
-        </w:rPr>
-      </w:pPr>
-      <w:r>
-        <w:rPr>
-          <w:rFonts w:ascii="Times New Roman" w:hAnsi="Times New Roman" w:cs="Times New Roman"/>
-          <w:b/>
-          <w:bCs/>
-          <w:sz w:val="20"/>
-          <w:szCs w:val="20"/>
-        </w:rPr>
-        <w:t>2.2 Authors’ Questions</w:t>
-      </w:r>
-    </w:p>
-    <w:p>
-      <w:pPr>
-        <w:spacing w:line="240" w:lineRule="auto"/>
-        <w:rPr>
-          <w:rFonts w:ascii="Times New Roman" w:hAnsi="Times New Roman" w:cs="Times New Roman"/>
-          <w:sz w:val="20"/>
-          <w:szCs w:val="20"/>
-        </w:rPr>
-      </w:pPr>
-      <w:r>
-        <w:rPr>
-          <w:rFonts w:ascii="Times New Roman" w:hAnsi="Times New Roman" w:cs="Times New Roman"/>
-          <w:sz w:val="20"/>
-          <w:szCs w:val="20"/>
-        </w:rPr>
-        <w:t>As stated before, the authors set out to answer a multitude of questions, revolving around the effectiveness of different multi-label classification algorithms.</w:t>
-      </w:r>
-    </w:p>
-    <w:p>
-      <w:pPr>
-        <w:spacing w:line="240" w:lineRule="auto"/>
-        <w:rPr>
-          <w:rFonts w:ascii="Times New Roman" w:hAnsi="Times New Roman" w:cs="Times New Roman"/>
-          <w:b/>
-          <w:bCs/>
-          <w:sz w:val="20"/>
-          <w:szCs w:val="20"/>
-        </w:rPr>
-      </w:pPr>
-      <w:r>
-        <w:rPr>
-          <w:rFonts w:ascii="Times New Roman" w:hAnsi="Times New Roman" w:cs="Times New Roman"/>
-          <w:b/>
-          <w:bCs/>
-          <w:sz w:val="20"/>
-          <w:szCs w:val="20"/>
-        </w:rPr>
-        <w:t>2.3 Key Challenges</w:t>
-      </w:r>
-    </w:p>
-    <w:p>
-      <w:pPr>
-        <w:spacing w:line="240" w:lineRule="auto"/>
-        <w:rPr>
-          <w:rFonts w:ascii="Times New Roman" w:hAnsi="Times New Roman" w:cs="Times New Roman"/>
-          <w:b/>
-          <w:bCs/>
-          <w:sz w:val="20"/>
-          <w:szCs w:val="20"/>
-        </w:rPr>
-      </w:pPr>
-      <w:r>
-        <w:rPr>
-          <w:rFonts w:ascii="Times New Roman" w:hAnsi="Times New Roman" w:cs="Times New Roman"/>
-          <w:b/>
-          <w:bCs/>
-          <w:sz w:val="20"/>
-          <w:szCs w:val="20"/>
-        </w:rPr>
-        <w:t xml:space="preserve">- </w:t>
-      </w:r>
-      <w:r>
-        <w:rPr>
-          <w:rFonts w:ascii="Times New Roman" w:hAnsi="Times New Roman" w:cs="Times New Roman"/>
-          <w:b/>
-          <w:bCs/>
-          <w:sz w:val="20"/>
-          <w:szCs w:val="20"/>
-        </w:rPr>
-        <w:t>downloading csv’s, delimiting sometimes didn’t work</w:t>
-      </w:r>
-    </w:p>
-    <w:p>
-      <w:pPr>
-        <w:spacing w:line="240" w:lineRule="auto"/>
-        <w:rPr>
-          <w:rFonts w:ascii="Times New Roman" w:hAnsi="Times New Roman" w:cs="Times New Roman"/>
-          <w:b/>
-          <w:bCs/>
-          <w:sz w:val="20"/>
-          <w:szCs w:val="20"/>
-        </w:rPr>
-      </w:pPr>
-      <w:r>
-        <w:rPr>
-          <w:rFonts w:ascii="Times New Roman" w:hAnsi="Times New Roman" w:cs="Times New Roman"/>
-          <w:b/>
-          <w:bCs/>
-          <w:sz w:val="20"/>
-          <w:szCs w:val="20"/>
-        </w:rPr>
-        <w:t>- stop words and apostrophes</w:t>
-      </w:r>
-    </w:p>
-    <w:p>
-      <w:pPr>
-        <w:spacing w:line="240" w:lineRule="auto"/>
-        <w:rPr>
-          <w:rFonts w:ascii="Times New Roman" w:hAnsi="Times New Roman" w:cs="Times New Roman"/>
-          <w:b/>
-          <w:bCs/>
-          <w:sz w:val="20"/>
-          <w:szCs w:val="20"/>
-        </w:rPr>
-      </w:pPr>
-      <w:r>
-        <w:rPr>
-          <w:rFonts w:ascii="Times New Roman" w:hAnsi="Times New Roman" w:cs="Times New Roman"/>
-          <w:b/>
-          <w:bCs/>
-          <w:sz w:val="20"/>
-          <w:szCs w:val="20"/>
-        </w:rPr>
-        <w:t>- rewriting TF-IDF</w:t>
+          <w:sz w:val="20"/>
+          <w:szCs w:val="20"/>
+        </w:rPr>
+      </w:pPr>
+      <w:r>
+        <w:rPr>
+          <w:rFonts w:ascii="Times New Roman" w:hAnsi="Times New Roman" w:cs="Times New Roman"/>
+          <w:sz w:val="20"/>
+          <w:szCs w:val="20"/>
+        </w:rPr>
+        <w:t xml:space="preserve">Another challenge was during the pre-processing step of our algorithm, specifically removal of stop words within the comments. Since the algorithm used the NLTK stop words </w:t>
+      </w:r>
+      <w:r>
+        <w:rPr>
+          <w:rFonts w:ascii="Times New Roman" w:hAnsi="Times New Roman" w:cs="Times New Roman"/>
+          <w:sz w:val="20"/>
+          <w:szCs w:val="20"/>
+        </w:rPr>
+        <w:t xml:space="preserve">dataset, the authors also initially opted to use the </w:t>
+      </w:r>
+      <w:r>
+        <w:rPr>
+          <w:rFonts w:ascii="Times New Roman" w:hAnsi="Times New Roman" w:cs="Times New Roman"/>
+          <w:i/>
+          <w:iCs/>
+          <w:sz w:val="20"/>
+          <w:szCs w:val="20"/>
+        </w:rPr>
+        <w:t>word_tokenize()</w:t>
+      </w:r>
+      <w:r>
+        <w:rPr>
+          <w:rFonts w:ascii="Times New Roman" w:hAnsi="Times New Roman" w:cs="Times New Roman"/>
+          <w:sz w:val="20"/>
+          <w:szCs w:val="20"/>
+        </w:rPr>
+        <w:t xml:space="preserve"> function, also part of the NLTK library framework. But this ran into issues where it would tokenize not only on spaces (as it should), but also on apostrophes. This resulted in contraction words being split and stored as different words. For example, the word </w:t>
+      </w:r>
+      <w:r>
+        <w:rPr>
+          <w:rFonts w:ascii="Times New Roman" w:hAnsi="Times New Roman" w:cs="Times New Roman"/>
+          <w:i/>
+          <w:iCs/>
+          <w:sz w:val="20"/>
+          <w:szCs w:val="20"/>
+        </w:rPr>
+        <w:t>I’m</w:t>
+      </w:r>
+      <w:r>
+        <w:rPr>
+          <w:rFonts w:ascii="Times New Roman" w:hAnsi="Times New Roman" w:cs="Times New Roman"/>
+          <w:sz w:val="20"/>
+          <w:szCs w:val="20"/>
+        </w:rPr>
+        <w:t xml:space="preserve"> would then be stored as </w:t>
+      </w:r>
+      <w:r>
+        <w:rPr>
+          <w:rFonts w:ascii="Times New Roman" w:hAnsi="Times New Roman" w:cs="Times New Roman"/>
+          <w:i/>
+          <w:iCs/>
+          <w:sz w:val="20"/>
+          <w:szCs w:val="20"/>
+        </w:rPr>
+        <w:t>I’</w:t>
+      </w:r>
+      <w:r>
+        <w:rPr>
+          <w:rFonts w:ascii="Times New Roman" w:hAnsi="Times New Roman" w:cs="Times New Roman"/>
+          <w:sz w:val="20"/>
+          <w:szCs w:val="20"/>
+        </w:rPr>
+        <w:t xml:space="preserve"> and </w:t>
+      </w:r>
+      <w:r>
+        <w:rPr>
+          <w:rFonts w:ascii="Times New Roman" w:hAnsi="Times New Roman" w:cs="Times New Roman"/>
+          <w:i/>
+          <w:iCs/>
+          <w:sz w:val="20"/>
+          <w:szCs w:val="20"/>
+        </w:rPr>
+        <w:t>m</w:t>
+      </w:r>
+      <w:r>
+        <w:rPr>
+          <w:rFonts w:ascii="Times New Roman" w:hAnsi="Times New Roman" w:cs="Times New Roman"/>
+          <w:sz w:val="20"/>
+          <w:szCs w:val="20"/>
+        </w:rPr>
+        <w:t xml:space="preserve">, for some strange reason. The authors decided instead to create their own </w:t>
+      </w:r>
+      <w:r>
+        <w:rPr>
+          <w:rFonts w:ascii="Times New Roman" w:hAnsi="Times New Roman" w:cs="Times New Roman"/>
+          <w:i/>
+          <w:iCs/>
+          <w:sz w:val="20"/>
+          <w:szCs w:val="20"/>
+        </w:rPr>
+        <w:t>tokenize()</w:t>
+      </w:r>
+      <w:r>
+        <w:rPr>
+          <w:rFonts w:ascii="Times New Roman" w:hAnsi="Times New Roman" w:cs="Times New Roman"/>
+          <w:sz w:val="20"/>
+          <w:szCs w:val="20"/>
+        </w:rPr>
+        <w:t xml:space="preserve"> function, to remedy the problem. By doing so, the code correctly removed stop words without splitting incorrectly. </w:t>
+      </w:r>
+    </w:p>
+    <w:p>
+      <w:pPr>
+        <w:spacing w:line="240" w:lineRule="auto"/>
+        <w:rPr>
+          <w:rFonts w:ascii="Times New Roman" w:hAnsi="Times New Roman" w:cs="Times New Roman"/>
+          <w:sz w:val="20"/>
+          <w:szCs w:val="20"/>
+        </w:rPr>
+      </w:pPr>
+      <w:r>
+        <w:rPr>
+          <w:rFonts w:ascii="Times New Roman" w:hAnsi="Times New Roman" w:cs="Times New Roman"/>
+          <w:sz w:val="20"/>
+          <w:szCs w:val="20"/>
+        </w:rPr>
+        <w:t>[another challenge?]</w:t>
       </w:r>
     </w:p>
     <w:p>
@@ -2256,7 +2076,7 @@
         </w:rPr>
         <w:t xml:space="preserve">3.0 </w:t>
       </w:r>
-      <w:commentRangeStart w:id="3"/>
+      <w:commentRangeStart w:id="2"/>
       <w:r>
         <w:rPr>
           <w:rFonts w:ascii="Times New Roman" w:hAnsi="Times New Roman" w:cs="Times New Roman"/>
@@ -2267,7 +2087,7 @@
         </w:rPr>
         <w:t>Technical Approach</w:t>
       </w:r>
-      <w:commentRangeEnd w:id="3"/>
+      <w:commentRangeEnd w:id="2"/>
       <w:r>
         <w:rPr>
           <w:rStyle w:val="CommentReference"/>
@@ -2277,7 +2097,7 @@
           <w:sz w:val="24"/>
           <w:szCs w:val="24"/>
         </w:rPr>
-        <w:commentReference w:id="3"/>
+        <w:commentReference w:id="2"/>
       </w:r>
     </w:p>
     <w:p>
@@ -2377,39 +2197,7 @@
           <w:sz w:val="20"/>
           <w:szCs w:val="20"/>
         </w:rPr>
-        <w:t xml:space="preserve"> To get actual useful information, the authors first had to collect basic information on the input data, including information such as the number of rows and columns in the data, and the labels of each column. From here, the authors could look at more important information, such as the number of comments in each toxicity category, the ratio of clean comments to comments with labels, and comments with multiple labels </w:t>
-      </w:r>
-      <w:r>
-        <w:rPr>
-          <w:rFonts w:ascii="Times New Roman" w:hAnsi="Times New Roman" w:cs="Times New Roman"/>
-          <w:sz w:val="20"/>
-          <w:szCs w:val="20"/>
-        </w:rPr>
-        <w:t>(see Fig.</w:t>
-      </w:r>
-      <w:r>
-        <w:rPr>
-          <w:rFonts w:ascii="Times New Roman" w:hAnsi="Times New Roman" w:cs="Times New Roman"/>
-          <w:sz w:val="20"/>
-          <w:szCs w:val="20"/>
-        </w:rPr>
-        <w:t xml:space="preserve"> 4</w:t>
-      </w:r>
-      <w:r>
-        <w:rPr>
-          <w:rFonts w:ascii="Times New Roman" w:hAnsi="Times New Roman" w:cs="Times New Roman"/>
-          <w:sz w:val="20"/>
-          <w:szCs w:val="20"/>
-        </w:rPr>
-        <w:t>)</w:t>
-      </w:r>
-      <w:r>
-        <w:rPr>
-          <w:rFonts w:ascii="Times New Roman" w:hAnsi="Times New Roman" w:cs="Times New Roman"/>
-          <w:sz w:val="20"/>
-          <w:szCs w:val="20"/>
-        </w:rPr>
-        <w:t>.</w:t>
+        <w:t xml:space="preserve"> To get actual useful information, the authors first had to collect basic information on the input data, including information such as the number of rows and columns in the data, and the labels of each column. From here, the authors could look at more important information, such as the number of comments in each toxicity category, the ratio of clean comments to comments with labels, and comments with multiple labels (see Fig. ).</w:t>
       </w:r>
     </w:p>
     <w:p>
@@ -2425,6 +2213,7 @@
       <w:r>
         <w:rPr>
           <w:rFonts w:ascii="Times New Roman" w:hAnsi="Times New Roman" w:cs="Times New Roman"/>
+          <w:noProof/>
           <w:sz w:val="20"/>
           <w:szCs w:val="20"/>
         </w:rPr>
@@ -2444,7 +2233,7 @@
                     <pic:cNvPicPr/>
                   </pic:nvPicPr>
                   <pic:blipFill>
-                    <a:blip r:embed="rId14"/>
+                    <a:blip r:embed="rId12"/>
                     <a:stretch>
                       <a:fillRect/>
                     </a:stretch>
@@ -2478,6 +2267,7 @@
       <w:r>
         <w:rPr>
           <w:rFonts w:ascii="Times New Roman" w:hAnsi="Times New Roman" w:cs="Times New Roman"/>
+          <w:noProof/>
           <w:sz w:val="20"/>
           <w:szCs w:val="20"/>
         </w:rPr>
@@ -2497,7 +2287,7 @@
                     <pic:cNvPicPr/>
                   </pic:nvPicPr>
                   <pic:blipFill>
-                    <a:blip r:embed="rId15"/>
+                    <a:blip r:embed="rId13"/>
                     <a:stretch>
                       <a:fillRect/>
                     </a:stretch>
@@ -2526,6 +2316,7 @@
       <w:r>
         <w:rPr>
           <w:rFonts w:ascii="Times New Roman" w:hAnsi="Times New Roman" w:cs="Times New Roman"/>
+          <w:noProof/>
           <w:sz w:val="20"/>
           <w:szCs w:val="20"/>
         </w:rPr>
@@ -2545,7 +2336,7 @@
                     <pic:cNvPicPr/>
                   </pic:nvPicPr>
                   <pic:blipFill>
-                    <a:blip r:embed="rId16"/>
+                    <a:blip r:embed="rId14"/>
                     <a:stretch>
                       <a:fillRect/>
                     </a:stretch>
@@ -2584,83 +2375,179 @@
           <w:sz w:val="16"/>
           <w:szCs w:val="16"/>
         </w:rPr>
-        <w:t xml:space="preserve">Fig. </w:t>
-      </w:r>
-      <w:r>
-        <w:rPr>
-          <w:rFonts w:ascii="Times New Roman" w:hAnsi="Times New Roman" w:cs="Times New Roman"/>
-          <w:b/>
-          <w:bCs/>
+        <w:t>Fig. .</w:t>
+      </w:r>
+      <w:r>
+        <w:rPr>
+          <w:rFonts w:ascii="Times New Roman" w:hAnsi="Times New Roman" w:cs="Times New Roman"/>
           <w:sz w:val="16"/>
           <w:szCs w:val="16"/>
         </w:rPr>
-        <w:t>4</w:t>
-      </w:r>
-      <w:r>
-        <w:rPr>
-          <w:rFonts w:ascii="Times New Roman" w:hAnsi="Times New Roman" w:cs="Times New Roman"/>
-          <w:b/>
-          <w:bCs/>
+        <w:t xml:space="preserve"> </w:t>
+      </w:r>
+      <w:r>
+        <w:rPr>
+          <w:rFonts w:ascii="Times New Roman" w:hAnsi="Times New Roman" w:cs="Times New Roman"/>
           <w:sz w:val="16"/>
           <w:szCs w:val="16"/>
         </w:rPr>
-        <w:t>.</w:t>
-      </w:r>
-      <w:r>
-        <w:rPr>
-          <w:rFonts w:ascii="Times New Roman" w:hAnsi="Times New Roman" w:cs="Times New Roman"/>
-          <w:sz w:val="16"/>
-          <w:szCs w:val="16"/>
+        <w:t>Exploratory Data Analysis</w:t>
+      </w:r>
+    </w:p>
+    <w:p>
+      <w:pPr>
+        <w:spacing w:line="240" w:lineRule="auto"/>
+        <w:jc w:val="center"/>
+        <w:rPr>
+          <w:rFonts w:ascii="Times New Roman" w:hAnsi="Times New Roman" w:cs="Times New Roman"/>
+          <w:sz w:val="20"/>
+          <w:szCs w:val="20"/>
+        </w:rPr>
+      </w:pPr>
+    </w:p>
+    <w:p>
+      <w:pPr>
+        <w:spacing w:line="240" w:lineRule="auto"/>
+        <w:rPr>
+          <w:rFonts w:ascii="Times New Roman" w:hAnsi="Times New Roman" w:cs="Times New Roman"/>
+          <w:sz w:val="20"/>
+          <w:szCs w:val="20"/>
+        </w:rPr>
+      </w:pPr>
+      <w:r>
+        <w:rPr>
+          <w:rFonts w:ascii="Times New Roman" w:hAnsi="Times New Roman" w:cs="Times New Roman"/>
+          <w:sz w:val="20"/>
+          <w:szCs w:val="20"/>
+        </w:rPr>
+        <w:t>3.1.2 Data Pre-Processing</w:t>
+      </w:r>
+    </w:p>
+    <w:p>
+      <w:pPr>
+        <w:spacing w:line="240" w:lineRule="auto"/>
+        <w:rPr>
+          <w:rFonts w:ascii="Times New Roman" w:hAnsi="Times New Roman" w:cs="Times New Roman"/>
+          <w:sz w:val="20"/>
+          <w:szCs w:val="20"/>
+        </w:rPr>
+      </w:pPr>
+      <w:r>
+        <w:rPr>
+          <w:rFonts w:ascii="Times New Roman" w:hAnsi="Times New Roman" w:cs="Times New Roman"/>
+          <w:sz w:val="20"/>
+          <w:szCs w:val="20"/>
+        </w:rPr>
+        <w:t xml:space="preserve">While this step isn’t a difficult or interesting step, it is very important. </w:t>
+      </w:r>
+      <w:r>
+        <w:rPr>
+          <w:rFonts w:ascii="Times New Roman" w:hAnsi="Times New Roman" w:cs="Times New Roman"/>
+          <w:sz w:val="20"/>
+          <w:szCs w:val="20"/>
+        </w:rPr>
+        <w:t>For</w:t>
+      </w:r>
+      <w:r>
+        <w:rPr>
+          <w:rFonts w:ascii="Times New Roman" w:hAnsi="Times New Roman" w:cs="Times New Roman"/>
+          <w:sz w:val="20"/>
+          <w:szCs w:val="20"/>
+        </w:rPr>
+        <w:t xml:space="preserve"> the models to be trained well, the data must be</w:t>
+      </w:r>
+      <w:r>
+        <w:rPr>
+          <w:rFonts w:ascii="Times New Roman" w:hAnsi="Times New Roman" w:cs="Times New Roman"/>
+          <w:sz w:val="20"/>
+          <w:szCs w:val="20"/>
+        </w:rPr>
+        <w:t xml:space="preserve"> taken from the raw data (in which comments may include special characters, HTML tags, punctuation, etc.)</w:t>
+      </w:r>
+      <w:r>
+        <w:rPr>
+          <w:rFonts w:ascii="Times New Roman" w:hAnsi="Times New Roman" w:cs="Times New Roman"/>
+          <w:sz w:val="20"/>
+          <w:szCs w:val="20"/>
         </w:rPr>
         <w:t xml:space="preserve"> </w:t>
       </w:r>
       <w:r>
         <w:rPr>
           <w:rFonts w:ascii="Times New Roman" w:hAnsi="Times New Roman" w:cs="Times New Roman"/>
-          <w:sz w:val="16"/>
-          <w:szCs w:val="16"/>
-        </w:rPr>
-        <w:t>Exploratory Data Analysis</w:t>
-      </w:r>
-    </w:p>
-    <w:p>
-      <w:pPr>
-        <w:spacing w:line="240" w:lineRule="auto"/>
-        <w:jc w:val="center"/>
-        <w:rPr>
-          <w:rFonts w:ascii="Times New Roman" w:hAnsi="Times New Roman" w:cs="Times New Roman"/>
-          <w:sz w:val="20"/>
-          <w:szCs w:val="20"/>
-        </w:rPr>
-      </w:pPr>
-    </w:p>
-    <w:p>
-      <w:pPr>
-        <w:spacing w:line="240" w:lineRule="auto"/>
-        <w:rPr>
-          <w:rFonts w:ascii="Times New Roman" w:hAnsi="Times New Roman" w:cs="Times New Roman"/>
-          <w:sz w:val="20"/>
-          <w:szCs w:val="20"/>
-        </w:rPr>
-      </w:pPr>
-      <w:r>
-        <w:rPr>
-          <w:rFonts w:ascii="Times New Roman" w:hAnsi="Times New Roman" w:cs="Times New Roman"/>
-          <w:sz w:val="20"/>
-          <w:szCs w:val="20"/>
-        </w:rPr>
-        <w:t>3.1.2 Data Pre-Processing</w:t>
-      </w:r>
-    </w:p>
-    <w:p>
-      <w:pPr>
-        <w:spacing w:line="240" w:lineRule="auto"/>
-        <w:rPr>
-          <w:rFonts w:ascii="Times New Roman" w:hAnsi="Times New Roman" w:cs="Times New Roman"/>
-          <w:sz w:val="20"/>
-          <w:szCs w:val="20"/>
-        </w:rPr>
-      </w:pPr>
+          <w:sz w:val="20"/>
+          <w:szCs w:val="20"/>
+        </w:rPr>
+        <w:t xml:space="preserve">into </w:t>
+      </w:r>
+      <w:r>
+        <w:rPr>
+          <w:rFonts w:ascii="Times New Roman" w:hAnsi="Times New Roman" w:cs="Times New Roman"/>
+          <w:sz w:val="20"/>
+          <w:szCs w:val="20"/>
+        </w:rPr>
+        <w:t xml:space="preserve">TF_IDF vectors </w:t>
+      </w:r>
+      <w:r>
+        <w:rPr>
+          <w:rFonts w:ascii="Times New Roman" w:hAnsi="Times New Roman" w:cs="Times New Roman"/>
+          <w:sz w:val="20"/>
+          <w:szCs w:val="20"/>
+        </w:rPr>
+        <w:t>with no stop words</w:t>
+      </w:r>
+      <w:r>
+        <w:rPr>
+          <w:rFonts w:ascii="Times New Roman" w:hAnsi="Times New Roman" w:cs="Times New Roman"/>
+          <w:sz w:val="20"/>
+          <w:szCs w:val="20"/>
+        </w:rPr>
+        <w:t xml:space="preserve"> and stemmed phrases.</w:t>
+      </w:r>
+    </w:p>
+    <w:p>
+      <w:pPr>
+        <w:spacing w:line="240" w:lineRule="auto"/>
+        <w:rPr>
+          <w:rFonts w:ascii="Times New Roman" w:hAnsi="Times New Roman" w:cs="Times New Roman"/>
+          <w:sz w:val="20"/>
+          <w:szCs w:val="20"/>
+        </w:rPr>
+      </w:pPr>
+      <w:r>
+        <w:rPr>
+          <w:rFonts w:ascii="Times New Roman" w:hAnsi="Times New Roman" w:cs="Times New Roman"/>
+          <w:sz w:val="20"/>
+          <w:szCs w:val="20"/>
+        </w:rPr>
+        <w:t xml:space="preserve">First, the data must be cleaned. In this step, the authors clean comments one-by-one, by setting each comment to lower case and removing non-alphabetic/non-numeric characters. They do so by creating a cleanComment() function, which can be applied to the pandas data frame. </w:t>
+      </w:r>
+    </w:p>
+    <w:p>
+      <w:pPr>
+        <w:spacing w:line="240" w:lineRule="auto"/>
+        <w:rPr>
+          <w:rFonts w:ascii="Times New Roman" w:hAnsi="Times New Roman" w:cs="Times New Roman"/>
+          <w:sz w:val="20"/>
+          <w:szCs w:val="20"/>
+        </w:rPr>
+      </w:pPr>
+      <w:r>
+        <w:rPr>
+          <w:rFonts w:ascii="Times New Roman" w:hAnsi="Times New Roman" w:cs="Times New Roman"/>
+          <w:sz w:val="20"/>
+          <w:szCs w:val="20"/>
+        </w:rPr>
+        <w:t>Next, the data gets stop words removed</w:t>
+      </w:r>
+      <w:r>
+        <w:rPr>
+          <w:rFonts w:ascii="Times New Roman" w:hAnsi="Times New Roman" w:cs="Times New Roman"/>
+          <w:sz w:val="20"/>
+          <w:szCs w:val="20"/>
+        </w:rPr>
+        <w:t xml:space="preserve">. Stop words are any words in our stop list which are filtered out before processing the data, to save space and time in processing this large data set. The authors had done a similar step in a </w:t>
+      </w:r>
       <w:r>
         <w:rPr>
           <w:rFonts w:ascii="Times New Roman" w:hAnsi="Times New Roman" w:cs="Times New Roman"/>
@@ -2668,115 +2555,7 @@
           <w:szCs w:val="20"/>
         </w:rPr>
         <w:lastRenderedPageBreak/>
-        <w:t xml:space="preserve">While this step isn’t a difficult or interesting step, it is very important. </w:t>
-      </w:r>
-      <w:r>
-        <w:rPr>
-          <w:rFonts w:ascii="Times New Roman" w:hAnsi="Times New Roman" w:cs="Times New Roman"/>
-          <w:sz w:val="20"/>
-          <w:szCs w:val="20"/>
-        </w:rPr>
-        <w:t>For</w:t>
-      </w:r>
-      <w:r>
-        <w:rPr>
-          <w:rFonts w:ascii="Times New Roman" w:hAnsi="Times New Roman" w:cs="Times New Roman"/>
-          <w:sz w:val="20"/>
-          <w:szCs w:val="20"/>
-        </w:rPr>
-        <w:t xml:space="preserve"> the models to be trained well, the data must be</w:t>
-      </w:r>
-      <w:r>
-        <w:rPr>
-          <w:rFonts w:ascii="Times New Roman" w:hAnsi="Times New Roman" w:cs="Times New Roman"/>
-          <w:sz w:val="20"/>
-          <w:szCs w:val="20"/>
-        </w:rPr>
-        <w:t xml:space="preserve"> taken from the raw data (in which comments may include special characters, HTML tags, punctuation, etc.)</w:t>
-      </w:r>
-      <w:r>
-        <w:rPr>
-          <w:rFonts w:ascii="Times New Roman" w:hAnsi="Times New Roman" w:cs="Times New Roman"/>
-          <w:sz w:val="20"/>
-          <w:szCs w:val="20"/>
-        </w:rPr>
-        <w:t xml:space="preserve"> </w:t>
-      </w:r>
-      <w:r>
-        <w:rPr>
-          <w:rFonts w:ascii="Times New Roman" w:hAnsi="Times New Roman" w:cs="Times New Roman"/>
-          <w:sz w:val="20"/>
-          <w:szCs w:val="20"/>
-        </w:rPr>
-        <w:t xml:space="preserve">into </w:t>
-      </w:r>
-      <w:r>
-        <w:rPr>
-          <w:rFonts w:ascii="Times New Roman" w:hAnsi="Times New Roman" w:cs="Times New Roman"/>
-          <w:sz w:val="20"/>
-          <w:szCs w:val="20"/>
-        </w:rPr>
-        <w:t xml:space="preserve">TF_IDF vectors </w:t>
-      </w:r>
-      <w:r>
-        <w:rPr>
-          <w:rFonts w:ascii="Times New Roman" w:hAnsi="Times New Roman" w:cs="Times New Roman"/>
-          <w:sz w:val="20"/>
-          <w:szCs w:val="20"/>
-        </w:rPr>
-        <w:t>with no stop words</w:t>
-      </w:r>
-      <w:r>
-        <w:rPr>
-          <w:rFonts w:ascii="Times New Roman" w:hAnsi="Times New Roman" w:cs="Times New Roman"/>
-          <w:sz w:val="20"/>
-          <w:szCs w:val="20"/>
-        </w:rPr>
-        <w:t xml:space="preserve"> and stemmed phrases.</w:t>
-      </w:r>
-    </w:p>
-    <w:p>
-      <w:pPr>
-        <w:spacing w:line="240" w:lineRule="auto"/>
-        <w:rPr>
-          <w:rFonts w:ascii="Times New Roman" w:hAnsi="Times New Roman" w:cs="Times New Roman"/>
-          <w:sz w:val="20"/>
-          <w:szCs w:val="20"/>
-        </w:rPr>
-      </w:pPr>
-      <w:r>
-        <w:rPr>
-          <w:rFonts w:ascii="Times New Roman" w:hAnsi="Times New Roman" w:cs="Times New Roman"/>
-          <w:sz w:val="20"/>
-          <w:szCs w:val="20"/>
-        </w:rPr>
-        <w:t xml:space="preserve">First, the data must be cleaned. In this step, the authors clean comments one-by-one, by setting each comment to lower case and removing non-alphabetic/non-numeric characters. They do so by creating a cleanComment() function, which can be applied to the pandas data frame. </w:t>
-      </w:r>
-    </w:p>
-    <w:p>
-      <w:pPr>
-        <w:spacing w:line="240" w:lineRule="auto"/>
-        <w:rPr>
-          <w:rFonts w:ascii="Times New Roman" w:hAnsi="Times New Roman" w:cs="Times New Roman"/>
-          <w:sz w:val="20"/>
-          <w:szCs w:val="20"/>
-        </w:rPr>
-      </w:pPr>
-      <w:r>
-        <w:rPr>
-          <w:rFonts w:ascii="Times New Roman" w:hAnsi="Times New Roman" w:cs="Times New Roman"/>
-          <w:sz w:val="20"/>
-          <w:szCs w:val="20"/>
-        </w:rPr>
-        <w:t>Next, the data gets stop words removed</w:t>
-      </w:r>
-      <w:r>
-        <w:rPr>
-          <w:rFonts w:ascii="Times New Roman" w:hAnsi="Times New Roman" w:cs="Times New Roman"/>
-          <w:sz w:val="20"/>
-          <w:szCs w:val="20"/>
-        </w:rPr>
-        <w:t xml:space="preserve">. Stop words are any words in our stop list which are filtered out before processing the data, to save space and time in processing this large data set. The authors had done a similar step in a previous homework assignment by hand but decided to use an existing library containing common English stop words. This library is the Natural Language Toolkit for python, which the authors imported for this step. </w:t>
+        <w:t xml:space="preserve">previous homework assignment by hand but decided to use an existing library containing common English stop words. This library is the Natural Language Toolkit for python, which the authors imported for this step. </w:t>
       </w:r>
       <w:r>
         <w:rPr>
@@ -2786,7 +2565,7 @@
         </w:rPr>
         <w:t xml:space="preserve">The authors referenced helpful steps to do this </w:t>
       </w:r>
-      <w:hyperlink r:id="rId17" w:history="1">
+      <w:hyperlink r:id="rId15" w:history="1">
         <w:r>
           <w:rPr>
             <w:rStyle w:val="Hyperlink"/>
@@ -2815,6 +2594,7 @@
           <w:id w:val="-2105027903"/>
           <w:citation/>
         </w:sdtPr>
+        <w:sdtEndPr/>
         <w:sdtContent>
           <w:r>
             <w:rPr>
@@ -3183,6 +2963,7 @@
           <w:id w:val="704445947"/>
           <w:citation/>
         </w:sdtPr>
+        <w:sdtEndPr/>
         <w:sdtContent>
           <w:r>
             <w:rPr>
@@ -3235,7 +3016,7 @@
         </w:rPr>
         <w:t xml:space="preserve">. Again, the authors referenced helpful steps found </w:t>
       </w:r>
-      <w:hyperlink r:id="rId18" w:history="1">
+      <w:hyperlink r:id="rId16" w:history="1">
         <w:r>
           <w:rPr>
             <w:rStyle w:val="Hyperlink"/>
@@ -3458,6 +3239,7 @@
           <w:id w:val="2103456398"/>
           <w:citation/>
         </w:sdtPr>
+        <w:sdtEndPr/>
         <w:sdtContent>
           <w:r>
             <w:rPr>
@@ -3626,6 +3408,7 @@
           <w:id w:val="1577403413"/>
           <w:citation/>
         </w:sdtPr>
+        <w:sdtEndPr/>
         <w:sdtContent>
           <w:r>
             <w:rPr>
@@ -3744,38 +3527,6 @@
         <w:spacing w:line="240" w:lineRule="auto"/>
         <w:rPr>
           <w:rFonts w:ascii="Times New Roman" w:hAnsi="Times New Roman" w:cs="Times New Roman"/>
-          <w:b/>
-          <w:bCs/>
-          <w:sz w:val="20"/>
-          <w:szCs w:val="20"/>
-        </w:rPr>
-      </w:pPr>
-      <w:r>
-        <w:rPr>
-          <w:rFonts w:ascii="Times New Roman" w:hAnsi="Times New Roman" w:cs="Times New Roman"/>
-          <w:b/>
-          <w:bCs/>
-          <w:sz w:val="20"/>
-          <w:szCs w:val="20"/>
-        </w:rPr>
-        <w:t>3.2 Addressing Challenges</w:t>
-      </w:r>
-    </w:p>
-    <w:p>
-      <w:pPr>
-        <w:spacing w:line="240" w:lineRule="auto"/>
-        <w:rPr>
-          <w:rFonts w:ascii="Times New Roman" w:hAnsi="Times New Roman" w:cs="Times New Roman"/>
-          <w:sz w:val="20"/>
-          <w:szCs w:val="20"/>
-        </w:rPr>
-      </w:pPr>
-    </w:p>
-    <w:p>
-      <w:pPr>
-        <w:spacing w:line="240" w:lineRule="auto"/>
-        <w:rPr>
-          <w:rFonts w:ascii="Times New Roman" w:hAnsi="Times New Roman" w:cs="Times New Roman"/>
           <w:sz w:val="20"/>
           <w:szCs w:val="20"/>
         </w:rPr>
@@ -3808,10 +3559,9 @@
           <w:sz w:val="24"/>
           <w:szCs w:val="24"/>
         </w:rPr>
-        <w:lastRenderedPageBreak/>
         <w:t xml:space="preserve">4.0 </w:t>
       </w:r>
-      <w:commentRangeStart w:id="4"/>
+      <w:commentRangeStart w:id="3"/>
       <w:r>
         <w:rPr>
           <w:rFonts w:ascii="Times New Roman" w:hAnsi="Times New Roman" w:cs="Times New Roman"/>
@@ -3822,7 +3572,7 @@
         </w:rPr>
         <w:t>Evaluation Methodology</w:t>
       </w:r>
-      <w:commentRangeEnd w:id="4"/>
+      <w:commentRangeEnd w:id="3"/>
       <w:r>
         <w:rPr>
           <w:rStyle w:val="CommentReference"/>
@@ -3832,7 +3582,7 @@
           <w:sz w:val="24"/>
           <w:szCs w:val="24"/>
         </w:rPr>
-        <w:commentReference w:id="4"/>
+        <w:commentReference w:id="3"/>
       </w:r>
     </w:p>
     <w:p>
@@ -3866,14 +3616,259 @@
           <w:szCs w:val="20"/>
         </w:rPr>
       </w:pPr>
-    </w:p>
-    <w:p>
-      <w:pPr>
-        <w:spacing w:line="240" w:lineRule="auto"/>
+      <w:r>
+        <w:rPr>
+          <w:rFonts w:ascii="Times New Roman" w:hAnsi="Times New Roman" w:cs="Times New Roman"/>
+          <w:sz w:val="20"/>
+          <w:szCs w:val="20"/>
+        </w:rPr>
+        <w:t xml:space="preserve">As the input data comes from a challenge provided by Jigsaw, and organized on Kaggle, the input data is clean and easy to get started with. </w:t>
+      </w:r>
+      <w:r>
+        <w:rPr>
+          <w:rFonts w:ascii="Times New Roman" w:hAnsi="Times New Roman" w:cs="Times New Roman"/>
+          <w:sz w:val="20"/>
+          <w:szCs w:val="20"/>
+        </w:rPr>
+        <w:t xml:space="preserve">Participants of </w:t>
+      </w:r>
+      <w:r>
+        <w:rPr>
+          <w:rFonts w:ascii="Times New Roman" w:hAnsi="Times New Roman" w:cs="Times New Roman"/>
+          <w:sz w:val="20"/>
+          <w:szCs w:val="20"/>
+        </w:rPr>
+        <w:t xml:space="preserve">the </w:t>
+      </w:r>
+      <w:r>
+        <w:rPr>
+          <w:rFonts w:ascii="Times New Roman" w:hAnsi="Times New Roman" w:cs="Times New Roman"/>
+          <w:sz w:val="20"/>
+          <w:szCs w:val="20"/>
+        </w:rPr>
+        <w:t>challenge are provided with many Wikipedia comments which have been labeled by human raters for toxic behavior.</w:t>
+      </w:r>
+      <w:r>
+        <w:rPr>
+          <w:rFonts w:ascii="Times New Roman" w:hAnsi="Times New Roman" w:cs="Times New Roman"/>
+          <w:sz w:val="20"/>
+          <w:szCs w:val="20"/>
+        </w:rPr>
+        <w:t xml:space="preserve"> </w:t>
+      </w:r>
+      <w:r>
+        <w:rPr>
+          <w:rFonts w:ascii="Times New Roman" w:hAnsi="Times New Roman" w:cs="Times New Roman"/>
+          <w:sz w:val="20"/>
+          <w:szCs w:val="20"/>
+        </w:rPr>
+        <w:t xml:space="preserve">The training data has eight columns, including the comment </w:t>
+      </w:r>
+      <w:r>
+        <w:rPr>
+          <w:rFonts w:ascii="Times New Roman" w:hAnsi="Times New Roman" w:cs="Times New Roman"/>
+          <w:sz w:val="20"/>
+          <w:szCs w:val="20"/>
+        </w:rPr>
+        <w:t>ID</w:t>
+      </w:r>
+      <w:r>
+        <w:rPr>
+          <w:rFonts w:ascii="Times New Roman" w:hAnsi="Times New Roman" w:cs="Times New Roman"/>
+          <w:sz w:val="20"/>
+          <w:szCs w:val="20"/>
+        </w:rPr>
+        <w:t>, comment text, and the six toxicity labels (see Fig. ).</w:t>
+      </w:r>
+    </w:p>
+    <w:p>
+      <w:pPr>
+        <w:spacing w:after="0" w:line="240" w:lineRule="auto"/>
+        <w:jc w:val="center"/>
+        <w:rPr>
+          <w:rFonts w:ascii="Times New Roman" w:hAnsi="Times New Roman" w:cs="Times New Roman"/>
+          <w:sz w:val="20"/>
+          <w:szCs w:val="20"/>
+        </w:rPr>
+      </w:pPr>
+      <w:r>
+        <w:rPr>
+          <w:rFonts w:ascii="Times New Roman" w:hAnsi="Times New Roman" w:cs="Times New Roman"/>
+          <w:noProof/>
+          <w:sz w:val="20"/>
+          <w:szCs w:val="20"/>
+        </w:rPr>
+        <w:lastRenderedPageBreak/>
+        <w:drawing>
+          <wp:inline distT="0" distB="0" distL="0" distR="0" wp14:anchorId="59DF8657" wp14:editId="6F31A705">
+            <wp:extent cx="4745105" cy="1070658"/>
+            <wp:effectExtent l="0" t="0" r="0" b="0"/>
+            <wp:docPr id="2" name="Picture 2" descr="Graphical user interface, text, application&#10;&#10;Description automatically generated"/>
+            <wp:cNvGraphicFramePr>
+              <a:graphicFrameLocks xmlns:a="http://schemas.openxmlformats.org/drawingml/2006/main" noChangeAspect="1"/>
+            </wp:cNvGraphicFramePr>
+            <a:graphic xmlns:a="http://schemas.openxmlformats.org/drawingml/2006/main">
+              <a:graphicData uri="http://schemas.openxmlformats.org/drawingml/2006/picture">
+                <pic:pic xmlns:pic="http://schemas.openxmlformats.org/drawingml/2006/picture">
+                  <pic:nvPicPr>
+                    <pic:cNvPr id="2" name="Picture 2" descr="Graphical user interface, text, application&#10;&#10;Description automatically generated"/>
+                    <pic:cNvPicPr/>
+                  </pic:nvPicPr>
+                  <pic:blipFill>
+                    <a:blip r:embed="rId17"/>
+                    <a:stretch>
+                      <a:fillRect/>
+                    </a:stretch>
+                  </pic:blipFill>
+                  <pic:spPr>
+                    <a:xfrm>
+                      <a:off x="0" y="0"/>
+                      <a:ext cx="4771356" cy="1076581"/>
+                    </a:xfrm>
+                    <a:prstGeom prst="rect">
+                      <a:avLst/>
+                    </a:prstGeom>
+                  </pic:spPr>
+                </pic:pic>
+              </a:graphicData>
+            </a:graphic>
+          </wp:inline>
+        </w:drawing>
+      </w:r>
+    </w:p>
+    <w:p>
+      <w:pPr>
+        <w:spacing w:line="240" w:lineRule="auto"/>
+        <w:jc w:val="center"/>
+        <w:rPr>
+          <w:rFonts w:ascii="Times New Roman" w:hAnsi="Times New Roman" w:cs="Times New Roman"/>
+          <w:sz w:val="16"/>
+          <w:szCs w:val="16"/>
+        </w:rPr>
+      </w:pPr>
+      <w:bookmarkStart w:id="4" w:name="_Hlk101656165"/>
+      <w:r>
         <w:rPr>
           <w:rFonts w:ascii="Times New Roman" w:hAnsi="Times New Roman" w:cs="Times New Roman"/>
           <w:b/>
           <w:bCs/>
+          <w:sz w:val="16"/>
+          <w:szCs w:val="16"/>
+        </w:rPr>
+        <w:t>Fig. .</w:t>
+      </w:r>
+      <w:r>
+        <w:rPr>
+          <w:rFonts w:ascii="Times New Roman" w:hAnsi="Times New Roman" w:cs="Times New Roman"/>
+          <w:sz w:val="16"/>
+          <w:szCs w:val="16"/>
+        </w:rPr>
+        <w:t xml:space="preserve"> </w:t>
+      </w:r>
+      <w:r>
+        <w:rPr>
+          <w:rFonts w:ascii="Times New Roman" w:hAnsi="Times New Roman" w:cs="Times New Roman"/>
+          <w:sz w:val="16"/>
+          <w:szCs w:val="16"/>
+        </w:rPr>
+        <w:t>Five random rows of the training data</w:t>
+      </w:r>
+    </w:p>
+    <w:bookmarkEnd w:id="4"/>
+    <w:p>
+      <w:pPr>
+        <w:spacing w:line="240" w:lineRule="auto"/>
+        <w:rPr>
+          <w:rFonts w:ascii="Times New Roman" w:hAnsi="Times New Roman" w:cs="Times New Roman"/>
+          <w:sz w:val="20"/>
+          <w:szCs w:val="20"/>
+        </w:rPr>
+      </w:pPr>
+      <w:r>
+        <w:rPr>
+          <w:rFonts w:ascii="Times New Roman" w:hAnsi="Times New Roman" w:cs="Times New Roman"/>
+          <w:sz w:val="20"/>
+          <w:szCs w:val="20"/>
+        </w:rPr>
+        <w:t xml:space="preserve">The testing data only has two columns, the comment </w:t>
+      </w:r>
+      <w:r>
+        <w:rPr>
+          <w:rFonts w:ascii="Times New Roman" w:hAnsi="Times New Roman" w:cs="Times New Roman"/>
+          <w:sz w:val="20"/>
+          <w:szCs w:val="20"/>
+        </w:rPr>
+        <w:t>ID</w:t>
+      </w:r>
+      <w:r>
+        <w:rPr>
+          <w:rFonts w:ascii="Times New Roman" w:hAnsi="Times New Roman" w:cs="Times New Roman"/>
+          <w:sz w:val="20"/>
+          <w:szCs w:val="20"/>
+        </w:rPr>
+        <w:t xml:space="preserve"> and the comment text (see Fig.).</w:t>
+      </w:r>
+    </w:p>
+    <w:p>
+      <w:pPr>
+        <w:spacing w:after="0" w:line="240" w:lineRule="auto"/>
+        <w:jc w:val="center"/>
+        <w:rPr>
+          <w:rFonts w:ascii="Times New Roman" w:hAnsi="Times New Roman" w:cs="Times New Roman"/>
+          <w:sz w:val="20"/>
+          <w:szCs w:val="20"/>
+        </w:rPr>
+      </w:pPr>
+      <w:r>
+        <w:rPr>
+          <w:rFonts w:ascii="Times New Roman" w:hAnsi="Times New Roman" w:cs="Times New Roman"/>
+          <w:noProof/>
+          <w:sz w:val="20"/>
+          <w:szCs w:val="20"/>
+        </w:rPr>
+        <w:drawing>
+          <wp:inline distT="0" distB="0" distL="0" distR="0" wp14:anchorId="5A251631" wp14:editId="5BD12A05">
+            <wp:extent cx="2292468" cy="1035103"/>
+            <wp:effectExtent l="0" t="0" r="0" b="0"/>
+            <wp:docPr id="3" name="Picture 3" descr="Graphical user interface, text, application, email&#10;&#10;Description automatically generated"/>
+            <wp:cNvGraphicFramePr>
+              <a:graphicFrameLocks xmlns:a="http://schemas.openxmlformats.org/drawingml/2006/main" noChangeAspect="1"/>
+            </wp:cNvGraphicFramePr>
+            <a:graphic xmlns:a="http://schemas.openxmlformats.org/drawingml/2006/main">
+              <a:graphicData uri="http://schemas.openxmlformats.org/drawingml/2006/picture">
+                <pic:pic xmlns:pic="http://schemas.openxmlformats.org/drawingml/2006/picture">
+                  <pic:nvPicPr>
+                    <pic:cNvPr id="3" name="Picture 3" descr="Graphical user interface, text, application, email&#10;&#10;Description automatically generated"/>
+                    <pic:cNvPicPr/>
+                  </pic:nvPicPr>
+                  <pic:blipFill>
+                    <a:blip r:embed="rId18"/>
+                    <a:stretch>
+                      <a:fillRect/>
+                    </a:stretch>
+                  </pic:blipFill>
+                  <pic:spPr>
+                    <a:xfrm>
+                      <a:off x="0" y="0"/>
+                      <a:ext cx="2292468" cy="1035103"/>
+                    </a:xfrm>
+                    <a:prstGeom prst="rect">
+                      <a:avLst/>
+                    </a:prstGeom>
+                  </pic:spPr>
+                </pic:pic>
+              </a:graphicData>
+            </a:graphic>
+          </wp:inline>
+        </w:drawing>
+      </w:r>
+    </w:p>
+    <w:p>
+      <w:pPr>
+        <w:spacing w:after="0" w:line="240" w:lineRule="auto"/>
+        <w:jc w:val="center"/>
+        <w:rPr>
+          <w:rFonts w:ascii="Times New Roman" w:hAnsi="Times New Roman" w:cs="Times New Roman"/>
           <w:sz w:val="20"/>
           <w:szCs w:val="20"/>
         </w:rPr>
@@ -3883,6 +3878,54 @@
           <w:rFonts w:ascii="Times New Roman" w:hAnsi="Times New Roman" w:cs="Times New Roman"/>
           <w:b/>
           <w:bCs/>
+          <w:sz w:val="16"/>
+          <w:szCs w:val="16"/>
+        </w:rPr>
+        <w:t>Fig. .</w:t>
+      </w:r>
+      <w:r>
+        <w:rPr>
+          <w:rFonts w:ascii="Times New Roman" w:hAnsi="Times New Roman" w:cs="Times New Roman"/>
+          <w:sz w:val="16"/>
+          <w:szCs w:val="16"/>
+        </w:rPr>
+        <w:t xml:space="preserve"> </w:t>
+      </w:r>
+      <w:r>
+        <w:rPr>
+          <w:rFonts w:ascii="Times New Roman" w:hAnsi="Times New Roman" w:cs="Times New Roman"/>
+          <w:sz w:val="16"/>
+          <w:szCs w:val="16"/>
+        </w:rPr>
+        <w:t>Five random rows of the testing data</w:t>
+      </w:r>
+    </w:p>
+    <w:p>
+      <w:pPr>
+        <w:spacing w:line="240" w:lineRule="auto"/>
+        <w:rPr>
+          <w:rFonts w:ascii="Times New Roman" w:hAnsi="Times New Roman" w:cs="Times New Roman"/>
+          <w:sz w:val="20"/>
+          <w:szCs w:val="20"/>
+        </w:rPr>
+      </w:pPr>
+    </w:p>
+    <w:p>
+      <w:pPr>
+        <w:spacing w:line="240" w:lineRule="auto"/>
+        <w:rPr>
+          <w:rFonts w:ascii="Times New Roman" w:hAnsi="Times New Roman" w:cs="Times New Roman"/>
+          <w:b/>
+          <w:bCs/>
+          <w:sz w:val="20"/>
+          <w:szCs w:val="20"/>
+        </w:rPr>
+      </w:pPr>
+      <w:r>
+        <w:rPr>
+          <w:rFonts w:ascii="Times New Roman" w:hAnsi="Times New Roman" w:cs="Times New Roman"/>
+          <w:b/>
+          <w:bCs/>
           <w:sz w:val="20"/>
           <w:szCs w:val="20"/>
         </w:rPr>
@@ -3898,6 +3941,62 @@
           <w:szCs w:val="20"/>
         </w:rPr>
       </w:pPr>
+      <w:r>
+        <w:rPr>
+          <w:rFonts w:ascii="Times New Roman" w:hAnsi="Times New Roman" w:cs="Times New Roman"/>
+          <w:sz w:val="20"/>
+          <w:szCs w:val="20"/>
+        </w:rPr>
+        <w:t xml:space="preserve">There are two metrics that we are evaluating, when comparing the effectiveness of the three algorithms we employ. The first metric is accuracy, in which the actual effectiveness of the model is evaluated. How effective is the model at making correct predictions on the </w:t>
+      </w:r>
+      <w:r>
+        <w:rPr>
+          <w:rFonts w:ascii="Times New Roman" w:hAnsi="Times New Roman" w:cs="Times New Roman"/>
+          <w:sz w:val="20"/>
+          <w:szCs w:val="20"/>
+        </w:rPr>
+        <w:t>classification of toxic comments? The other metric we evaluate is computational time, in which we evaluate how long the model takes to classify the testing data. Since we use the same data for each method, we can evaluate the time to evaluate for each. Is the implementation of a specific model even feasible, based on the computational time or processing power required to evaluate it? This may not be as big a deal on (relatively) smaller sets of data, like in this project, but as data sizes increase from hundreds of thousands to millions and hundreds of millions,</w:t>
+      </w:r>
+      <w:r>
+        <w:rPr>
+          <w:rFonts w:ascii="Times New Roman" w:hAnsi="Times New Roman" w:cs="Times New Roman"/>
+          <w:sz w:val="20"/>
+          <w:szCs w:val="20"/>
+        </w:rPr>
+        <w:t xml:space="preserve"> the downfalls of</w:t>
+      </w:r>
+      <w:r>
+        <w:rPr>
+          <w:rFonts w:ascii="Times New Roman" w:hAnsi="Times New Roman" w:cs="Times New Roman"/>
+          <w:sz w:val="20"/>
+          <w:szCs w:val="20"/>
+        </w:rPr>
+        <w:t xml:space="preserve"> an algorithm with a poor computational complexity will </w:t>
+      </w:r>
+      <w:r>
+        <w:rPr>
+          <w:rFonts w:ascii="Times New Roman" w:hAnsi="Times New Roman" w:cs="Times New Roman"/>
+          <w:sz w:val="20"/>
+          <w:szCs w:val="20"/>
+        </w:rPr>
+        <w:t xml:space="preserve">show. It is important to choose a method that suits an implementation’s needs. If a method has a smaller set of data, then it might be smarter to choose the most accurate method, regardless of the computational complexity. On the other hand, if a program has a huge set of data, it may be worth the trade off to have a lower accuracy </w:t>
+      </w:r>
+      <w:r>
+        <w:rPr>
+          <w:rFonts w:ascii="Times New Roman" w:hAnsi="Times New Roman" w:cs="Times New Roman"/>
+          <w:sz w:val="20"/>
+          <w:szCs w:val="20"/>
+        </w:rPr>
+        <w:t>to</w:t>
+      </w:r>
+      <w:r>
+        <w:rPr>
+          <w:rFonts w:ascii="Times New Roman" w:hAnsi="Times New Roman" w:cs="Times New Roman"/>
+          <w:sz w:val="20"/>
+          <w:szCs w:val="20"/>
+        </w:rPr>
+        <w:t xml:space="preserve"> compute across the huge amount of data. </w:t>
+      </w:r>
     </w:p>
     <w:p>
       <w:pPr>
@@ -4082,6 +4181,32 @@
           <w:szCs w:val="20"/>
         </w:rPr>
       </w:pPr>
+      <w:r>
+        <w:rPr>
+          <w:rFonts w:ascii="Times New Roman" w:hAnsi="Times New Roman" w:cs="Times New Roman"/>
+          <w:sz w:val="20"/>
+          <w:szCs w:val="20"/>
+        </w:rPr>
+        <w:t>[]</w:t>
+      </w:r>
+    </w:p>
+    <w:p>
+      <w:pPr>
+        <w:spacing w:line="240" w:lineRule="auto"/>
+        <w:rPr>
+          <w:rFonts w:ascii="Times New Roman" w:hAnsi="Times New Roman" w:cs="Times New Roman"/>
+          <w:sz w:val="20"/>
+          <w:szCs w:val="20"/>
+        </w:rPr>
+      </w:pPr>
+      <w:r>
+        <w:rPr>
+          <w:rFonts w:ascii="Times New Roman" w:hAnsi="Times New Roman" w:cs="Times New Roman"/>
+          <w:sz w:val="20"/>
+          <w:szCs w:val="20"/>
+        </w:rPr>
+        <w:t xml:space="preserve">Another important lesson the authors learned, was the importance of understanding why certain algorithms may be used over others. For example, a model with a lower accuracy but faster computation time may be used over a more accurate method, due to the size of the data being used with the model. Therefore, the best approach of a data problem will always be different, based on what you are looking for. </w:t>
+      </w:r>
     </w:p>
     <w:p>
       <w:pPr>
@@ -4110,63 +4235,606 @@
         <w:spacing w:line="240" w:lineRule="auto"/>
         <w:rPr>
           <w:rFonts w:ascii="Times New Roman" w:hAnsi="Times New Roman" w:cs="Times New Roman"/>
-          <w:sz w:val="20"/>
-          <w:szCs w:val="20"/>
-        </w:rPr>
-      </w:pPr>
-      <w:r>
-        <w:rPr>
-          <w:rFonts w:ascii="Times New Roman" w:hAnsi="Times New Roman" w:cs="Times New Roman"/>
-          <w:sz w:val="20"/>
-          <w:szCs w:val="20"/>
-        </w:rPr>
-        <w:t>[bibliography goes here]</w:t>
-      </w:r>
-    </w:p>
-    <w:p>
-      <w:pPr>
-        <w:spacing w:line="240" w:lineRule="auto"/>
-        <w:rPr>
-          <w:rFonts w:ascii="Times New Roman" w:hAnsi="Times New Roman" w:cs="Times New Roman"/>
-          <w:sz w:val="20"/>
-          <w:szCs w:val="20"/>
-        </w:rPr>
-      </w:pPr>
-    </w:p>
-    <w:p>
-      <w:pPr>
-        <w:spacing w:line="240" w:lineRule="auto"/>
-        <w:rPr>
-          <w:rFonts w:ascii="Times New Roman" w:hAnsi="Times New Roman" w:cs="Times New Roman"/>
-          <w:sz w:val="20"/>
-          <w:szCs w:val="20"/>
-        </w:rPr>
-      </w:pPr>
-      <w:r>
-        <w:rPr>
-          <w:rFonts w:ascii="Times New Roman" w:hAnsi="Times New Roman" w:cs="Times New Roman"/>
-          <w:sz w:val="20"/>
-          <w:szCs w:val="20"/>
-        </w:rPr>
-        <w:t>Appendix 1 Python Code Modules</w:t>
-      </w:r>
-    </w:p>
-    <w:p>
-      <w:pPr>
-        <w:spacing w:line="240" w:lineRule="auto"/>
-        <w:rPr>
-          <w:rFonts w:ascii="Times New Roman" w:hAnsi="Times New Roman" w:cs="Times New Roman"/>
-          <w:sz w:val="20"/>
-          <w:szCs w:val="20"/>
-        </w:rPr>
-      </w:pPr>
-      <w:r>
-        <w:rPr>
-          <w:rFonts w:ascii="Times New Roman" w:hAnsi="Times New Roman" w:cs="Times New Roman"/>
-          <w:sz w:val="20"/>
-          <w:szCs w:val="20"/>
-        </w:rPr>
-        <w:t>[python code goes here]</w:t>
+          <w:b/>
+          <w:bCs/>
+          <w:sz w:val="20"/>
+          <w:szCs w:val="20"/>
+        </w:rPr>
+      </w:pPr>
+      <w:r>
+        <w:rPr>
+          <w:rFonts w:ascii="Times New Roman" w:hAnsi="Times New Roman" w:cs="Times New Roman"/>
+          <w:b/>
+          <w:bCs/>
+          <w:sz w:val="20"/>
+          <w:szCs w:val="20"/>
+        </w:rPr>
+        <w:lastRenderedPageBreak/>
+        <w:t>7.1 Bibliography</w:t>
+      </w:r>
+    </w:p>
+    <w:p>
+      <w:pPr>
+        <w:pStyle w:val="Bibliography"/>
+        <w:spacing w:before="240"/>
+        <w:ind w:left="720" w:hanging="720"/>
+        <w:rPr>
+          <w:rFonts w:ascii="Times New Roman" w:hAnsi="Times New Roman" w:cs="Times New Roman"/>
+          <w:noProof/>
+          <w:sz w:val="20"/>
+          <w:szCs w:val="20"/>
+        </w:rPr>
+      </w:pPr>
+      <w:r>
+        <w:rPr>
+          <w:rFonts w:ascii="Times New Roman" w:hAnsi="Times New Roman" w:cs="Times New Roman"/>
+          <w:sz w:val="20"/>
+          <w:szCs w:val="20"/>
+        </w:rPr>
+        <w:fldChar w:fldCharType="begin"/>
+      </w:r>
+      <w:r>
+        <w:rPr>
+          <w:rFonts w:ascii="Times New Roman" w:hAnsi="Times New Roman" w:cs="Times New Roman"/>
+          <w:sz w:val="20"/>
+          <w:szCs w:val="20"/>
+        </w:rPr>
+        <w:instrText xml:space="preserve"> BIBLIOGRAPHY  \l 1033 </w:instrText>
+      </w:r>
+      <w:r>
+        <w:rPr>
+          <w:rFonts w:ascii="Times New Roman" w:hAnsi="Times New Roman" w:cs="Times New Roman"/>
+          <w:sz w:val="20"/>
+          <w:szCs w:val="20"/>
+        </w:rPr>
+        <w:fldChar w:fldCharType="separate"/>
+      </w:r>
+      <w:r>
+        <w:rPr>
+          <w:rFonts w:ascii="Times New Roman" w:hAnsi="Times New Roman" w:cs="Times New Roman"/>
+          <w:noProof/>
+          <w:sz w:val="20"/>
+          <w:szCs w:val="20"/>
+        </w:rPr>
+        <w:t xml:space="preserve">GeeksforGeeks. (2021, May 31). </w:t>
+      </w:r>
+      <w:r>
+        <w:rPr>
+          <w:rFonts w:ascii="Times New Roman" w:hAnsi="Times New Roman" w:cs="Times New Roman"/>
+          <w:i/>
+          <w:iCs/>
+          <w:noProof/>
+          <w:sz w:val="20"/>
+          <w:szCs w:val="20"/>
+        </w:rPr>
+        <w:t>Removing stop words with NLTK in Python</w:t>
+      </w:r>
+      <w:r>
+        <w:rPr>
+          <w:rFonts w:ascii="Times New Roman" w:hAnsi="Times New Roman" w:cs="Times New Roman"/>
+          <w:noProof/>
+          <w:sz w:val="20"/>
+          <w:szCs w:val="20"/>
+        </w:rPr>
+        <w:t>. Retrieved from GeeksForGeeks: https://www.geeksforgeeks.org/removing-stop-words-nltk-python/</w:t>
+      </w:r>
+    </w:p>
+    <w:p>
+      <w:pPr>
+        <w:pStyle w:val="Bibliography"/>
+        <w:spacing w:before="240"/>
+        <w:ind w:left="720" w:hanging="720"/>
+        <w:rPr>
+          <w:rFonts w:ascii="Times New Roman" w:hAnsi="Times New Roman" w:cs="Times New Roman"/>
+          <w:noProof/>
+          <w:sz w:val="20"/>
+          <w:szCs w:val="20"/>
+        </w:rPr>
+      </w:pPr>
+      <w:r>
+        <w:rPr>
+          <w:rFonts w:ascii="Times New Roman" w:hAnsi="Times New Roman" w:cs="Times New Roman"/>
+          <w:noProof/>
+          <w:sz w:val="20"/>
+          <w:szCs w:val="20"/>
+        </w:rPr>
+        <w:t xml:space="preserve">GeeksforGeeks. (2021, July 5). </w:t>
+      </w:r>
+      <w:r>
+        <w:rPr>
+          <w:rFonts w:ascii="Times New Roman" w:hAnsi="Times New Roman" w:cs="Times New Roman"/>
+          <w:i/>
+          <w:iCs/>
+          <w:noProof/>
+          <w:sz w:val="20"/>
+          <w:szCs w:val="20"/>
+        </w:rPr>
+        <w:t>Stemming words with NLTK in Python</w:t>
+      </w:r>
+      <w:r>
+        <w:rPr>
+          <w:rFonts w:ascii="Times New Roman" w:hAnsi="Times New Roman" w:cs="Times New Roman"/>
+          <w:noProof/>
+          <w:sz w:val="20"/>
+          <w:szCs w:val="20"/>
+        </w:rPr>
+        <w:t>. Retrieved from GeeksforGeeks: https://www.geeksforgeeks.org/python-stemming-words-with-nltk/</w:t>
+      </w:r>
+    </w:p>
+    <w:p>
+      <w:pPr>
+        <w:pStyle w:val="Bibliography"/>
+        <w:spacing w:before="240"/>
+        <w:ind w:left="720" w:hanging="720"/>
+        <w:rPr>
+          <w:rFonts w:ascii="Times New Roman" w:hAnsi="Times New Roman" w:cs="Times New Roman"/>
+          <w:noProof/>
+          <w:sz w:val="20"/>
+          <w:szCs w:val="20"/>
+        </w:rPr>
+      </w:pPr>
+      <w:r>
+        <w:rPr>
+          <w:rFonts w:ascii="Times New Roman" w:hAnsi="Times New Roman" w:cs="Times New Roman"/>
+          <w:noProof/>
+          <w:sz w:val="20"/>
+          <w:szCs w:val="20"/>
+        </w:rPr>
+        <w:t xml:space="preserve">Madjarov, G., Kocev, D., Gjorgjevikj, D., &amp; Džeroski, S. (2012). An extensive experimental comparison of methods for multi-label learning. </w:t>
+      </w:r>
+      <w:r>
+        <w:rPr>
+          <w:rFonts w:ascii="Times New Roman" w:hAnsi="Times New Roman" w:cs="Times New Roman"/>
+          <w:i/>
+          <w:iCs/>
+          <w:noProof/>
+          <w:sz w:val="20"/>
+          <w:szCs w:val="20"/>
+        </w:rPr>
+        <w:t>Pattern Recognition</w:t>
+      </w:r>
+      <w:r>
+        <w:rPr>
+          <w:rFonts w:ascii="Times New Roman" w:hAnsi="Times New Roman" w:cs="Times New Roman"/>
+          <w:noProof/>
+          <w:sz w:val="20"/>
+          <w:szCs w:val="20"/>
+        </w:rPr>
+        <w:t>.</w:t>
+      </w:r>
+    </w:p>
+    <w:p>
+      <w:pPr>
+        <w:pStyle w:val="Bibliography"/>
+        <w:spacing w:before="240"/>
+        <w:ind w:left="720" w:hanging="720"/>
+        <w:rPr>
+          <w:rFonts w:ascii="Times New Roman" w:hAnsi="Times New Roman" w:cs="Times New Roman"/>
+          <w:noProof/>
+          <w:sz w:val="20"/>
+          <w:szCs w:val="20"/>
+        </w:rPr>
+      </w:pPr>
+      <w:r>
+        <w:rPr>
+          <w:rFonts w:ascii="Times New Roman" w:hAnsi="Times New Roman" w:cs="Times New Roman"/>
+          <w:noProof/>
+          <w:sz w:val="20"/>
+          <w:szCs w:val="20"/>
+        </w:rPr>
+        <w:t xml:space="preserve">Nooney, K. (2018, June 7). </w:t>
+      </w:r>
+      <w:r>
+        <w:rPr>
+          <w:rFonts w:ascii="Times New Roman" w:hAnsi="Times New Roman" w:cs="Times New Roman"/>
+          <w:i/>
+          <w:iCs/>
+          <w:noProof/>
+          <w:sz w:val="20"/>
+          <w:szCs w:val="20"/>
+        </w:rPr>
+        <w:t>Deep dive into multi-label classification..!</w:t>
+      </w:r>
+      <w:r>
+        <w:rPr>
+          <w:rFonts w:ascii="Times New Roman" w:hAnsi="Times New Roman" w:cs="Times New Roman"/>
+          <w:noProof/>
+          <w:sz w:val="20"/>
+          <w:szCs w:val="20"/>
+        </w:rPr>
+        <w:t xml:space="preserve"> Retrieved from Towards Data Science: https://towardsdatascience.com/journey-to-the-center-of-multi-label-classification-384c40229bff</w:t>
+      </w:r>
+    </w:p>
+    <w:p>
+      <w:pPr>
+        <w:pStyle w:val="Bibliography"/>
+        <w:spacing w:before="240"/>
+        <w:ind w:left="720" w:hanging="720"/>
+        <w:rPr>
+          <w:rFonts w:ascii="Times New Roman" w:hAnsi="Times New Roman" w:cs="Times New Roman"/>
+          <w:noProof/>
+          <w:sz w:val="20"/>
+          <w:szCs w:val="20"/>
+        </w:rPr>
+      </w:pPr>
+      <w:r>
+        <w:rPr>
+          <w:rFonts w:ascii="Times New Roman" w:hAnsi="Times New Roman" w:cs="Times New Roman"/>
+          <w:noProof/>
+          <w:sz w:val="20"/>
+          <w:szCs w:val="20"/>
+        </w:rPr>
+        <w:t>Raj, R. (2020, January 1). Machine Learning | Multi Label Classification. YouTube. Retrieved from https://www.youtube.com/watch?v=265-t5HxOR4</w:t>
+      </w:r>
+    </w:p>
+    <w:p>
+      <w:pPr>
+        <w:pStyle w:val="Bibliography"/>
+        <w:spacing w:before="240"/>
+        <w:ind w:left="720" w:hanging="720"/>
+        <w:rPr>
+          <w:rFonts w:ascii="Times New Roman" w:hAnsi="Times New Roman" w:cs="Times New Roman"/>
+          <w:noProof/>
+          <w:sz w:val="20"/>
+          <w:szCs w:val="20"/>
+        </w:rPr>
+      </w:pPr>
+      <w:r>
+        <w:rPr>
+          <w:rFonts w:ascii="Times New Roman" w:hAnsi="Times New Roman" w:cs="Times New Roman"/>
+          <w:noProof/>
+          <w:sz w:val="20"/>
+          <w:szCs w:val="20"/>
+        </w:rPr>
+        <w:t xml:space="preserve">Szymański, P., &amp; Kajdanowicz, T. (2017, February 5). </w:t>
+      </w:r>
+      <w:r>
+        <w:rPr>
+          <w:rFonts w:ascii="Times New Roman" w:hAnsi="Times New Roman" w:cs="Times New Roman"/>
+          <w:i/>
+          <w:iCs/>
+          <w:noProof/>
+          <w:sz w:val="20"/>
+          <w:szCs w:val="20"/>
+        </w:rPr>
+        <w:t>Label Powerset</w:t>
+      </w:r>
+      <w:r>
+        <w:rPr>
+          <w:rFonts w:ascii="Times New Roman" w:hAnsi="Times New Roman" w:cs="Times New Roman"/>
+          <w:noProof/>
+          <w:sz w:val="20"/>
+          <w:szCs w:val="20"/>
+        </w:rPr>
+        <w:t>. Retrieved from Scikit-multilearn: http://scikit.ml/api/skmultilearn.problem_transform.lp.html</w:t>
+      </w:r>
+    </w:p>
+    <w:p>
+      <w:pPr>
+        <w:pStyle w:val="Bibliography"/>
+        <w:spacing w:before="240"/>
+        <w:ind w:left="720" w:hanging="720"/>
+        <w:rPr>
+          <w:rFonts w:ascii="Times New Roman" w:hAnsi="Times New Roman" w:cs="Times New Roman"/>
+          <w:noProof/>
+          <w:sz w:val="20"/>
+          <w:szCs w:val="20"/>
+        </w:rPr>
+      </w:pPr>
+      <w:r>
+        <w:rPr>
+          <w:rFonts w:ascii="Times New Roman" w:hAnsi="Times New Roman" w:cs="Times New Roman"/>
+          <w:noProof/>
+          <w:sz w:val="20"/>
+          <w:szCs w:val="20"/>
+        </w:rPr>
+        <w:t xml:space="preserve">Wikipedia. (2022, February 5). </w:t>
+      </w:r>
+      <w:r>
+        <w:rPr>
+          <w:rFonts w:ascii="Times New Roman" w:hAnsi="Times New Roman" w:cs="Times New Roman"/>
+          <w:i/>
+          <w:iCs/>
+          <w:noProof/>
+          <w:sz w:val="20"/>
+          <w:szCs w:val="20"/>
+        </w:rPr>
+        <w:t>Multi-label classification</w:t>
+      </w:r>
+      <w:r>
+        <w:rPr>
+          <w:rFonts w:ascii="Times New Roman" w:hAnsi="Times New Roman" w:cs="Times New Roman"/>
+          <w:noProof/>
+          <w:sz w:val="20"/>
+          <w:szCs w:val="20"/>
+        </w:rPr>
+        <w:t>. Retrieved from Wikipedia: https://en.wikipedia.org/wiki/Multi-label_classification</w:t>
+      </w:r>
+    </w:p>
+    <w:p>
+      <w:pPr>
+        <w:pStyle w:val="Bibliography"/>
+        <w:spacing w:before="240"/>
+        <w:ind w:left="720" w:hanging="720"/>
+        <w:rPr>
+          <w:rFonts w:ascii="Times New Roman" w:hAnsi="Times New Roman" w:cs="Times New Roman"/>
+          <w:noProof/>
+          <w:sz w:val="20"/>
+          <w:szCs w:val="20"/>
+        </w:rPr>
+      </w:pPr>
+      <w:r>
+        <w:rPr>
+          <w:rFonts w:ascii="Times New Roman" w:hAnsi="Times New Roman" w:cs="Times New Roman"/>
+          <w:noProof/>
+          <w:sz w:val="20"/>
+          <w:szCs w:val="20"/>
+        </w:rPr>
+        <w:t xml:space="preserve">Zhang, M.-L., &amp; Zhou, Z.-H. (2007). ML-KNN: A lazy learning approach to multi-label learning. </w:t>
+      </w:r>
+      <w:r>
+        <w:rPr>
+          <w:rFonts w:ascii="Times New Roman" w:hAnsi="Times New Roman" w:cs="Times New Roman"/>
+          <w:i/>
+          <w:iCs/>
+          <w:noProof/>
+          <w:sz w:val="20"/>
+          <w:szCs w:val="20"/>
+        </w:rPr>
+        <w:t>Pattern Recognition</w:t>
+      </w:r>
+      <w:r>
+        <w:rPr>
+          <w:rFonts w:ascii="Times New Roman" w:hAnsi="Times New Roman" w:cs="Times New Roman"/>
+          <w:noProof/>
+          <w:sz w:val="20"/>
+          <w:szCs w:val="20"/>
+        </w:rPr>
+        <w:t>.</w:t>
+      </w:r>
+    </w:p>
+    <w:p>
+      <w:pPr>
+        <w:pStyle w:val="Bibliography"/>
+        <w:spacing w:before="240"/>
+        <w:ind w:left="720" w:hanging="720"/>
+        <w:rPr>
+          <w:rFonts w:ascii="Times New Roman" w:hAnsi="Times New Roman" w:cs="Times New Roman"/>
+          <w:noProof/>
+          <w:sz w:val="20"/>
+          <w:szCs w:val="20"/>
+        </w:rPr>
+      </w:pPr>
+      <w:r>
+        <w:rPr>
+          <w:rFonts w:ascii="Times New Roman" w:hAnsi="Times New Roman" w:cs="Times New Roman"/>
+          <w:noProof/>
+          <w:sz w:val="20"/>
+          <w:szCs w:val="20"/>
+        </w:rPr>
+        <w:t xml:space="preserve">Zhang, M.-L., Li, Y.-K., Liu, X.-Y., &amp; Geng, X. (2018). Binary relevance for multi-label learning: An Overview. </w:t>
+      </w:r>
+      <w:r>
+        <w:rPr>
+          <w:rFonts w:ascii="Times New Roman" w:hAnsi="Times New Roman" w:cs="Times New Roman"/>
+          <w:i/>
+          <w:iCs/>
+          <w:noProof/>
+          <w:sz w:val="20"/>
+          <w:szCs w:val="20"/>
+        </w:rPr>
+        <w:t>Frontiers of Computer Science, 12</w:t>
+      </w:r>
+      <w:r>
+        <w:rPr>
+          <w:rFonts w:ascii="Times New Roman" w:hAnsi="Times New Roman" w:cs="Times New Roman"/>
+          <w:noProof/>
+          <w:sz w:val="20"/>
+          <w:szCs w:val="20"/>
+        </w:rPr>
+        <w:t>(2).</w:t>
+      </w:r>
+    </w:p>
+    <w:p>
+      <w:pPr>
+        <w:spacing w:before="240" w:line="240" w:lineRule="auto"/>
+        <w:rPr>
+          <w:rFonts w:ascii="Times New Roman" w:hAnsi="Times New Roman" w:cs="Times New Roman"/>
+          <w:b/>
+          <w:bCs/>
+          <w:sz w:val="20"/>
+          <w:szCs w:val="20"/>
+        </w:rPr>
+      </w:pPr>
+      <w:r>
+        <w:rPr>
+          <w:rFonts w:ascii="Times New Roman" w:hAnsi="Times New Roman" w:cs="Times New Roman"/>
+          <w:sz w:val="20"/>
+          <w:szCs w:val="20"/>
+        </w:rPr>
+        <w:fldChar w:fldCharType="end"/>
+      </w:r>
+      <w:r>
+        <w:rPr>
+          <w:rFonts w:ascii="Times New Roman" w:hAnsi="Times New Roman" w:cs="Times New Roman"/>
+          <w:b/>
+          <w:bCs/>
+          <w:sz w:val="20"/>
+          <w:szCs w:val="20"/>
+        </w:rPr>
+        <w:t>7.2 Appendix 1 Python Code Libraries/Frameworks Referenced</w:t>
+      </w:r>
+    </w:p>
+    <w:p>
+      <w:pPr>
+        <w:spacing w:line="240" w:lineRule="auto"/>
+        <w:rPr>
+          <w:rFonts w:ascii="Times New Roman" w:hAnsi="Times New Roman" w:cs="Times New Roman"/>
+          <w:sz w:val="20"/>
+          <w:szCs w:val="20"/>
+        </w:rPr>
+      </w:pPr>
+      <w:r>
+        <w:rPr>
+          <w:rFonts w:ascii="Times New Roman" w:hAnsi="Times New Roman" w:cs="Times New Roman"/>
+          <w:sz w:val="20"/>
+          <w:szCs w:val="20"/>
+        </w:rPr>
+        <w:t xml:space="preserve">pandas – Python Data Analysis Library. </w:t>
+      </w:r>
+      <w:hyperlink r:id="rId19" w:history="1">
+        <w:r>
+          <w:rPr>
+            <w:rStyle w:val="Hyperlink"/>
+            <w:rFonts w:ascii="Times New Roman" w:hAnsi="Times New Roman" w:cs="Times New Roman"/>
+            <w:sz w:val="20"/>
+            <w:szCs w:val="20"/>
+          </w:rPr>
+          <w:t>https://pandas.pydata.org/</w:t>
+        </w:r>
+      </w:hyperlink>
+      <w:r>
+        <w:rPr>
+          <w:rFonts w:ascii="Times New Roman" w:hAnsi="Times New Roman" w:cs="Times New Roman"/>
+          <w:sz w:val="20"/>
+          <w:szCs w:val="20"/>
+        </w:rPr>
+        <w:t xml:space="preserve"> </w:t>
+      </w:r>
+    </w:p>
+    <w:p>
+      <w:pPr>
+        <w:spacing w:line="240" w:lineRule="auto"/>
+        <w:rPr>
+          <w:rFonts w:ascii="Times New Roman" w:hAnsi="Times New Roman" w:cs="Times New Roman"/>
+          <w:sz w:val="20"/>
+          <w:szCs w:val="20"/>
+        </w:rPr>
+      </w:pPr>
+      <w:r>
+        <w:rPr>
+          <w:rFonts w:ascii="Times New Roman" w:hAnsi="Times New Roman" w:cs="Times New Roman"/>
+          <w:sz w:val="20"/>
+          <w:szCs w:val="20"/>
+        </w:rPr>
+        <w:t xml:space="preserve">numpy – Python Scientific Computing Library. </w:t>
+      </w:r>
+      <w:hyperlink r:id="rId20" w:history="1">
+        <w:r>
+          <w:rPr>
+            <w:rStyle w:val="Hyperlink"/>
+            <w:rFonts w:ascii="Times New Roman" w:hAnsi="Times New Roman" w:cs="Times New Roman"/>
+            <w:sz w:val="20"/>
+            <w:szCs w:val="20"/>
+          </w:rPr>
+          <w:t>https://numpy.org/</w:t>
+        </w:r>
+      </w:hyperlink>
+      <w:r>
+        <w:rPr>
+          <w:rFonts w:ascii="Times New Roman" w:hAnsi="Times New Roman" w:cs="Times New Roman"/>
+          <w:sz w:val="20"/>
+          <w:szCs w:val="20"/>
+        </w:rPr>
+        <w:t xml:space="preserve"> </w:t>
+      </w:r>
+    </w:p>
+    <w:p>
+      <w:pPr>
+        <w:spacing w:line="240" w:lineRule="auto"/>
+        <w:rPr>
+          <w:rFonts w:ascii="Times New Roman" w:hAnsi="Times New Roman" w:cs="Times New Roman"/>
+          <w:sz w:val="20"/>
+          <w:szCs w:val="20"/>
+        </w:rPr>
+      </w:pPr>
+      <w:r>
+        <w:rPr>
+          <w:rFonts w:ascii="Times New Roman" w:hAnsi="Times New Roman" w:cs="Times New Roman"/>
+          <w:sz w:val="20"/>
+          <w:szCs w:val="20"/>
+        </w:rPr>
+        <w:t xml:space="preserve">re – Python Regular Expression Operations. </w:t>
+      </w:r>
+      <w:hyperlink r:id="rId21" w:history="1">
+        <w:r>
+          <w:rPr>
+            <w:rStyle w:val="Hyperlink"/>
+            <w:rFonts w:ascii="Times New Roman" w:hAnsi="Times New Roman" w:cs="Times New Roman"/>
+            <w:sz w:val="20"/>
+            <w:szCs w:val="20"/>
+          </w:rPr>
+          <w:t>https://docs.python.org/3/library/re.html</w:t>
+        </w:r>
+      </w:hyperlink>
+      <w:r>
+        <w:rPr>
+          <w:rFonts w:ascii="Times New Roman" w:hAnsi="Times New Roman" w:cs="Times New Roman"/>
+          <w:sz w:val="20"/>
+          <w:szCs w:val="20"/>
+        </w:rPr>
+        <w:t xml:space="preserve"> </w:t>
+      </w:r>
+    </w:p>
+    <w:p>
+      <w:pPr>
+        <w:spacing w:line="240" w:lineRule="auto"/>
+        <w:rPr>
+          <w:rFonts w:ascii="Times New Roman" w:hAnsi="Times New Roman" w:cs="Times New Roman"/>
+          <w:sz w:val="20"/>
+          <w:szCs w:val="20"/>
+        </w:rPr>
+      </w:pPr>
+      <w:r>
+        <w:rPr>
+          <w:rFonts w:ascii="Times New Roman" w:hAnsi="Times New Roman" w:cs="Times New Roman"/>
+          <w:sz w:val="20"/>
+          <w:szCs w:val="20"/>
+        </w:rPr>
+        <w:t xml:space="preserve">NLTK </w:t>
+      </w:r>
+      <w:r>
+        <w:rPr>
+          <w:rFonts w:ascii="Times New Roman" w:hAnsi="Times New Roman" w:cs="Times New Roman"/>
+          <w:sz w:val="20"/>
+          <w:szCs w:val="20"/>
+        </w:rPr>
+        <w:t>–</w:t>
+      </w:r>
+      <w:r>
+        <w:rPr>
+          <w:rFonts w:ascii="Times New Roman" w:hAnsi="Times New Roman" w:cs="Times New Roman"/>
+          <w:sz w:val="20"/>
+          <w:szCs w:val="20"/>
+        </w:rPr>
+        <w:t xml:space="preserve"> </w:t>
+      </w:r>
+      <w:r>
+        <w:rPr>
+          <w:rFonts w:ascii="Times New Roman" w:hAnsi="Times New Roman" w:cs="Times New Roman"/>
+          <w:sz w:val="20"/>
+          <w:szCs w:val="20"/>
+        </w:rPr>
+        <w:t xml:space="preserve">Python Natural Language Toolkit. </w:t>
+      </w:r>
+      <w:hyperlink r:id="rId22" w:history="1">
+        <w:r>
+          <w:rPr>
+            <w:rStyle w:val="Hyperlink"/>
+            <w:rFonts w:ascii="Times New Roman" w:hAnsi="Times New Roman" w:cs="Times New Roman"/>
+            <w:sz w:val="20"/>
+            <w:szCs w:val="20"/>
+          </w:rPr>
+          <w:t>https://www.nltk.org/</w:t>
+        </w:r>
+      </w:hyperlink>
+      <w:r>
+        <w:rPr>
+          <w:rFonts w:ascii="Times New Roman" w:hAnsi="Times New Roman" w:cs="Times New Roman"/>
+          <w:sz w:val="20"/>
+          <w:szCs w:val="20"/>
+        </w:rPr>
+        <w:t xml:space="preserve"> </w:t>
       </w:r>
     </w:p>
     <w:sectPr>
@@ -4261,39 +4929,39 @@
       </w:r>
     </w:p>
   </w:comment>
+  <w:comment w:id="2" w:author="Daniel Semenko" w:date="2022-04-21T20:55:00Z" w:initials="DS">
+    <w:p>
+      <w:pPr>
+        <w:pStyle w:val="CommentText"/>
+      </w:pPr>
+      <w:r>
+        <w:rPr>
+          <w:rStyle w:val="CommentReference"/>
+        </w:rPr>
+        <w:annotationRef/>
+      </w:r>
+      <w:r>
+        <w:t>- Describe all the details of your algorithmic approach to solve this data mining task and/or answering the data mining questions.</w:t>
+      </w:r>
+    </w:p>
+    <w:p>
+      <w:pPr>
+        <w:pStyle w:val="CommentText"/>
+      </w:pPr>
+      <w:r>
+        <w:t>- How are you addressing the challenges mentioned above</w:t>
+      </w:r>
+    </w:p>
+    <w:p>
+      <w:pPr>
+        <w:pStyle w:val="CommentText"/>
+      </w:pPr>
+      <w:r>
+        <w:t>- An algorithmic pseudo-code and/or a figure (block diagram) to illustrate the approach will be good</w:t>
+      </w:r>
+    </w:p>
+  </w:comment>
   <w:comment w:id="3" w:author="Daniel Semenko" w:date="2022-04-21T20:55:00Z" w:initials="DS">
-    <w:p>
-      <w:pPr>
-        <w:pStyle w:val="CommentText"/>
-      </w:pPr>
-      <w:r>
-        <w:rPr>
-          <w:rStyle w:val="CommentReference"/>
-        </w:rPr>
-        <w:annotationRef/>
-      </w:r>
-      <w:r>
-        <w:t>- Describe all the details of your algorithmic approach to solve this data mining task and/or answering the data mining questions.</w:t>
-      </w:r>
-    </w:p>
-    <w:p>
-      <w:pPr>
-        <w:pStyle w:val="CommentText"/>
-      </w:pPr>
-      <w:r>
-        <w:t>- How are you addressing the challenges mentioned above</w:t>
-      </w:r>
-    </w:p>
-    <w:p>
-      <w:pPr>
-        <w:pStyle w:val="CommentText"/>
-      </w:pPr>
-      <w:r>
-        <w:t>- An algorithmic pseudo-code and/or a figure (block diagram) to illustrate the approach will be good</w:t>
-      </w:r>
-    </w:p>
-  </w:comment>
-  <w:comment w:id="4" w:author="Daniel Semenko" w:date="2022-04-21T20:55:00Z" w:initials="DS">
     <w:p>
       <w:pPr>
         <w:pStyle w:val="CommentText"/>
@@ -5441,6 +6109,7 @@
   <w:style w:type="character" w:default="1" w:styleId="DefaultParagraphFont">
     <w:name w:val="Default Paragraph Font"/>
     <w:uiPriority w:val="1"/>
+    <w:semiHidden/>
     <w:unhideWhenUsed/>
   </w:style>
   <w:style w:type="table" w:default="1" w:styleId="TableNormal">
@@ -5563,6 +6232,14 @@
       <w:color w:val="605E5C"/>
       <w:shd w:val="clear" w:color="auto" w:fill="E1DFDD"/>
     </w:rPr>
+  </w:style>
+  <w:style w:type="paragraph" w:styleId="Bibliography">
+    <w:name w:val="Bibliography"/>
+    <w:basedOn w:val="Normal"/>
+    <w:next w:val="Normal"/>
+    <w:uiPriority w:val="37"/>
+    <w:unhideWhenUsed/>
+    <w:rsid w:val="00C34CB8"/>
   </w:style>
 </w:styles>
 </file>

</xml_diff>

<commit_message>
Doc ready for results
</commit_message>
<xml_diff>
--- a/Toxic_Comment_Classification_Project_Report.docx
+++ b/Toxic_Comment_Classification_Project_Report.docx
@@ -1,6 +1,6 @@
 
 <file path=word/document.xml><?xml version="1.0" encoding="utf-8"?>
-<w:document xmlns:wpc="http://schemas.microsoft.com/office/word/2010/wordprocessingCanvas" xmlns:cx="http://schemas.microsoft.com/office/drawing/2014/chartex" xmlns:cx1="http://schemas.microsoft.com/office/drawing/2015/9/8/chartex" xmlns:cx2="http://schemas.microsoft.com/office/drawing/2015/10/21/chartex" xmlns:cx3="http://schemas.microsoft.com/office/drawing/2016/5/9/chartex" xmlns:cx4="http://schemas.microsoft.com/office/drawing/2016/5/10/chartex" xmlns:cx5="http://schemas.microsoft.com/office/drawing/2016/5/11/chartex" xmlns:cx6="http://schemas.microsoft.com/office/drawing/2016/5/12/chartex" xmlns:cx7="http://schemas.microsoft.com/office/drawing/2016/5/13/chartex" xmlns:cx8="http://schemas.microsoft.com/office/drawing/2016/5/14/chartex" xmlns:mc="http://schemas.openxmlformats.org/markup-compatibility/2006" xmlns:aink="http://schemas.microsoft.com/office/drawing/2016/ink" xmlns:am3d="http://schemas.microsoft.com/office/drawing/2017/model3d" xmlns:o="urn:schemas-microsoft-com:office:office" xmlns:r="http://schemas.openxmlformats.org/officeDocument/2006/relationships" xmlns:m="http://schemas.openxmlformats.org/officeDocument/2006/math" xmlns:v="urn:schemas-microsoft-com:vml" xmlns:wp14="http://schemas.microsoft.com/office/word/2010/wordprocessingDrawing" xmlns:wp="http://schemas.openxmlformats.org/drawingml/2006/wordprocessingDrawing" xmlns:w10="urn:schemas-microsoft-com:office:word" xmlns:w="http://schemas.openxmlformats.org/wordprocessingml/2006/main" xmlns:w14="http://schemas.microsoft.com/office/word/2010/wordml" xmlns:w15="http://schemas.microsoft.com/office/word/2012/wordml" xmlns:w16cex="http://schemas.microsoft.com/office/word/2018/wordml/cex" xmlns:w16cid="http://schemas.microsoft.com/office/word/2016/wordml/cid" xmlns:w16="http://schemas.microsoft.com/office/word/2018/wordml" xmlns:w16sdtdh="http://schemas.microsoft.com/office/word/2020/wordml/sdtdatahash" xmlns:w16se="http://schemas.microsoft.com/office/word/2015/wordml/symex" xmlns:wpg="http://schemas.microsoft.com/office/word/2010/wordprocessingGroup" xmlns:wpi="http://schemas.microsoft.com/office/word/2010/wordprocessingInk" xmlns:wne="http://schemas.microsoft.com/office/word/2006/wordml" xmlns:wps="http://schemas.microsoft.com/office/word/2010/wordprocessingShape" mc:Ignorable="w14 w15 w16se w16cid w16 w16cex w16sdtdh wp14">
+<w:document xmlns:wpc="http://schemas.microsoft.com/office/word/2010/wordprocessingCanvas" xmlns:cx="http://schemas.microsoft.com/office/drawing/2014/chartex" xmlns:cx1="http://schemas.microsoft.com/office/drawing/2015/9/8/chartex" xmlns:cx2="http://schemas.microsoft.com/office/drawing/2015/10/21/chartex" xmlns:cx3="http://schemas.microsoft.com/office/drawing/2016/5/9/chartex" xmlns:cx4="http://schemas.microsoft.com/office/drawing/2016/5/10/chartex" xmlns:cx5="http://schemas.microsoft.com/office/drawing/2016/5/11/chartex" xmlns:cx6="http://schemas.microsoft.com/office/drawing/2016/5/12/chartex" xmlns:cx7="http://schemas.microsoft.com/office/drawing/2016/5/13/chartex" xmlns:cx8="http://schemas.microsoft.com/office/drawing/2016/5/14/chartex" xmlns:mc="http://schemas.openxmlformats.org/markup-compatibility/2006" xmlns:aink="http://schemas.microsoft.com/office/drawing/2016/ink" xmlns:am3d="http://schemas.microsoft.com/office/drawing/2017/model3d" xmlns:o="urn:schemas-microsoft-com:office:office" xmlns:oel="http://schemas.microsoft.com/office/2019/extlst" xmlns:r="http://schemas.openxmlformats.org/officeDocument/2006/relationships" xmlns:m="http://schemas.openxmlformats.org/officeDocument/2006/math" xmlns:v="urn:schemas-microsoft-com:vml" xmlns:wp14="http://schemas.microsoft.com/office/word/2010/wordprocessingDrawing" xmlns:wp="http://schemas.openxmlformats.org/drawingml/2006/wordprocessingDrawing" xmlns:w10="urn:schemas-microsoft-com:office:word" xmlns:w="http://schemas.openxmlformats.org/wordprocessingml/2006/main" xmlns:w14="http://schemas.microsoft.com/office/word/2010/wordml" xmlns:w15="http://schemas.microsoft.com/office/word/2012/wordml" xmlns:w16cex="http://schemas.microsoft.com/office/word/2018/wordml/cex" xmlns:w16cid="http://schemas.microsoft.com/office/word/2016/wordml/cid" xmlns:w16="http://schemas.microsoft.com/office/word/2018/wordml" xmlns:w16sdtdh="http://schemas.microsoft.com/office/word/2020/wordml/sdtdatahash" xmlns:w16se="http://schemas.microsoft.com/office/word/2015/wordml/symex" xmlns:wpg="http://schemas.microsoft.com/office/word/2010/wordprocessingGroup" xmlns:wpi="http://schemas.microsoft.com/office/word/2010/wordprocessingInk" xmlns:wne="http://schemas.microsoft.com/office/word/2006/wordml" xmlns:wps="http://schemas.microsoft.com/office/word/2010/wordprocessingShape" mc:Ignorable="w14 w15 w16se w16cid w16 w16cex w16sdtdh wp14">
   <w:body>
     <w:p>
       <w:pPr>
@@ -625,7 +625,23 @@
           <w:sz w:val="20"/>
           <w:szCs w:val="20"/>
         </w:rPr>
-        <w:t xml:space="preserve"> will evaluate and analyze the effectiveness of the different algorithms</w:t>
+        <w:t xml:space="preserve"> will evaluate and analyze the effectiveness of </w:t>
+      </w:r>
+      <w:r>
+        <w:rPr>
+          <w:rFonts w:ascii="Times New Roman" w:hAnsi="Times New Roman" w:cs="Times New Roman"/>
+          <w:sz w:val="20"/>
+          <w:szCs w:val="20"/>
+        </w:rPr>
+        <w:t>two</w:t>
+      </w:r>
+      <w:r>
+        <w:rPr>
+          <w:rFonts w:ascii="Times New Roman" w:hAnsi="Times New Roman" w:cs="Times New Roman"/>
+          <w:sz w:val="20"/>
+          <w:szCs w:val="20"/>
+        </w:rPr>
+        <w:t xml:space="preserve"> different algorithms</w:t>
       </w:r>
       <w:r>
         <w:rPr>
@@ -649,7 +665,7 @@
           <w:sz w:val="20"/>
           <w:szCs w:val="20"/>
         </w:rPr>
-        <w:t>These different algorithms all stemmed from the type of problem presented in this project – the comments having multiple “labels”. Also known as Multi-Label Classification, it allows the authors to attempt many different methods</w:t>
+        <w:t>These different algorithms stemmed from the type of problem presented in this project – the comments having multiple “labels”. Also known as Multi-Label Classification, it allows the authors to attempt many different methods</w:t>
       </w:r>
       <w:r>
         <w:rPr>
@@ -1348,23 +1364,47 @@
           <w:sz w:val="20"/>
           <w:szCs w:val="20"/>
         </w:rPr>
-        <w:t xml:space="preserve"> approaches</w:t>
-      </w:r>
-      <w:r>
-        <w:rPr>
-          <w:rFonts w:ascii="Times New Roman" w:hAnsi="Times New Roman" w:cs="Times New Roman"/>
-          <w:sz w:val="20"/>
-          <w:szCs w:val="20"/>
-        </w:rPr>
-        <w:t xml:space="preserve"> – problem transformation methods and adapted algorithms. </w:t>
-      </w:r>
-      <w:r>
-        <w:rPr>
-          <w:rFonts w:ascii="Times New Roman" w:hAnsi="Times New Roman" w:cs="Times New Roman"/>
-          <w:sz w:val="20"/>
-          <w:szCs w:val="20"/>
-        </w:rPr>
-        <w:t xml:space="preserve">Within problem transformation, the authors will use the Binary Relevance method, and the label powerset transformation. And the authors will test an adapted version of k-nearest neighbors – the ML-kNN algorithm. </w:t>
+        <w:t xml:space="preserve"> </w:t>
+      </w:r>
+      <w:r>
+        <w:rPr>
+          <w:rFonts w:ascii="Times New Roman" w:hAnsi="Times New Roman" w:cs="Times New Roman"/>
+          <w:sz w:val="20"/>
+          <w:szCs w:val="20"/>
+        </w:rPr>
+        <w:t xml:space="preserve">problem transformation methods and adapted algorithms. </w:t>
+      </w:r>
+      <w:r>
+        <w:rPr>
+          <w:rFonts w:ascii="Times New Roman" w:hAnsi="Times New Roman" w:cs="Times New Roman"/>
+          <w:sz w:val="20"/>
+          <w:szCs w:val="20"/>
+        </w:rPr>
+        <w:t>The</w:t>
+      </w:r>
+      <w:r>
+        <w:rPr>
+          <w:rFonts w:ascii="Times New Roman" w:hAnsi="Times New Roman" w:cs="Times New Roman"/>
+          <w:sz w:val="20"/>
+          <w:szCs w:val="20"/>
+        </w:rPr>
+        <w:t xml:space="preserve"> authors will use the Binary Relevance method, and the label powerset transformation</w:t>
+      </w:r>
+      <w:r>
+        <w:rPr>
+          <w:rFonts w:ascii="Times New Roman" w:hAnsi="Times New Roman" w:cs="Times New Roman"/>
+          <w:sz w:val="20"/>
+          <w:szCs w:val="20"/>
+        </w:rPr>
+        <w:t>.</w:t>
+      </w:r>
+      <w:r>
+        <w:rPr>
+          <w:rFonts w:ascii="Times New Roman" w:hAnsi="Times New Roman" w:cs="Times New Roman"/>
+          <w:sz w:val="20"/>
+          <w:szCs w:val="20"/>
+        </w:rPr>
+        <w:t xml:space="preserve"> </w:t>
       </w:r>
     </w:p>
     <w:p>
@@ -1478,30 +1518,7 @@
           <w:sz w:val="24"/>
           <w:szCs w:val="24"/>
         </w:rPr>
-        <w:t xml:space="preserve">2.0 </w:t>
-      </w:r>
-      <w:commentRangeStart w:id="1"/>
-      <w:r>
-        <w:rPr>
-          <w:rFonts w:ascii="Times New Roman" w:hAnsi="Times New Roman" w:cs="Times New Roman"/>
-          <w:b/>
-          <w:bCs/>
-          <w:sz w:val="24"/>
-          <w:szCs w:val="24"/>
-        </w:rPr>
-        <w:t>Data Mining Task</w:t>
-      </w:r>
-      <w:commentRangeEnd w:id="1"/>
-      <w:r>
-        <w:rPr>
-          <w:rStyle w:val="CommentReference"/>
-          <w:rFonts w:ascii="Times New Roman" w:hAnsi="Times New Roman" w:cs="Times New Roman"/>
-          <w:b/>
-          <w:bCs/>
-          <w:sz w:val="24"/>
-          <w:szCs w:val="24"/>
-        </w:rPr>
-        <w:commentReference w:id="1"/>
+        <w:t>2.0 Data Mining Task</w:t>
       </w:r>
     </w:p>
     <w:p>
@@ -1847,7 +1864,39 @@
           <w:sz w:val="20"/>
           <w:szCs w:val="20"/>
         </w:rPr>
-        <w:t xml:space="preserve"> Of the three methods, which is the most accurate? That is, which algorithmic approach trains the model the best? Which of the three methods takes the shortest amount of time? Which is the longest? Why does this happen? In what cases would it make sense to use one method over another? </w:t>
+        <w:t xml:space="preserve"> Of the </w:t>
+      </w:r>
+      <w:r>
+        <w:rPr>
+          <w:rFonts w:ascii="Times New Roman" w:hAnsi="Times New Roman" w:cs="Times New Roman"/>
+          <w:sz w:val="20"/>
+          <w:szCs w:val="20"/>
+        </w:rPr>
+        <w:t>two</w:t>
+      </w:r>
+      <w:r>
+        <w:rPr>
+          <w:rFonts w:ascii="Times New Roman" w:hAnsi="Times New Roman" w:cs="Times New Roman"/>
+          <w:sz w:val="20"/>
+          <w:szCs w:val="20"/>
+        </w:rPr>
+        <w:t xml:space="preserve"> methods, which is the most accurate? That is, which algorithmic approach trains the model the best? Which of the </w:t>
+      </w:r>
+      <w:r>
+        <w:rPr>
+          <w:rFonts w:ascii="Times New Roman" w:hAnsi="Times New Roman" w:cs="Times New Roman"/>
+          <w:sz w:val="20"/>
+          <w:szCs w:val="20"/>
+        </w:rPr>
+        <w:t>two</w:t>
+      </w:r>
+      <w:r>
+        <w:rPr>
+          <w:rFonts w:ascii="Times New Roman" w:hAnsi="Times New Roman" w:cs="Times New Roman"/>
+          <w:sz w:val="20"/>
+          <w:szCs w:val="20"/>
+        </w:rPr>
+        <w:t xml:space="preserve"> methods takes the shortest amount of time? Which is the longest? Why does this happen? In what cases would it make sense to use one method over another? </w:t>
       </w:r>
     </w:p>
     <w:p>
@@ -1887,7 +1936,7 @@
           <w:sz w:val="20"/>
           <w:szCs w:val="20"/>
         </w:rPr>
-        <w:t xml:space="preserve">One of the first key challenges the authors faced with this project was the downloading of data, pulled from the Kaggle challenge. As a .csv file, the provided training and testing data are split by the comma delimiter. Normally, this isn’t a problem with different types of data, but since the data contains comments as one of the columns, the delimiters messed up sometimes. This would include it messing up on the newline characters within comments, or </w:t>
+        <w:t xml:space="preserve">One of the first key challenges the authors faced with this project was the downloading of data, pulled from the Kaggle challenge. As a .csv file, the provided training and testing data are split by the comma delimiter. Normally, this isn’t a problem with different types of data, but since the data contains comments as one of the columns, the delimiters messed up sometimes. This would include it messing up on the newline characters within comments, or commas within comments also bringing up issues. While a rather large problem up front, it ended up being fixed </w:t>
       </w:r>
       <w:r>
         <w:rPr>
@@ -1896,7 +1945,7 @@
           <w:szCs w:val="20"/>
         </w:rPr>
         <w:lastRenderedPageBreak/>
-        <w:t xml:space="preserve">commas within comments also bringing up issues. While a rather large problem up front, it ended up being fixed rather easily. </w:t>
+        <w:t xml:space="preserve">rather easily. </w:t>
       </w:r>
       <w:r>
         <w:rPr>
@@ -1905,6 +1954,122 @@
           <w:szCs w:val="20"/>
         </w:rPr>
         <w:t>The authors just saved the .csv files into a different .csv format, fixing the delimiting, and allowing for the code to correctly input the data.</w:t>
+      </w:r>
+    </w:p>
+    <w:p>
+      <w:pPr>
+        <w:spacing w:line="240" w:lineRule="auto"/>
+        <w:rPr>
+          <w:rFonts w:ascii="Times New Roman" w:hAnsi="Times New Roman" w:cs="Times New Roman"/>
+          <w:sz w:val="20"/>
+          <w:szCs w:val="20"/>
+        </w:rPr>
+      </w:pPr>
+      <w:r>
+        <w:rPr>
+          <w:rFonts w:ascii="Times New Roman" w:hAnsi="Times New Roman" w:cs="Times New Roman"/>
+          <w:sz w:val="20"/>
+          <w:szCs w:val="20"/>
+        </w:rPr>
+        <w:t xml:space="preserve">Another challenge was during the pre-processing step of our algorithm, specifically removal of stop words within the comments. Since the algorithm used the NLTK stop words </w:t>
+      </w:r>
+      <w:r>
+        <w:rPr>
+          <w:rFonts w:ascii="Times New Roman" w:hAnsi="Times New Roman" w:cs="Times New Roman"/>
+          <w:sz w:val="20"/>
+          <w:szCs w:val="20"/>
+        </w:rPr>
+        <w:t xml:space="preserve">dataset, the authors also initially opted to use the </w:t>
+      </w:r>
+      <w:r>
+        <w:rPr>
+          <w:rFonts w:ascii="Times New Roman" w:hAnsi="Times New Roman" w:cs="Times New Roman"/>
+          <w:i/>
+          <w:iCs/>
+          <w:sz w:val="20"/>
+          <w:szCs w:val="20"/>
+        </w:rPr>
+        <w:t>word_tokenize()</w:t>
+      </w:r>
+      <w:r>
+        <w:rPr>
+          <w:rFonts w:ascii="Times New Roman" w:hAnsi="Times New Roman" w:cs="Times New Roman"/>
+          <w:sz w:val="20"/>
+          <w:szCs w:val="20"/>
+        </w:rPr>
+        <w:t xml:space="preserve"> function, also part of the NLTK library framework. But this ran into issues where it would tokenize not only on spaces (as it should), but also on apostrophes. This resulted in contraction words being split and stored as different words. For example, the word </w:t>
+      </w:r>
+      <w:r>
+        <w:rPr>
+          <w:rFonts w:ascii="Times New Roman" w:hAnsi="Times New Roman" w:cs="Times New Roman"/>
+          <w:i/>
+          <w:iCs/>
+          <w:sz w:val="20"/>
+          <w:szCs w:val="20"/>
+        </w:rPr>
+        <w:t>I’m</w:t>
+      </w:r>
+      <w:r>
+        <w:rPr>
+          <w:rFonts w:ascii="Times New Roman" w:hAnsi="Times New Roman" w:cs="Times New Roman"/>
+          <w:sz w:val="20"/>
+          <w:szCs w:val="20"/>
+        </w:rPr>
+        <w:t xml:space="preserve"> would then be stored as </w:t>
+      </w:r>
+      <w:r>
+        <w:rPr>
+          <w:rFonts w:ascii="Times New Roman" w:hAnsi="Times New Roman" w:cs="Times New Roman"/>
+          <w:i/>
+          <w:iCs/>
+          <w:sz w:val="20"/>
+          <w:szCs w:val="20"/>
+        </w:rPr>
+        <w:t>I’</w:t>
+      </w:r>
+      <w:r>
+        <w:rPr>
+          <w:rFonts w:ascii="Times New Roman" w:hAnsi="Times New Roman" w:cs="Times New Roman"/>
+          <w:sz w:val="20"/>
+          <w:szCs w:val="20"/>
+        </w:rPr>
+        <w:t xml:space="preserve"> and </w:t>
+      </w:r>
+      <w:r>
+        <w:rPr>
+          <w:rFonts w:ascii="Times New Roman" w:hAnsi="Times New Roman" w:cs="Times New Roman"/>
+          <w:i/>
+          <w:iCs/>
+          <w:sz w:val="20"/>
+          <w:szCs w:val="20"/>
+        </w:rPr>
+        <w:t>m</w:t>
+      </w:r>
+      <w:r>
+        <w:rPr>
+          <w:rFonts w:ascii="Times New Roman" w:hAnsi="Times New Roman" w:cs="Times New Roman"/>
+          <w:sz w:val="20"/>
+          <w:szCs w:val="20"/>
+        </w:rPr>
+        <w:t xml:space="preserve">, for some strange reason. The authors decided instead to create their own </w:t>
+      </w:r>
+      <w:r>
+        <w:rPr>
+          <w:rFonts w:ascii="Times New Roman" w:hAnsi="Times New Roman" w:cs="Times New Roman"/>
+          <w:i/>
+          <w:iCs/>
+          <w:sz w:val="20"/>
+          <w:szCs w:val="20"/>
+        </w:rPr>
+        <w:t>tokenize()</w:t>
+      </w:r>
+      <w:r>
+        <w:rPr>
+          <w:rFonts w:ascii="Times New Roman" w:hAnsi="Times New Roman" w:cs="Times New Roman"/>
+          <w:sz w:val="20"/>
+          <w:szCs w:val="20"/>
+        </w:rPr>
+        <w:t xml:space="preserve"> function, to remedy the problem. By doing so, the code correctly removed stop words without splitting incorrectly. </w:t>
       </w:r>
     </w:p>
     <w:p>
@@ -1924,136 +2089,24 @@
           <w:sz w:val="20"/>
           <w:szCs w:val="20"/>
         </w:rPr>
-        <w:t xml:space="preserve">Another challenge was during the pre-processing step of our algorithm, specifically removal of stop words within the comments. Since the algorithm used the NLTK stop words </w:t>
-      </w:r>
-      <w:r>
-        <w:rPr>
-          <w:rFonts w:ascii="Times New Roman" w:hAnsi="Times New Roman" w:cs="Times New Roman"/>
-          <w:sz w:val="20"/>
-          <w:szCs w:val="20"/>
-        </w:rPr>
-        <w:t xml:space="preserve">dataset, the authors also initially opted to use the </w:t>
-      </w:r>
-      <w:r>
-        <w:rPr>
-          <w:rFonts w:ascii="Times New Roman" w:hAnsi="Times New Roman" w:cs="Times New Roman"/>
-          <w:i/>
-          <w:iCs/>
-          <w:sz w:val="20"/>
-          <w:szCs w:val="20"/>
-        </w:rPr>
-        <w:t>word_tokenize()</w:t>
-      </w:r>
-      <w:r>
-        <w:rPr>
-          <w:rFonts w:ascii="Times New Roman" w:hAnsi="Times New Roman" w:cs="Times New Roman"/>
-          <w:sz w:val="20"/>
-          <w:szCs w:val="20"/>
-        </w:rPr>
-        <w:t xml:space="preserve"> function, also part of the NLTK library framework. But this ran into issues where it would tokenize not only on spaces (as it should), but also on apostrophes. This resulted in contraction words being split and stored as different words. For example, the word </w:t>
-      </w:r>
-      <w:r>
-        <w:rPr>
-          <w:rFonts w:ascii="Times New Roman" w:hAnsi="Times New Roman" w:cs="Times New Roman"/>
-          <w:i/>
-          <w:iCs/>
-          <w:sz w:val="20"/>
-          <w:szCs w:val="20"/>
-        </w:rPr>
-        <w:t>I’m</w:t>
-      </w:r>
-      <w:r>
-        <w:rPr>
-          <w:rFonts w:ascii="Times New Roman" w:hAnsi="Times New Roman" w:cs="Times New Roman"/>
-          <w:sz w:val="20"/>
-          <w:szCs w:val="20"/>
-        </w:rPr>
-        <w:t xml:space="preserve"> would then be stored as </w:t>
-      </w:r>
-      <w:r>
-        <w:rPr>
-          <w:rFonts w:ascii="Times New Roman" w:hAnsi="Times New Roman" w:cs="Times New Roman"/>
-          <w:i/>
-          <w:iCs/>
-          <w:sz w:val="20"/>
-          <w:szCs w:val="20"/>
-        </w:rPr>
-        <w:t>I’</w:t>
-      </w:r>
-      <w:r>
-        <w:rPr>
-          <w:rFonts w:ascii="Times New Roman" w:hAnsi="Times New Roman" w:cs="Times New Roman"/>
-          <w:sz w:val="20"/>
-          <w:szCs w:val="20"/>
-        </w:rPr>
-        <w:t xml:space="preserve"> and </w:t>
-      </w:r>
-      <w:r>
-        <w:rPr>
-          <w:rFonts w:ascii="Times New Roman" w:hAnsi="Times New Roman" w:cs="Times New Roman"/>
-          <w:i/>
-          <w:iCs/>
-          <w:sz w:val="20"/>
-          <w:szCs w:val="20"/>
-        </w:rPr>
-        <w:t>m</w:t>
-      </w:r>
-      <w:r>
-        <w:rPr>
-          <w:rFonts w:ascii="Times New Roman" w:hAnsi="Times New Roman" w:cs="Times New Roman"/>
-          <w:sz w:val="20"/>
-          <w:szCs w:val="20"/>
-        </w:rPr>
-        <w:t xml:space="preserve">, for some strange reason. The authors decided instead to create their own </w:t>
-      </w:r>
-      <w:r>
-        <w:rPr>
-          <w:rFonts w:ascii="Times New Roman" w:hAnsi="Times New Roman" w:cs="Times New Roman"/>
-          <w:i/>
-          <w:iCs/>
-          <w:sz w:val="20"/>
-          <w:szCs w:val="20"/>
-        </w:rPr>
-        <w:t>tokenize()</w:t>
-      </w:r>
-      <w:r>
-        <w:rPr>
-          <w:rFonts w:ascii="Times New Roman" w:hAnsi="Times New Roman" w:cs="Times New Roman"/>
-          <w:sz w:val="20"/>
-          <w:szCs w:val="20"/>
-        </w:rPr>
-        <w:t xml:space="preserve"> function, to remedy the problem. By doing so, the code correctly removed stop words without splitting incorrectly. </w:t>
-      </w:r>
-    </w:p>
-    <w:p>
-      <w:pPr>
-        <w:spacing w:line="240" w:lineRule="auto"/>
-        <w:rPr>
-          <w:rFonts w:ascii="Times New Roman" w:hAnsi="Times New Roman" w:cs="Times New Roman"/>
-          <w:sz w:val="20"/>
-          <w:szCs w:val="20"/>
-        </w:rPr>
-      </w:pPr>
-      <w:r>
-        <w:rPr>
-          <w:rFonts w:ascii="Times New Roman" w:hAnsi="Times New Roman" w:cs="Times New Roman"/>
-          <w:sz w:val="20"/>
-          <w:szCs w:val="20"/>
-        </w:rPr>
-        <w:t>[another challenge?]</w:t>
-      </w:r>
-    </w:p>
-    <w:p>
-      <w:pPr>
-        <w:spacing w:line="240" w:lineRule="auto"/>
-        <w:rPr>
-          <w:rFonts w:ascii="Times New Roman" w:hAnsi="Times New Roman" w:cs="Times New Roman"/>
-          <w:b/>
-          <w:bCs/>
-          <w:sz w:val="20"/>
-          <w:szCs w:val="20"/>
-        </w:rPr>
-      </w:pPr>
+        <w:t xml:space="preserve">Finally, the largest problem the authors came across was when they changed from hard coding the algorithms, to implementing existing functions found in libraries such as sklearn. While writing the code was easier, the correct implementation was difficult, as the authors weren’t accustomed to </w:t>
+      </w:r>
+      <w:r>
+        <w:rPr>
+          <w:rFonts w:ascii="Times New Roman" w:hAnsi="Times New Roman" w:cs="Times New Roman"/>
+          <w:sz w:val="20"/>
+          <w:szCs w:val="20"/>
+        </w:rPr>
+        <w:t>matching the multiple different types of data frames, classification metrics and targets, and many other variables</w:t>
+      </w:r>
+      <w:r>
+        <w:rPr>
+          <w:rFonts w:ascii="Times New Roman" w:hAnsi="Times New Roman" w:cs="Times New Roman"/>
+          <w:sz w:val="20"/>
+          <w:szCs w:val="20"/>
+        </w:rPr>
+        <w:t>.</w:t>
+      </w:r>
     </w:p>
     <w:p>
       <w:pPr>
@@ -2074,48 +2127,25 @@
           <w:sz w:val="24"/>
           <w:szCs w:val="24"/>
         </w:rPr>
-        <w:t xml:space="preserve">3.0 </w:t>
-      </w:r>
-      <w:commentRangeStart w:id="2"/>
-      <w:r>
+        <w:t>3.0 Technical Approach</w:t>
+      </w:r>
+    </w:p>
+    <w:p>
+      <w:pPr>
+        <w:spacing w:line="240" w:lineRule="auto"/>
         <w:rPr>
           <w:rFonts w:ascii="Times New Roman" w:hAnsi="Times New Roman" w:cs="Times New Roman"/>
           <w:b/>
           <w:bCs/>
-          <w:sz w:val="24"/>
-          <w:szCs w:val="24"/>
-        </w:rPr>
-        <w:t>Technical Approach</w:t>
-      </w:r>
-      <w:commentRangeEnd w:id="2"/>
-      <w:r>
-        <w:rPr>
-          <w:rStyle w:val="CommentReference"/>
+          <w:sz w:val="20"/>
+          <w:szCs w:val="20"/>
+        </w:rPr>
+      </w:pPr>
+      <w:r>
+        <w:rPr>
           <w:rFonts w:ascii="Times New Roman" w:hAnsi="Times New Roman" w:cs="Times New Roman"/>
           <w:b/>
           <w:bCs/>
-          <w:sz w:val="24"/>
-          <w:szCs w:val="24"/>
-        </w:rPr>
-        <w:commentReference w:id="2"/>
-      </w:r>
-    </w:p>
-    <w:p>
-      <w:pPr>
-        <w:spacing w:line="240" w:lineRule="auto"/>
-        <w:rPr>
-          <w:rFonts w:ascii="Times New Roman" w:hAnsi="Times New Roman" w:cs="Times New Roman"/>
-          <w:b/>
-          <w:bCs/>
-          <w:sz w:val="20"/>
-          <w:szCs w:val="20"/>
-        </w:rPr>
-      </w:pPr>
-      <w:r>
-        <w:rPr>
-          <w:rFonts w:ascii="Times New Roman" w:hAnsi="Times New Roman" w:cs="Times New Roman"/>
-          <w:b/>
-          <w:bCs/>
           <w:sz w:val="20"/>
           <w:szCs w:val="20"/>
         </w:rPr>
@@ -2197,7 +2227,23 @@
           <w:sz w:val="20"/>
           <w:szCs w:val="20"/>
         </w:rPr>
-        <w:t xml:space="preserve"> To get actual useful information, the authors first had to collect basic information on the input data, including information such as the number of rows and columns in the data, and the labels of each column. From here, the authors could look at more important information, such as the number of comments in each toxicity category, the ratio of clean comments to comments with labels, and comments with multiple labels (see Fig. ).</w:t>
+        <w:t xml:space="preserve"> To get actual useful information, the authors first had to collect basic information on the input data, including information such as the number of rows and columns in the data, and the labels of each column. From here, the authors could look at more important information, such as the number of comments in each toxicity category, the ratio of clean comments to comments with labels, and comments with multiple labels (see Fig. </w:t>
+      </w:r>
+      <w:r>
+        <w:rPr>
+          <w:rFonts w:ascii="Times New Roman" w:hAnsi="Times New Roman" w:cs="Times New Roman"/>
+          <w:sz w:val="20"/>
+          <w:szCs w:val="20"/>
+        </w:rPr>
+        <w:t>2</w:t>
+      </w:r>
+      <w:r>
+        <w:rPr>
+          <w:rFonts w:ascii="Times New Roman" w:hAnsi="Times New Roman" w:cs="Times New Roman"/>
+          <w:sz w:val="20"/>
+          <w:szCs w:val="20"/>
+        </w:rPr>
+        <w:t>).</w:t>
       </w:r>
     </w:p>
     <w:p>
@@ -2375,7 +2421,27 @@
           <w:sz w:val="16"/>
           <w:szCs w:val="16"/>
         </w:rPr>
-        <w:t>Fig. .</w:t>
+        <w:t xml:space="preserve">Fig. </w:t>
+      </w:r>
+      <w:r>
+        <w:rPr>
+          <w:rFonts w:ascii="Times New Roman" w:hAnsi="Times New Roman" w:cs="Times New Roman"/>
+          <w:b/>
+          <w:bCs/>
+          <w:sz w:val="16"/>
+          <w:szCs w:val="16"/>
+        </w:rPr>
+        <w:t>2</w:t>
+      </w:r>
+      <w:r>
+        <w:rPr>
+          <w:rFonts w:ascii="Times New Roman" w:hAnsi="Times New Roman" w:cs="Times New Roman"/>
+          <w:b/>
+          <w:bCs/>
+          <w:sz w:val="16"/>
+          <w:szCs w:val="16"/>
+        </w:rPr>
+        <w:t>.</w:t>
       </w:r>
       <w:r>
         <w:rPr>
@@ -3135,7 +3201,23 @@
           <w:sz w:val="20"/>
           <w:szCs w:val="20"/>
         </w:rPr>
-        <w:t xml:space="preserve">At this point, the data has been pre-processed, and is ready to be evaluated by the three methods the authors chose to analyze. </w:t>
+        <w:t xml:space="preserve">At this point, the data has been pre-processed, and is ready to be evaluated by the </w:t>
+      </w:r>
+      <w:r>
+        <w:rPr>
+          <w:rFonts w:ascii="Times New Roman" w:hAnsi="Times New Roman" w:cs="Times New Roman"/>
+          <w:sz w:val="20"/>
+          <w:szCs w:val="20"/>
+        </w:rPr>
+        <w:t>two</w:t>
+      </w:r>
+      <w:r>
+        <w:rPr>
+          <w:rFonts w:ascii="Times New Roman" w:hAnsi="Times New Roman" w:cs="Times New Roman"/>
+          <w:sz w:val="20"/>
+          <w:szCs w:val="20"/>
+        </w:rPr>
+        <w:t xml:space="preserve"> methods the authors chose to analyze. </w:t>
       </w:r>
     </w:p>
     <w:p>
@@ -3193,7 +3275,53 @@
           <w:sz w:val="20"/>
           <w:szCs w:val="20"/>
         </w:rPr>
-        <w:t>[include info about the actual code]</w:t>
+        <w:t xml:space="preserve">When researching for this project, the authors found sklearn libraries that suited their needs perfectly – in particular the sklearn libraries. For Binary Relevance, the authors employed the use of the </w:t>
+      </w:r>
+      <w:r>
+        <w:rPr>
+          <w:rFonts w:ascii="Times New Roman" w:hAnsi="Times New Roman" w:cs="Times New Roman"/>
+          <w:i/>
+          <w:iCs/>
+          <w:sz w:val="20"/>
+          <w:szCs w:val="20"/>
+        </w:rPr>
+        <w:t>BinaryRelevance</w:t>
+      </w:r>
+      <w:r>
+        <w:rPr>
+          <w:rFonts w:ascii="Times New Roman" w:hAnsi="Times New Roman" w:cs="Times New Roman"/>
+          <w:sz w:val="20"/>
+          <w:szCs w:val="20"/>
+        </w:rPr>
+        <w:t xml:space="preserve"> functions and </w:t>
+      </w:r>
+      <w:r>
+        <w:rPr>
+          <w:rFonts w:ascii="Times New Roman" w:hAnsi="Times New Roman" w:cs="Times New Roman"/>
+          <w:i/>
+          <w:iCs/>
+          <w:sz w:val="20"/>
+          <w:szCs w:val="20"/>
+        </w:rPr>
+        <w:t>Gaussian</w:t>
+      </w:r>
+      <w:r>
+        <w:rPr>
+          <w:rFonts w:ascii="Times New Roman" w:hAnsi="Times New Roman" w:cs="Times New Roman"/>
+          <w:i/>
+          <w:iCs/>
+          <w:sz w:val="20"/>
+          <w:szCs w:val="20"/>
+        </w:rPr>
+        <w:t>NB</w:t>
+      </w:r>
+      <w:r>
+        <w:rPr>
+          <w:rFonts w:ascii="Times New Roman" w:hAnsi="Times New Roman" w:cs="Times New Roman"/>
+          <w:sz w:val="20"/>
+          <w:szCs w:val="20"/>
+        </w:rPr>
+        <w:t xml:space="preserve"> (Gaussian Naïve Bayes) functions</w:t>
       </w:r>
       <w:r>
         <w:rPr>
@@ -3202,6 +3330,14 @@
           <w:szCs w:val="20"/>
         </w:rPr>
         <w:t>.</w:t>
+      </w:r>
+      <w:r>
+        <w:rPr>
+          <w:rFonts w:ascii="Times New Roman" w:hAnsi="Times New Roman" w:cs="Times New Roman"/>
+          <w:sz w:val="20"/>
+          <w:szCs w:val="20"/>
+        </w:rPr>
+        <w:t xml:space="preserve"> </w:t>
       </w:r>
     </w:p>
     <w:p>
@@ -3322,160 +3458,43 @@
           <w:sz w:val="20"/>
           <w:szCs w:val="20"/>
         </w:rPr>
-        <w:t>[include info about the actual code]</w:t>
-      </w:r>
-      <w:r>
-        <w:rPr>
-          <w:rFonts w:ascii="Times New Roman" w:hAnsi="Times New Roman" w:cs="Times New Roman"/>
-          <w:sz w:val="20"/>
-          <w:szCs w:val="20"/>
-        </w:rPr>
-        <w:t>.</w:t>
-      </w:r>
-    </w:p>
-    <w:p>
-      <w:pPr>
-        <w:spacing w:line="240" w:lineRule="auto"/>
-        <w:rPr>
-          <w:rFonts w:ascii="Times New Roman" w:hAnsi="Times New Roman" w:cs="Times New Roman"/>
-          <w:sz w:val="20"/>
-          <w:szCs w:val="20"/>
-        </w:rPr>
-      </w:pPr>
-      <w:r>
-        <w:rPr>
-          <w:rFonts w:ascii="Times New Roman" w:hAnsi="Times New Roman" w:cs="Times New Roman"/>
-          <w:sz w:val="20"/>
-          <w:szCs w:val="20"/>
-        </w:rPr>
-        <w:t>Finally,</w:t>
-      </w:r>
-      <w:r>
-        <w:rPr>
-          <w:rFonts w:ascii="Times New Roman" w:hAnsi="Times New Roman" w:cs="Times New Roman"/>
-          <w:sz w:val="20"/>
-          <w:szCs w:val="20"/>
-        </w:rPr>
-        <w:t xml:space="preserve"> was the ML-kNN Algorithm. </w:t>
-      </w:r>
-      <w:r>
-        <w:rPr>
-          <w:rFonts w:ascii="Times New Roman" w:hAnsi="Times New Roman" w:cs="Times New Roman"/>
-          <w:sz w:val="20"/>
-          <w:szCs w:val="20"/>
-        </w:rPr>
-        <w:t>“</w:t>
-      </w:r>
-      <w:r>
-        <w:rPr>
-          <w:rFonts w:ascii="Times New Roman" w:hAnsi="Times New Roman" w:cs="Times New Roman"/>
-          <w:sz w:val="20"/>
-          <w:szCs w:val="20"/>
-        </w:rPr>
-        <w:t xml:space="preserve">In detail, for each unseen instance, its K nearest neighbors in the training set are firstly identified. After that, based on statistical information gained from the label sets of these neighboring instances, </w:t>
-      </w:r>
-      <w:r>
-        <w:rPr>
-          <w:rFonts w:ascii="Times New Roman" w:hAnsi="Times New Roman" w:cs="Times New Roman"/>
-          <w:sz w:val="20"/>
-          <w:szCs w:val="20"/>
-        </w:rPr>
-        <w:t>i.e.,</w:t>
-      </w:r>
-      <w:r>
-        <w:rPr>
-          <w:rFonts w:ascii="Times New Roman" w:hAnsi="Times New Roman" w:cs="Times New Roman"/>
-          <w:sz w:val="20"/>
-          <w:szCs w:val="20"/>
-        </w:rPr>
-        <w:t xml:space="preserve"> the number of neighboring instances belonging to each possible class, maximum a posteriori (MAP) principle is utilized to determine the label set for the unseen instance</w:t>
-      </w:r>
-      <w:r>
-        <w:rPr>
-          <w:rFonts w:ascii="Times New Roman" w:hAnsi="Times New Roman" w:cs="Times New Roman"/>
-          <w:sz w:val="20"/>
-          <w:szCs w:val="20"/>
-        </w:rPr>
-        <w:t xml:space="preserve">” </w:t>
-      </w:r>
-      <w:sdt>
-        <w:sdtPr>
-          <w:rPr>
-            <w:rFonts w:ascii="Times New Roman" w:hAnsi="Times New Roman" w:cs="Times New Roman"/>
-            <w:sz w:val="20"/>
-            <w:szCs w:val="20"/>
-          </w:rPr>
-          <w:id w:val="1577403413"/>
-          <w:citation/>
-        </w:sdtPr>
-        <w:sdtEndPr/>
-        <w:sdtContent>
-          <w:r>
-            <w:rPr>
-              <w:rFonts w:ascii="Times New Roman" w:hAnsi="Times New Roman" w:cs="Times New Roman"/>
-              <w:sz w:val="20"/>
-              <w:szCs w:val="20"/>
-            </w:rPr>
-            <w:fldChar w:fldCharType="begin"/>
-          </w:r>
-          <w:r>
-            <w:rPr>
-              <w:rFonts w:ascii="Times New Roman" w:hAnsi="Times New Roman" w:cs="Times New Roman"/>
-              <w:sz w:val="20"/>
-              <w:szCs w:val="20"/>
-            </w:rPr>
-            <w:instrText xml:space="preserve">CITATION Zha07 \t  \l 1033 </w:instrText>
-          </w:r>
-          <w:r>
-            <w:rPr>
-              <w:rFonts w:ascii="Times New Roman" w:hAnsi="Times New Roman" w:cs="Times New Roman"/>
-              <w:sz w:val="20"/>
-              <w:szCs w:val="20"/>
-            </w:rPr>
-            <w:fldChar w:fldCharType="separate"/>
-          </w:r>
-          <w:r>
-            <w:rPr>
-              <w:rFonts w:ascii="Times New Roman" w:hAnsi="Times New Roman" w:cs="Times New Roman"/>
-              <w:noProof/>
-              <w:sz w:val="20"/>
-              <w:szCs w:val="20"/>
-            </w:rPr>
-            <w:t>(Zhang &amp; Zhou, 2007)</w:t>
-          </w:r>
-          <w:r>
-            <w:rPr>
-              <w:rFonts w:ascii="Times New Roman" w:hAnsi="Times New Roman" w:cs="Times New Roman"/>
-              <w:sz w:val="20"/>
-              <w:szCs w:val="20"/>
-            </w:rPr>
-            <w:fldChar w:fldCharType="end"/>
-          </w:r>
-        </w:sdtContent>
-      </w:sdt>
-      <w:r>
-        <w:rPr>
-          <w:rFonts w:ascii="Times New Roman" w:hAnsi="Times New Roman" w:cs="Times New Roman"/>
-          <w:sz w:val="20"/>
-          <w:szCs w:val="20"/>
-        </w:rPr>
-        <w:t>.</w:t>
-      </w:r>
-      <w:r>
-        <w:rPr>
-          <w:rFonts w:ascii="Times New Roman" w:hAnsi="Times New Roman" w:cs="Times New Roman"/>
-          <w:sz w:val="20"/>
-          <w:szCs w:val="20"/>
-        </w:rPr>
-        <w:t xml:space="preserve"> [include info about the actual code]</w:t>
-      </w:r>
-      <w:r>
-        <w:rPr>
-          <w:rFonts w:ascii="Times New Roman" w:hAnsi="Times New Roman" w:cs="Times New Roman"/>
-          <w:sz w:val="20"/>
-          <w:szCs w:val="20"/>
-        </w:rPr>
-        <w:t>.</w:t>
+        <w:t xml:space="preserve">The authors again employed existing functions from the sklearn libraries. They used the </w:t>
+      </w:r>
+      <w:r>
+        <w:rPr>
+          <w:rFonts w:ascii="Times New Roman" w:hAnsi="Times New Roman" w:cs="Times New Roman"/>
+          <w:i/>
+          <w:iCs/>
+          <w:sz w:val="20"/>
+          <w:szCs w:val="20"/>
+        </w:rPr>
+        <w:t>LogisticRegression</w:t>
+      </w:r>
+      <w:r>
+        <w:rPr>
+          <w:rFonts w:ascii="Times New Roman" w:hAnsi="Times New Roman" w:cs="Times New Roman"/>
+          <w:sz w:val="20"/>
+          <w:szCs w:val="20"/>
+        </w:rPr>
+        <w:t xml:space="preserve"> functions, and the </w:t>
+      </w:r>
+      <w:r>
+        <w:rPr>
+          <w:rFonts w:ascii="Times New Roman" w:hAnsi="Times New Roman" w:cs="Times New Roman"/>
+          <w:i/>
+          <w:iCs/>
+          <w:sz w:val="20"/>
+          <w:szCs w:val="20"/>
+        </w:rPr>
+        <w:t>LabelPowerset</w:t>
+      </w:r>
+      <w:r>
+        <w:rPr>
+          <w:rFonts w:ascii="Times New Roman" w:hAnsi="Times New Roman" w:cs="Times New Roman"/>
+          <w:sz w:val="20"/>
+          <w:szCs w:val="20"/>
+        </w:rPr>
+        <w:t xml:space="preserve"> functions.</w:t>
       </w:r>
     </w:p>
     <w:p>
@@ -3559,48 +3578,25 @@
           <w:sz w:val="24"/>
           <w:szCs w:val="24"/>
         </w:rPr>
-        <w:t xml:space="preserve">4.0 </w:t>
-      </w:r>
-      <w:commentRangeStart w:id="3"/>
-      <w:r>
+        <w:t>4.0 Evaluation Methodology</w:t>
+      </w:r>
+    </w:p>
+    <w:p>
+      <w:pPr>
+        <w:spacing w:line="240" w:lineRule="auto"/>
         <w:rPr>
           <w:rFonts w:ascii="Times New Roman" w:hAnsi="Times New Roman" w:cs="Times New Roman"/>
           <w:b/>
           <w:bCs/>
-          <w:sz w:val="24"/>
-          <w:szCs w:val="24"/>
-        </w:rPr>
-        <w:t>Evaluation Methodology</w:t>
-      </w:r>
-      <w:commentRangeEnd w:id="3"/>
-      <w:r>
-        <w:rPr>
-          <w:rStyle w:val="CommentReference"/>
+          <w:sz w:val="20"/>
+          <w:szCs w:val="20"/>
+        </w:rPr>
+      </w:pPr>
+      <w:r>
+        <w:rPr>
           <w:rFonts w:ascii="Times New Roman" w:hAnsi="Times New Roman" w:cs="Times New Roman"/>
           <w:b/>
           <w:bCs/>
-          <w:sz w:val="24"/>
-          <w:szCs w:val="24"/>
-        </w:rPr>
-        <w:commentReference w:id="3"/>
-      </w:r>
-    </w:p>
-    <w:p>
-      <w:pPr>
-        <w:spacing w:line="240" w:lineRule="auto"/>
-        <w:rPr>
-          <w:rFonts w:ascii="Times New Roman" w:hAnsi="Times New Roman" w:cs="Times New Roman"/>
-          <w:b/>
-          <w:bCs/>
-          <w:sz w:val="20"/>
-          <w:szCs w:val="20"/>
-        </w:rPr>
-      </w:pPr>
-      <w:r>
-        <w:rPr>
-          <w:rFonts w:ascii="Times New Roman" w:hAnsi="Times New Roman" w:cs="Times New Roman"/>
-          <w:b/>
-          <w:bCs/>
           <w:sz w:val="20"/>
           <w:szCs w:val="20"/>
         </w:rPr>
@@ -3622,63 +3618,23 @@
           <w:sz w:val="20"/>
           <w:szCs w:val="20"/>
         </w:rPr>
-        <w:t xml:space="preserve">As the input data comes from a challenge provided by Jigsaw, and organized on Kaggle, the input data is clean and easy to get started with. </w:t>
-      </w:r>
-      <w:r>
-        <w:rPr>
-          <w:rFonts w:ascii="Times New Roman" w:hAnsi="Times New Roman" w:cs="Times New Roman"/>
-          <w:sz w:val="20"/>
-          <w:szCs w:val="20"/>
-        </w:rPr>
-        <w:t xml:space="preserve">Participants of </w:t>
-      </w:r>
-      <w:r>
-        <w:rPr>
-          <w:rFonts w:ascii="Times New Roman" w:hAnsi="Times New Roman" w:cs="Times New Roman"/>
-          <w:sz w:val="20"/>
-          <w:szCs w:val="20"/>
-        </w:rPr>
-        <w:t xml:space="preserve">the </w:t>
-      </w:r>
-      <w:r>
-        <w:rPr>
-          <w:rFonts w:ascii="Times New Roman" w:hAnsi="Times New Roman" w:cs="Times New Roman"/>
-          <w:sz w:val="20"/>
-          <w:szCs w:val="20"/>
-        </w:rPr>
-        <w:t>challenge are provided with many Wikipedia comments which have been labeled by human raters for toxic behavior.</w:t>
-      </w:r>
-      <w:r>
-        <w:rPr>
-          <w:rFonts w:ascii="Times New Roman" w:hAnsi="Times New Roman" w:cs="Times New Roman"/>
-          <w:sz w:val="20"/>
-          <w:szCs w:val="20"/>
-        </w:rPr>
-        <w:t xml:space="preserve"> </w:t>
-      </w:r>
-      <w:r>
-        <w:rPr>
-          <w:rFonts w:ascii="Times New Roman" w:hAnsi="Times New Roman" w:cs="Times New Roman"/>
-          <w:sz w:val="20"/>
-          <w:szCs w:val="20"/>
-        </w:rPr>
-        <w:t xml:space="preserve">The training data has eight columns, including the comment </w:t>
-      </w:r>
-      <w:r>
-        <w:rPr>
-          <w:rFonts w:ascii="Times New Roman" w:hAnsi="Times New Roman" w:cs="Times New Roman"/>
-          <w:sz w:val="20"/>
-          <w:szCs w:val="20"/>
-        </w:rPr>
-        <w:t>ID</w:t>
-      </w:r>
-      <w:r>
-        <w:rPr>
-          <w:rFonts w:ascii="Times New Roman" w:hAnsi="Times New Roman" w:cs="Times New Roman"/>
-          <w:sz w:val="20"/>
-          <w:szCs w:val="20"/>
-        </w:rPr>
-        <w:t>, comment text, and the six toxicity labels (see Fig. ).</w:t>
+        <w:t xml:space="preserve">As the input data comes from a challenge provided by Jigsaw, and organized on Kaggle, the input data is clean and easy to get started with. Participants of the challenge are provided with many Wikipedia comments which have been labeled by human raters for toxic behavior. The training data has eight columns, including the comment ID, comment text, and the six toxicity labels (see Fig. </w:t>
+      </w:r>
+      <w:r>
+        <w:rPr>
+          <w:rFonts w:ascii="Times New Roman" w:hAnsi="Times New Roman" w:cs="Times New Roman"/>
+          <w:sz w:val="20"/>
+          <w:szCs w:val="20"/>
+        </w:rPr>
+        <w:t>3</w:t>
+      </w:r>
+      <w:r>
+        <w:rPr>
+          <w:rFonts w:ascii="Times New Roman" w:hAnsi="Times New Roman" w:cs="Times New Roman"/>
+          <w:sz w:val="20"/>
+          <w:szCs w:val="20"/>
+        </w:rPr>
+        <w:t>).</w:t>
       </w:r>
     </w:p>
     <w:p>
@@ -3746,7 +3702,7 @@
           <w:szCs w:val="16"/>
         </w:rPr>
       </w:pPr>
-      <w:bookmarkStart w:id="4" w:name="_Hlk101656165"/>
+      <w:bookmarkStart w:id="1" w:name="_Hlk101656165"/>
       <w:r>
         <w:rPr>
           <w:rFonts w:ascii="Times New Roman" w:hAnsi="Times New Roman" w:cs="Times New Roman"/>
@@ -3755,58 +3711,78 @@
           <w:sz w:val="16"/>
           <w:szCs w:val="16"/>
         </w:rPr>
-        <w:t>Fig. .</w:t>
-      </w:r>
-      <w:r>
-        <w:rPr>
-          <w:rFonts w:ascii="Times New Roman" w:hAnsi="Times New Roman" w:cs="Times New Roman"/>
+        <w:t xml:space="preserve">Fig. </w:t>
+      </w:r>
+      <w:r>
+        <w:rPr>
+          <w:rFonts w:ascii="Times New Roman" w:hAnsi="Times New Roman" w:cs="Times New Roman"/>
+          <w:b/>
+          <w:bCs/>
           <w:sz w:val="16"/>
           <w:szCs w:val="16"/>
         </w:rPr>
-        <w:t xml:space="preserve"> </w:t>
-      </w:r>
-      <w:r>
-        <w:rPr>
-          <w:rFonts w:ascii="Times New Roman" w:hAnsi="Times New Roman" w:cs="Times New Roman"/>
+        <w:t>3</w:t>
+      </w:r>
+      <w:r>
+        <w:rPr>
+          <w:rFonts w:ascii="Times New Roman" w:hAnsi="Times New Roman" w:cs="Times New Roman"/>
+          <w:b/>
+          <w:bCs/>
           <w:sz w:val="16"/>
           <w:szCs w:val="16"/>
         </w:rPr>
+        <w:t>.</w:t>
+      </w:r>
+      <w:r>
+        <w:rPr>
+          <w:rFonts w:ascii="Times New Roman" w:hAnsi="Times New Roman" w:cs="Times New Roman"/>
+          <w:sz w:val="16"/>
+          <w:szCs w:val="16"/>
+        </w:rPr>
+        <w:t xml:space="preserve"> </w:t>
+      </w:r>
+      <w:r>
+        <w:rPr>
+          <w:rFonts w:ascii="Times New Roman" w:hAnsi="Times New Roman" w:cs="Times New Roman"/>
+          <w:sz w:val="16"/>
+          <w:szCs w:val="16"/>
+        </w:rPr>
         <w:t>Five random rows of the training data</w:t>
       </w:r>
     </w:p>
-    <w:bookmarkEnd w:id="4"/>
-    <w:p>
-      <w:pPr>
-        <w:spacing w:line="240" w:lineRule="auto"/>
-        <w:rPr>
-          <w:rFonts w:ascii="Times New Roman" w:hAnsi="Times New Roman" w:cs="Times New Roman"/>
-          <w:sz w:val="20"/>
-          <w:szCs w:val="20"/>
-        </w:rPr>
-      </w:pPr>
-      <w:r>
-        <w:rPr>
-          <w:rFonts w:ascii="Times New Roman" w:hAnsi="Times New Roman" w:cs="Times New Roman"/>
-          <w:sz w:val="20"/>
-          <w:szCs w:val="20"/>
-        </w:rPr>
-        <w:t xml:space="preserve">The testing data only has two columns, the comment </w:t>
-      </w:r>
-      <w:r>
-        <w:rPr>
-          <w:rFonts w:ascii="Times New Roman" w:hAnsi="Times New Roman" w:cs="Times New Roman"/>
-          <w:sz w:val="20"/>
-          <w:szCs w:val="20"/>
-        </w:rPr>
-        <w:t>ID</w:t>
-      </w:r>
-      <w:r>
-        <w:rPr>
-          <w:rFonts w:ascii="Times New Roman" w:hAnsi="Times New Roman" w:cs="Times New Roman"/>
-          <w:sz w:val="20"/>
-          <w:szCs w:val="20"/>
-        </w:rPr>
-        <w:t xml:space="preserve"> and the comment text (see Fig.).</w:t>
+    <w:bookmarkEnd w:id="1"/>
+    <w:p>
+      <w:pPr>
+        <w:spacing w:line="240" w:lineRule="auto"/>
+        <w:rPr>
+          <w:rFonts w:ascii="Times New Roman" w:hAnsi="Times New Roman" w:cs="Times New Roman"/>
+          <w:sz w:val="20"/>
+          <w:szCs w:val="20"/>
+        </w:rPr>
+      </w:pPr>
+      <w:r>
+        <w:rPr>
+          <w:rFonts w:ascii="Times New Roman" w:hAnsi="Times New Roman" w:cs="Times New Roman"/>
+          <w:sz w:val="20"/>
+          <w:szCs w:val="20"/>
+        </w:rPr>
+        <w:t>The testing data only has two columns, the comment ID and the comment text (see Fig.</w:t>
+      </w:r>
+      <w:r>
+        <w:rPr>
+          <w:rFonts w:ascii="Times New Roman" w:hAnsi="Times New Roman" w:cs="Times New Roman"/>
+          <w:sz w:val="20"/>
+          <w:szCs w:val="20"/>
+        </w:rPr>
+        <w:t xml:space="preserve"> 4</w:t>
+      </w:r>
+      <w:r>
+        <w:rPr>
+          <w:rFonts w:ascii="Times New Roman" w:hAnsi="Times New Roman" w:cs="Times New Roman"/>
+          <w:sz w:val="20"/>
+          <w:szCs w:val="20"/>
+        </w:rPr>
+        <w:t>).</w:t>
       </w:r>
     </w:p>
     <w:p>
@@ -3881,22 +3857,42 @@
           <w:sz w:val="16"/>
           <w:szCs w:val="16"/>
         </w:rPr>
-        <w:t>Fig. .</w:t>
-      </w:r>
-      <w:r>
-        <w:rPr>
-          <w:rFonts w:ascii="Times New Roman" w:hAnsi="Times New Roman" w:cs="Times New Roman"/>
+        <w:t xml:space="preserve">Fig. </w:t>
+      </w:r>
+      <w:r>
+        <w:rPr>
+          <w:rFonts w:ascii="Times New Roman" w:hAnsi="Times New Roman" w:cs="Times New Roman"/>
+          <w:b/>
+          <w:bCs/>
           <w:sz w:val="16"/>
           <w:szCs w:val="16"/>
         </w:rPr>
-        <w:t xml:space="preserve"> </w:t>
-      </w:r>
-      <w:r>
-        <w:rPr>
-          <w:rFonts w:ascii="Times New Roman" w:hAnsi="Times New Roman" w:cs="Times New Roman"/>
+        <w:t>4</w:t>
+      </w:r>
+      <w:r>
+        <w:rPr>
+          <w:rFonts w:ascii="Times New Roman" w:hAnsi="Times New Roman" w:cs="Times New Roman"/>
+          <w:b/>
+          <w:bCs/>
           <w:sz w:val="16"/>
           <w:szCs w:val="16"/>
         </w:rPr>
+        <w:t>.</w:t>
+      </w:r>
+      <w:r>
+        <w:rPr>
+          <w:rFonts w:ascii="Times New Roman" w:hAnsi="Times New Roman" w:cs="Times New Roman"/>
+          <w:sz w:val="16"/>
+          <w:szCs w:val="16"/>
+        </w:rPr>
+        <w:t xml:space="preserve"> </w:t>
+      </w:r>
+      <w:r>
+        <w:rPr>
+          <w:rFonts w:ascii="Times New Roman" w:hAnsi="Times New Roman" w:cs="Times New Roman"/>
+          <w:sz w:val="16"/>
+          <w:szCs w:val="16"/>
+        </w:rPr>
         <w:t>Five random rows of the testing data</w:t>
       </w:r>
     </w:p>
@@ -3947,7 +3943,23 @@
           <w:sz w:val="20"/>
           <w:szCs w:val="20"/>
         </w:rPr>
-        <w:t xml:space="preserve">There are two metrics that we are evaluating, when comparing the effectiveness of the three algorithms we employ. The first metric is accuracy, in which the actual effectiveness of the model is evaluated. How effective is the model at making correct predictions on the </w:t>
+        <w:t xml:space="preserve">There are two metrics that we are evaluating, when comparing the effectiveness of the </w:t>
+      </w:r>
+      <w:r>
+        <w:rPr>
+          <w:rFonts w:ascii="Times New Roman" w:hAnsi="Times New Roman" w:cs="Times New Roman"/>
+          <w:sz w:val="20"/>
+          <w:szCs w:val="20"/>
+        </w:rPr>
+        <w:t>two</w:t>
+      </w:r>
+      <w:r>
+        <w:rPr>
+          <w:rFonts w:ascii="Times New Roman" w:hAnsi="Times New Roman" w:cs="Times New Roman"/>
+          <w:sz w:val="20"/>
+          <w:szCs w:val="20"/>
+        </w:rPr>
+        <w:t xml:space="preserve"> algorithms we employ. The first metric is accuracy, in which the actual effectiveness of the model is evaluated. How effective is the model at making correct predictions on the </w:t>
       </w:r>
       <w:r>
         <w:rPr>
@@ -4029,7 +4041,7 @@
         </w:rPr>
         <w:t xml:space="preserve">5.0 </w:t>
       </w:r>
-      <w:commentRangeStart w:id="5"/>
+      <w:commentRangeStart w:id="2"/>
       <w:r>
         <w:rPr>
           <w:rFonts w:ascii="Times New Roman" w:hAnsi="Times New Roman" w:cs="Times New Roman"/>
@@ -4040,7 +4052,7 @@
         </w:rPr>
         <w:t>Results and Discussion</w:t>
       </w:r>
-      <w:commentRangeEnd w:id="5"/>
+      <w:commentRangeEnd w:id="2"/>
       <w:r>
         <w:rPr>
           <w:rStyle w:val="CommentReference"/>
@@ -4050,7 +4062,7 @@
           <w:sz w:val="24"/>
           <w:szCs w:val="24"/>
         </w:rPr>
-        <w:commentReference w:id="5"/>
+        <w:commentReference w:id="2"/>
       </w:r>
     </w:p>
     <w:p>
@@ -4084,23 +4096,160 @@
           <w:szCs w:val="20"/>
         </w:rPr>
       </w:pPr>
-    </w:p>
-    <w:p>
-      <w:pPr>
-        <w:spacing w:line="240" w:lineRule="auto"/>
+      <w:r>
+        <w:rPr>
+          <w:rFonts w:ascii="Times New Roman" w:hAnsi="Times New Roman" w:cs="Times New Roman"/>
+          <w:sz w:val="20"/>
+          <w:szCs w:val="20"/>
+        </w:rPr>
+        <w:t xml:space="preserve">After finishing the code and running our program, we found that the </w:t>
+      </w:r>
+      <w:r>
+        <w:rPr>
+          <w:rFonts w:ascii="Times New Roman" w:hAnsi="Times New Roman" w:cs="Times New Roman"/>
+          <w:sz w:val="20"/>
+          <w:szCs w:val="20"/>
+        </w:rPr>
+        <w:t>Binary Relevance</w:t>
+      </w:r>
+      <w:r>
+        <w:rPr>
+          <w:rFonts w:ascii="Times New Roman" w:hAnsi="Times New Roman" w:cs="Times New Roman"/>
+          <w:sz w:val="20"/>
+          <w:szCs w:val="20"/>
+        </w:rPr>
+        <w:t xml:space="preserve"> method had a compilation time of [] and an accuracy of []. And the Label Powerset method had a compilation time of [] and an accuracy of []. See Fig. 5.</w:t>
+      </w:r>
+    </w:p>
+    <w:p>
+      <w:pPr>
+        <w:spacing w:line="240" w:lineRule="auto"/>
+        <w:rPr>
+          <w:rFonts w:ascii="Times New Roman" w:hAnsi="Times New Roman" w:cs="Times New Roman"/>
+          <w:sz w:val="20"/>
+          <w:szCs w:val="20"/>
+        </w:rPr>
+      </w:pPr>
+      <w:r>
+        <w:rPr>
+          <w:rFonts w:ascii="Times New Roman" w:hAnsi="Times New Roman" w:cs="Times New Roman"/>
+          <w:sz w:val="20"/>
+          <w:szCs w:val="20"/>
+        </w:rPr>
+        <w:t>[image of BR’s Execution time and accuracy]</w:t>
+      </w:r>
+    </w:p>
+    <w:p>
+      <w:pPr>
+        <w:spacing w:line="240" w:lineRule="auto"/>
+        <w:rPr>
+          <w:rFonts w:ascii="Times New Roman" w:hAnsi="Times New Roman" w:cs="Times New Roman"/>
+          <w:sz w:val="20"/>
+          <w:szCs w:val="20"/>
+        </w:rPr>
+      </w:pPr>
+      <w:r>
+        <w:rPr>
+          <w:rFonts w:ascii="Times New Roman" w:hAnsi="Times New Roman" w:cs="Times New Roman"/>
+          <w:sz w:val="20"/>
+          <w:szCs w:val="20"/>
+        </w:rPr>
+        <w:t>[image of LP’s Execution time and accuracy]</w:t>
+      </w:r>
+    </w:p>
+    <w:p>
+      <w:pPr>
+        <w:spacing w:line="240" w:lineRule="auto"/>
+        <w:jc w:val="center"/>
+        <w:rPr>
+          <w:rFonts w:ascii="Times New Roman" w:hAnsi="Times New Roman" w:cs="Times New Roman"/>
+          <w:sz w:val="16"/>
+          <w:szCs w:val="16"/>
+        </w:rPr>
+      </w:pPr>
+      <w:r>
         <w:rPr>
           <w:rFonts w:ascii="Times New Roman" w:hAnsi="Times New Roman" w:cs="Times New Roman"/>
           <w:b/>
           <w:bCs/>
-          <w:sz w:val="20"/>
-          <w:szCs w:val="20"/>
-        </w:rPr>
-      </w:pPr>
+          <w:sz w:val="16"/>
+          <w:szCs w:val="16"/>
+        </w:rPr>
+        <w:t>Fig.</w:t>
+      </w:r>
       <w:r>
         <w:rPr>
           <w:rFonts w:ascii="Times New Roman" w:hAnsi="Times New Roman" w:cs="Times New Roman"/>
           <w:b/>
           <w:bCs/>
+          <w:sz w:val="16"/>
+          <w:szCs w:val="16"/>
+        </w:rPr>
+        <w:t xml:space="preserve"> 5</w:t>
+      </w:r>
+      <w:r>
+        <w:rPr>
+          <w:rFonts w:ascii="Times New Roman" w:hAnsi="Times New Roman" w:cs="Times New Roman"/>
+          <w:b/>
+          <w:bCs/>
+          <w:sz w:val="16"/>
+          <w:szCs w:val="16"/>
+        </w:rPr>
+        <w:t>.</w:t>
+      </w:r>
+      <w:r>
+        <w:rPr>
+          <w:rFonts w:ascii="Times New Roman" w:hAnsi="Times New Roman" w:cs="Times New Roman"/>
+          <w:b/>
+          <w:bCs/>
+          <w:sz w:val="16"/>
+          <w:szCs w:val="16"/>
+        </w:rPr>
+        <w:t xml:space="preserve"> </w:t>
+      </w:r>
+      <w:r>
+        <w:rPr>
+          <w:rFonts w:ascii="Times New Roman" w:hAnsi="Times New Roman" w:cs="Times New Roman"/>
+          <w:sz w:val="16"/>
+          <w:szCs w:val="16"/>
+        </w:rPr>
+        <w:t>Binary Relevance and Label Powerset results</w:t>
+      </w:r>
+    </w:p>
+    <w:p>
+      <w:pPr>
+        <w:spacing w:line="240" w:lineRule="auto"/>
+        <w:rPr>
+          <w:rFonts w:ascii="Times New Roman" w:hAnsi="Times New Roman" w:cs="Times New Roman"/>
+          <w:sz w:val="20"/>
+          <w:szCs w:val="20"/>
+        </w:rPr>
+      </w:pPr>
+      <w:r>
+        <w:rPr>
+          <w:rFonts w:ascii="Times New Roman" w:hAnsi="Times New Roman" w:cs="Times New Roman"/>
+          <w:sz w:val="20"/>
+          <w:szCs w:val="20"/>
+        </w:rPr>
+        <w:t>Therefore, the authors concluded that</w:t>
+      </w:r>
+    </w:p>
+    <w:p>
+      <w:pPr>
+        <w:spacing w:line="240" w:lineRule="auto"/>
+        <w:rPr>
+          <w:rFonts w:ascii="Times New Roman" w:hAnsi="Times New Roman" w:cs="Times New Roman"/>
+          <w:b/>
+          <w:bCs/>
+          <w:sz w:val="20"/>
+          <w:szCs w:val="20"/>
+        </w:rPr>
+      </w:pPr>
+      <w:r>
+        <w:rPr>
+          <w:rFonts w:ascii="Times New Roman" w:hAnsi="Times New Roman" w:cs="Times New Roman"/>
+          <w:b/>
+          <w:bCs/>
           <w:sz w:val="20"/>
           <w:szCs w:val="20"/>
         </w:rPr>
@@ -4116,6 +4265,30 @@
           <w:szCs w:val="20"/>
         </w:rPr>
       </w:pPr>
+      <w:r>
+        <w:rPr>
+          <w:rFonts w:ascii="Times New Roman" w:hAnsi="Times New Roman" w:cs="Times New Roman"/>
+          <w:sz w:val="20"/>
+          <w:szCs w:val="20"/>
+        </w:rPr>
+        <w:t>Switching from hard coding to the usage of functions from existing libraries had positives and negatives for the authors. It was good for them because it made writing the code easier, but not implementing the code. This is because matching the multiple different types of data frames, classification metrics and targets, and many other variables that the authors aren’t fully accustomed to</w:t>
+      </w:r>
+      <w:r>
+        <w:rPr>
+          <w:rFonts w:ascii="Times New Roman" w:hAnsi="Times New Roman" w:cs="Times New Roman"/>
+          <w:sz w:val="20"/>
+          <w:szCs w:val="20"/>
+        </w:rPr>
+        <w:t>,</w:t>
+      </w:r>
+      <w:r>
+        <w:rPr>
+          <w:rFonts w:ascii="Times New Roman" w:hAnsi="Times New Roman" w:cs="Times New Roman"/>
+          <w:sz w:val="20"/>
+          <w:szCs w:val="20"/>
+        </w:rPr>
+        <w:t xml:space="preserve"> was difficult.  </w:t>
+      </w:r>
     </w:p>
     <w:p>
       <w:pPr>
@@ -4146,10 +4319,80 @@
           <w:sz w:val="24"/>
           <w:szCs w:val="24"/>
         </w:rPr>
-        <w:t xml:space="preserve">6.0 </w:t>
-      </w:r>
-      <w:commentRangeStart w:id="6"/>
-      <w:r>
+        <w:t>6.0 Lessons Learned</w:t>
+      </w:r>
+    </w:p>
+    <w:p>
+      <w:pPr>
+        <w:spacing w:line="240" w:lineRule="auto"/>
+        <w:rPr>
+          <w:rFonts w:ascii="Times New Roman" w:hAnsi="Times New Roman" w:cs="Times New Roman"/>
+          <w:sz w:val="20"/>
+          <w:szCs w:val="20"/>
+        </w:rPr>
+      </w:pPr>
+      <w:r>
+        <w:rPr>
+          <w:rFonts w:ascii="Times New Roman" w:hAnsi="Times New Roman" w:cs="Times New Roman"/>
+          <w:sz w:val="20"/>
+          <w:szCs w:val="20"/>
+        </w:rPr>
+        <w:t xml:space="preserve">One important </w:t>
+      </w:r>
+      <w:r>
+        <w:rPr>
+          <w:rFonts w:ascii="Times New Roman" w:hAnsi="Times New Roman" w:cs="Times New Roman"/>
+          <w:sz w:val="20"/>
+          <w:szCs w:val="20"/>
+        </w:rPr>
+        <w:t xml:space="preserve">lesson the authors learned is the classic line: “If it ain’t broke, don’t fix it.” This is especially the case for the implementation of the two algorithms of this project. The authors </w:t>
+      </w:r>
+      <w:r>
+        <w:rPr>
+          <w:rFonts w:ascii="Times New Roman" w:hAnsi="Times New Roman" w:cs="Times New Roman"/>
+          <w:sz w:val="20"/>
+          <w:szCs w:val="20"/>
+        </w:rPr>
+        <w:t xml:space="preserve">initially attempted to </w:t>
+      </w:r>
+      <w:r>
+        <w:rPr>
+          <w:rFonts w:ascii="Times New Roman" w:hAnsi="Times New Roman" w:cs="Times New Roman"/>
+          <w:sz w:val="20"/>
+          <w:szCs w:val="20"/>
+        </w:rPr>
+        <w:t xml:space="preserve">hard code the algorithms, based on the ideas of the algorithms, but had a hard time </w:t>
+      </w:r>
+      <w:r>
+        <w:rPr>
+          <w:rFonts w:ascii="Times New Roman" w:hAnsi="Times New Roman" w:cs="Times New Roman"/>
+          <w:sz w:val="20"/>
+          <w:szCs w:val="20"/>
+        </w:rPr>
+        <w:t xml:space="preserve">implementing it with the pandas data frames. But after doing more research and finding out about the existing libraries, they opted to instead use those. It made coding the algorithms easier, execution faster, and overall increased the strength of our project.  </w:t>
+      </w:r>
+    </w:p>
+    <w:p>
+      <w:pPr>
+        <w:spacing w:line="240" w:lineRule="auto"/>
+        <w:rPr>
+          <w:rFonts w:ascii="Times New Roman" w:hAnsi="Times New Roman" w:cs="Times New Roman"/>
+          <w:sz w:val="20"/>
+          <w:szCs w:val="20"/>
+        </w:rPr>
+      </w:pPr>
+      <w:r>
+        <w:rPr>
+          <w:rFonts w:ascii="Times New Roman" w:hAnsi="Times New Roman" w:cs="Times New Roman"/>
+          <w:sz w:val="20"/>
+          <w:szCs w:val="20"/>
+        </w:rPr>
+        <w:t xml:space="preserve">Another important lesson the authors learned, was the importance of understanding why certain algorithms may be used over others. For example, a model with a lower accuracy but faster computation time may be used over a more accurate method, due to the size of the data being used with the model. Therefore, the best approach of a data problem will always be different, based on what you are looking for. </w:t>
+      </w:r>
+    </w:p>
+    <w:p>
+      <w:pPr>
+        <w:spacing w:line="240" w:lineRule="auto"/>
         <w:rPr>
           <w:rFonts w:ascii="Times New Roman" w:hAnsi="Times New Roman" w:cs="Times New Roman"/>
           <w:b/>
@@ -4157,55 +4400,16 @@
           <w:sz w:val="24"/>
           <w:szCs w:val="24"/>
         </w:rPr>
-        <w:t>Lessons Learned</w:t>
-      </w:r>
-      <w:commentRangeEnd w:id="6"/>
-      <w:r>
-        <w:rPr>
-          <w:rStyle w:val="CommentReference"/>
+      </w:pPr>
+      <w:r>
+        <w:rPr>
           <w:rFonts w:ascii="Times New Roman" w:hAnsi="Times New Roman" w:cs="Times New Roman"/>
           <w:b/>
           <w:bCs/>
           <w:sz w:val="24"/>
           <w:szCs w:val="24"/>
         </w:rPr>
-        <w:commentReference w:id="6"/>
-      </w:r>
-    </w:p>
-    <w:p>
-      <w:pPr>
-        <w:spacing w:line="240" w:lineRule="auto"/>
-        <w:rPr>
-          <w:rFonts w:ascii="Times New Roman" w:hAnsi="Times New Roman" w:cs="Times New Roman"/>
-          <w:sz w:val="20"/>
-          <w:szCs w:val="20"/>
-        </w:rPr>
-      </w:pPr>
-      <w:r>
-        <w:rPr>
-          <w:rFonts w:ascii="Times New Roman" w:hAnsi="Times New Roman" w:cs="Times New Roman"/>
-          <w:sz w:val="20"/>
-          <w:szCs w:val="20"/>
-        </w:rPr>
-        <w:t>[]</w:t>
-      </w:r>
-    </w:p>
-    <w:p>
-      <w:pPr>
-        <w:spacing w:line="240" w:lineRule="auto"/>
-        <w:rPr>
-          <w:rFonts w:ascii="Times New Roman" w:hAnsi="Times New Roman" w:cs="Times New Roman"/>
-          <w:sz w:val="20"/>
-          <w:szCs w:val="20"/>
-        </w:rPr>
-      </w:pPr>
-      <w:r>
-        <w:rPr>
-          <w:rFonts w:ascii="Times New Roman" w:hAnsi="Times New Roman" w:cs="Times New Roman"/>
-          <w:sz w:val="20"/>
-          <w:szCs w:val="20"/>
-        </w:rPr>
-        <w:t xml:space="preserve">Another important lesson the authors learned, was the importance of understanding why certain algorithms may be used over others. For example, a model with a lower accuracy but faster computation time may be used over a more accurate method, due to the size of the data being used with the model. Therefore, the best approach of a data problem will always be different, based on what you are looking for. </w:t>
+        <w:t>7.0 Acknowledgements</w:t>
       </w:r>
     </w:p>
     <w:p>
@@ -4215,8 +4419,8 @@
           <w:rFonts w:ascii="Times New Roman" w:hAnsi="Times New Roman" w:cs="Times New Roman"/>
           <w:b/>
           <w:bCs/>
-          <w:sz w:val="24"/>
-          <w:szCs w:val="24"/>
+          <w:sz w:val="20"/>
+          <w:szCs w:val="20"/>
         </w:rPr>
       </w:pPr>
       <w:r>
@@ -4224,32 +4428,9 @@
           <w:rFonts w:ascii="Times New Roman" w:hAnsi="Times New Roman" w:cs="Times New Roman"/>
           <w:b/>
           <w:bCs/>
-          <w:sz w:val="24"/>
-          <w:szCs w:val="24"/>
-        </w:rPr>
-        <w:t>7.0 Acknowledgements</w:t>
-      </w:r>
-    </w:p>
-    <w:p>
-      <w:pPr>
-        <w:spacing w:line="240" w:lineRule="auto"/>
-        <w:rPr>
-          <w:rFonts w:ascii="Times New Roman" w:hAnsi="Times New Roman" w:cs="Times New Roman"/>
-          <w:b/>
-          <w:bCs/>
-          <w:sz w:val="20"/>
-          <w:szCs w:val="20"/>
-        </w:rPr>
-      </w:pPr>
-      <w:r>
-        <w:rPr>
-          <w:rFonts w:ascii="Times New Roman" w:hAnsi="Times New Roman" w:cs="Times New Roman"/>
-          <w:b/>
-          <w:bCs/>
-          <w:sz w:val="20"/>
-          <w:szCs w:val="20"/>
-        </w:rPr>
-        <w:lastRenderedPageBreak/>
+          <w:sz w:val="20"/>
+          <w:szCs w:val="20"/>
+        </w:rPr>
         <w:t>7.1 Bibliography</w:t>
       </w:r>
     </w:p>
@@ -4662,7 +4843,7 @@
           <w:sz w:val="20"/>
           <w:szCs w:val="20"/>
         </w:rPr>
-        <w:t>7.2 Appendix 1 Python Code Libraries/Frameworks Referenced</w:t>
+        <w:t>7.2 Appendix 1 Python Code Libraries/Frameworks</w:t>
       </w:r>
     </w:p>
     <w:p>
@@ -4848,7 +5029,7 @@
 </file>
 
 <file path=word/comments.xml><?xml version="1.0" encoding="utf-8"?>
-<w:comments xmlns:wpc="http://schemas.microsoft.com/office/word/2010/wordprocessingCanvas" xmlns:cx="http://schemas.microsoft.com/office/drawing/2014/chartex" xmlns:cx1="http://schemas.microsoft.com/office/drawing/2015/9/8/chartex" xmlns:cx2="http://schemas.microsoft.com/office/drawing/2015/10/21/chartex" xmlns:cx3="http://schemas.microsoft.com/office/drawing/2016/5/9/chartex" xmlns:cx4="http://schemas.microsoft.com/office/drawing/2016/5/10/chartex" xmlns:cx5="http://schemas.microsoft.com/office/drawing/2016/5/11/chartex" xmlns:cx6="http://schemas.microsoft.com/office/drawing/2016/5/12/chartex" xmlns:cx7="http://schemas.microsoft.com/office/drawing/2016/5/13/chartex" xmlns:cx8="http://schemas.microsoft.com/office/drawing/2016/5/14/chartex" xmlns:mc="http://schemas.openxmlformats.org/markup-compatibility/2006" xmlns:aink="http://schemas.microsoft.com/office/drawing/2016/ink" xmlns:am3d="http://schemas.microsoft.com/office/drawing/2017/model3d" xmlns:o="urn:schemas-microsoft-com:office:office" xmlns:r="http://schemas.openxmlformats.org/officeDocument/2006/relationships" xmlns:m="http://schemas.openxmlformats.org/officeDocument/2006/math" xmlns:v="urn:schemas-microsoft-com:vml" xmlns:wp14="http://schemas.microsoft.com/office/word/2010/wordprocessingDrawing" xmlns:wp="http://schemas.openxmlformats.org/drawingml/2006/wordprocessingDrawing" xmlns:w10="urn:schemas-microsoft-com:office:word" xmlns:w="http://schemas.openxmlformats.org/wordprocessingml/2006/main" xmlns:w14="http://schemas.microsoft.com/office/word/2010/wordml" xmlns:w15="http://schemas.microsoft.com/office/word/2012/wordml" xmlns:w16cex="http://schemas.microsoft.com/office/word/2018/wordml/cex" xmlns:w16cid="http://schemas.microsoft.com/office/word/2016/wordml/cid" xmlns:w16="http://schemas.microsoft.com/office/word/2018/wordml" xmlns:w16sdtdh="http://schemas.microsoft.com/office/word/2020/wordml/sdtdatahash" xmlns:w16se="http://schemas.microsoft.com/office/word/2015/wordml/symex" xmlns:wpg="http://schemas.microsoft.com/office/word/2010/wordprocessingGroup" xmlns:wpi="http://schemas.microsoft.com/office/word/2010/wordprocessingInk" xmlns:wne="http://schemas.microsoft.com/office/word/2006/wordml" xmlns:wps="http://schemas.microsoft.com/office/word/2010/wordprocessingShape" mc:Ignorable="w14 w15 w16se w16cid w16 w16cex w16sdtdh wp14">
+<w:comments xmlns:wpc="http://schemas.microsoft.com/office/word/2010/wordprocessingCanvas" xmlns:cx="http://schemas.microsoft.com/office/drawing/2014/chartex" xmlns:cx1="http://schemas.microsoft.com/office/drawing/2015/9/8/chartex" xmlns:cx2="http://schemas.microsoft.com/office/drawing/2015/10/21/chartex" xmlns:cx3="http://schemas.microsoft.com/office/drawing/2016/5/9/chartex" xmlns:cx4="http://schemas.microsoft.com/office/drawing/2016/5/10/chartex" xmlns:cx5="http://schemas.microsoft.com/office/drawing/2016/5/11/chartex" xmlns:cx6="http://schemas.microsoft.com/office/drawing/2016/5/12/chartex" xmlns:cx7="http://schemas.microsoft.com/office/drawing/2016/5/13/chartex" xmlns:cx8="http://schemas.microsoft.com/office/drawing/2016/5/14/chartex" xmlns:mc="http://schemas.openxmlformats.org/markup-compatibility/2006" xmlns:aink="http://schemas.microsoft.com/office/drawing/2016/ink" xmlns:am3d="http://schemas.microsoft.com/office/drawing/2017/model3d" xmlns:o="urn:schemas-microsoft-com:office:office" xmlns:oel="http://schemas.microsoft.com/office/2019/extlst" xmlns:r="http://schemas.openxmlformats.org/officeDocument/2006/relationships" xmlns:m="http://schemas.openxmlformats.org/officeDocument/2006/math" xmlns:v="urn:schemas-microsoft-com:vml" xmlns:wp14="http://schemas.microsoft.com/office/word/2010/wordprocessingDrawing" xmlns:wp="http://schemas.openxmlformats.org/drawingml/2006/wordprocessingDrawing" xmlns:w10="urn:schemas-microsoft-com:office:word" xmlns:w="http://schemas.openxmlformats.org/wordprocessingml/2006/main" xmlns:w14="http://schemas.microsoft.com/office/word/2010/wordml" xmlns:w15="http://schemas.microsoft.com/office/word/2012/wordml" xmlns:w16cex="http://schemas.microsoft.com/office/word/2018/wordml/cex" xmlns:w16cid="http://schemas.microsoft.com/office/word/2016/wordml/cid" xmlns:w16="http://schemas.microsoft.com/office/word/2018/wordml" xmlns:w16sdtdh="http://schemas.microsoft.com/office/word/2020/wordml/sdtdatahash" xmlns:w16se="http://schemas.microsoft.com/office/word/2015/wordml/symex" xmlns:wpg="http://schemas.microsoft.com/office/word/2010/wordprocessingGroup" xmlns:wpi="http://schemas.microsoft.com/office/word/2010/wordprocessingInk" xmlns:wne="http://schemas.microsoft.com/office/word/2006/wordml" xmlns:wps="http://schemas.microsoft.com/office/word/2010/wordprocessingShape" mc:Ignorable="w14 w15 w16se w16cid w16 w16cex w16sdtdh wp14">
   <w:comment w:id="0" w:author="Daniel Semenko" w:date="2022-04-21T20:55:00Z" w:initials="DS">
     <w:p>
       <w:pPr>
@@ -4897,7 +5078,7 @@
       </w:r>
     </w:p>
   </w:comment>
-  <w:comment w:id="1" w:author="Daniel Semenko" w:date="2022-04-21T20:55:00Z" w:initials="DS">
+  <w:comment w:id="2" w:author="Daniel Semenko" w:date="2022-04-21T20:56:00Z" w:initials="DS">
     <w:p>
       <w:pPr>
         <w:pStyle w:val="CommentText"/>
@@ -4909,7 +5090,7 @@
         <w:annotationRef/>
       </w:r>
       <w:r>
-        <w:t>- Clearly describe all the details of the task. What is the input data? What is the output of data mining approach? Give examples to illustrate them.</w:t>
+        <w:t>- Present and explain results in a step-by-step manner to tell us a story about what you have discovered by doing this project (all graphs and tables should be properly labeled with legends and captions. they should be self-sufficient to understand the results)</w:t>
       </w:r>
     </w:p>
     <w:p>
@@ -4917,7 +5098,7 @@
         <w:pStyle w:val="CommentText"/>
       </w:pPr>
       <w:r>
-        <w:t>- List all the data mining questions that you set out to investigate in this project.</w:t>
+        <w:t>- What worked and why?</w:t>
       </w:r>
     </w:p>
     <w:p>
@@ -4925,111 +5106,7 @@
         <w:pStyle w:val="CommentText"/>
       </w:pPr>
       <w:r>
-        <w:t>- List the key challenges to solve this task</w:t>
-      </w:r>
-    </w:p>
-  </w:comment>
-  <w:comment w:id="2" w:author="Daniel Semenko" w:date="2022-04-21T20:55:00Z" w:initials="DS">
-    <w:p>
-      <w:pPr>
-        <w:pStyle w:val="CommentText"/>
-      </w:pPr>
-      <w:r>
-        <w:rPr>
-          <w:rStyle w:val="CommentReference"/>
-        </w:rPr>
-        <w:annotationRef/>
-      </w:r>
-      <w:r>
-        <w:t>- Describe all the details of your algorithmic approach to solve this data mining task and/or answering the data mining questions.</w:t>
-      </w:r>
-    </w:p>
-    <w:p>
-      <w:pPr>
-        <w:pStyle w:val="CommentText"/>
-      </w:pPr>
-      <w:r>
-        <w:t>- How are you addressing the challenges mentioned above</w:t>
-      </w:r>
-    </w:p>
-    <w:p>
-      <w:pPr>
-        <w:pStyle w:val="CommentText"/>
-      </w:pPr>
-      <w:r>
-        <w:t>- An algorithmic pseudo-code and/or a figure (block diagram) to illustrate the approach will be good</w:t>
-      </w:r>
-    </w:p>
-  </w:comment>
-  <w:comment w:id="3" w:author="Daniel Semenko" w:date="2022-04-21T20:55:00Z" w:initials="DS">
-    <w:p>
-      <w:pPr>
-        <w:pStyle w:val="CommentText"/>
-      </w:pPr>
-      <w:r>
-        <w:rPr>
-          <w:rStyle w:val="CommentReference"/>
-        </w:rPr>
-        <w:annotationRef/>
-      </w:r>
-      <w:r>
-        <w:t>- Explain the dataset and its source that you employed to study this task. Any specific challenges to use this data for your task.</w:t>
-      </w:r>
-    </w:p>
-    <w:p>
-      <w:pPr>
-        <w:pStyle w:val="CommentText"/>
-      </w:pPr>
-      <w:r>
-        <w:t>- List the metrics you employed to evaluate the output of data mining task and/or questions investigated. Justify their choice from real-world applications perspective.</w:t>
-      </w:r>
-    </w:p>
-  </w:comment>
-  <w:comment w:id="5" w:author="Daniel Semenko" w:date="2022-04-21T20:56:00Z" w:initials="DS">
-    <w:p>
-      <w:pPr>
-        <w:pStyle w:val="CommentText"/>
-      </w:pPr>
-      <w:r>
-        <w:rPr>
-          <w:rStyle w:val="CommentReference"/>
-        </w:rPr>
-        <w:annotationRef/>
-      </w:r>
-      <w:r>
-        <w:t>- Present and explain results in a step-by-step manner to tell us a story about what you have discovered by doing this project (all graphs and tables should be properly labeled with legends and captions. they should be self-sufficient to understand the results)</w:t>
-      </w:r>
-    </w:p>
-    <w:p>
-      <w:pPr>
-        <w:pStyle w:val="CommentText"/>
-      </w:pPr>
-      <w:r>
-        <w:t>- What worked and why?</w:t>
-      </w:r>
-    </w:p>
-    <w:p>
-      <w:pPr>
-        <w:pStyle w:val="CommentText"/>
-      </w:pPr>
-      <w:r>
         <w:t>- What didn't work and why not?</w:t>
-      </w:r>
-    </w:p>
-  </w:comment>
-  <w:comment w:id="6" w:author="Daniel Semenko" w:date="2022-04-21T20:56:00Z" w:initials="DS">
-    <w:p>
-      <w:pPr>
-        <w:pStyle w:val="CommentText"/>
-      </w:pPr>
-      <w:r>
-        <w:rPr>
-          <w:rStyle w:val="CommentReference"/>
-        </w:rPr>
-        <w:annotationRef/>
-      </w:r>
-      <w:r>
-        <w:t xml:space="preserve">What did you learn by doing this project? In the hindsight, would you have made some different decisions to improve the project further?  </w:t>
       </w:r>
     </w:p>
   </w:comment>
@@ -5037,40 +5114,28 @@
 </file>
 
 <file path=word/commentsExtended.xml><?xml version="1.0" encoding="utf-8"?>
-<w15:commentsEx xmlns:wpc="http://schemas.microsoft.com/office/word/2010/wordprocessingCanvas" xmlns:cx="http://schemas.microsoft.com/office/drawing/2014/chartex" xmlns:cx1="http://schemas.microsoft.com/office/drawing/2015/9/8/chartex" xmlns:cx2="http://schemas.microsoft.com/office/drawing/2015/10/21/chartex" xmlns:cx3="http://schemas.microsoft.com/office/drawing/2016/5/9/chartex" xmlns:cx4="http://schemas.microsoft.com/office/drawing/2016/5/10/chartex" xmlns:cx5="http://schemas.microsoft.com/office/drawing/2016/5/11/chartex" xmlns:cx6="http://schemas.microsoft.com/office/drawing/2016/5/12/chartex" xmlns:cx7="http://schemas.microsoft.com/office/drawing/2016/5/13/chartex" xmlns:cx8="http://schemas.microsoft.com/office/drawing/2016/5/14/chartex" xmlns:mc="http://schemas.openxmlformats.org/markup-compatibility/2006" xmlns:aink="http://schemas.microsoft.com/office/drawing/2016/ink" xmlns:am3d="http://schemas.microsoft.com/office/drawing/2017/model3d" xmlns:o="urn:schemas-microsoft-com:office:office" xmlns:r="http://schemas.openxmlformats.org/officeDocument/2006/relationships" xmlns:m="http://schemas.openxmlformats.org/officeDocument/2006/math" xmlns:v="urn:schemas-microsoft-com:vml" xmlns:wp14="http://schemas.microsoft.com/office/word/2010/wordprocessingDrawing" xmlns:wp="http://schemas.openxmlformats.org/drawingml/2006/wordprocessingDrawing" xmlns:w10="urn:schemas-microsoft-com:office:word" xmlns:w="http://schemas.openxmlformats.org/wordprocessingml/2006/main" xmlns:w14="http://schemas.microsoft.com/office/word/2010/wordml" xmlns:w15="http://schemas.microsoft.com/office/word/2012/wordml" xmlns:w16cex="http://schemas.microsoft.com/office/word/2018/wordml/cex" xmlns:w16cid="http://schemas.microsoft.com/office/word/2016/wordml/cid" xmlns:w16="http://schemas.microsoft.com/office/word/2018/wordml" xmlns:w16sdtdh="http://schemas.microsoft.com/office/word/2020/wordml/sdtdatahash" xmlns:w16se="http://schemas.microsoft.com/office/word/2015/wordml/symex" xmlns:wpg="http://schemas.microsoft.com/office/word/2010/wordprocessingGroup" xmlns:wpi="http://schemas.microsoft.com/office/word/2010/wordprocessingInk" xmlns:wne="http://schemas.microsoft.com/office/word/2006/wordml" xmlns:wps="http://schemas.microsoft.com/office/word/2010/wordprocessingShape" mc:Ignorable="w14 w15 w16se w16cid w16 w16cex w16sdtdh wp14">
+<w15:commentsEx xmlns:wpc="http://schemas.microsoft.com/office/word/2010/wordprocessingCanvas" xmlns:cx="http://schemas.microsoft.com/office/drawing/2014/chartex" xmlns:cx1="http://schemas.microsoft.com/office/drawing/2015/9/8/chartex" xmlns:cx2="http://schemas.microsoft.com/office/drawing/2015/10/21/chartex" xmlns:cx3="http://schemas.microsoft.com/office/drawing/2016/5/9/chartex" xmlns:cx4="http://schemas.microsoft.com/office/drawing/2016/5/10/chartex" xmlns:cx5="http://schemas.microsoft.com/office/drawing/2016/5/11/chartex" xmlns:cx6="http://schemas.microsoft.com/office/drawing/2016/5/12/chartex" xmlns:cx7="http://schemas.microsoft.com/office/drawing/2016/5/13/chartex" xmlns:cx8="http://schemas.microsoft.com/office/drawing/2016/5/14/chartex" xmlns:mc="http://schemas.openxmlformats.org/markup-compatibility/2006" xmlns:aink="http://schemas.microsoft.com/office/drawing/2016/ink" xmlns:am3d="http://schemas.microsoft.com/office/drawing/2017/model3d" xmlns:o="urn:schemas-microsoft-com:office:office" xmlns:oel="http://schemas.microsoft.com/office/2019/extlst" xmlns:r="http://schemas.openxmlformats.org/officeDocument/2006/relationships" xmlns:m="http://schemas.openxmlformats.org/officeDocument/2006/math" xmlns:v="urn:schemas-microsoft-com:vml" xmlns:wp14="http://schemas.microsoft.com/office/word/2010/wordprocessingDrawing" xmlns:wp="http://schemas.openxmlformats.org/drawingml/2006/wordprocessingDrawing" xmlns:w10="urn:schemas-microsoft-com:office:word" xmlns:w="http://schemas.openxmlformats.org/wordprocessingml/2006/main" xmlns:w14="http://schemas.microsoft.com/office/word/2010/wordml" xmlns:w15="http://schemas.microsoft.com/office/word/2012/wordml" xmlns:w16cex="http://schemas.microsoft.com/office/word/2018/wordml/cex" xmlns:w16cid="http://schemas.microsoft.com/office/word/2016/wordml/cid" xmlns:w16="http://schemas.microsoft.com/office/word/2018/wordml" xmlns:w16sdtdh="http://schemas.microsoft.com/office/word/2020/wordml/sdtdatahash" xmlns:w16se="http://schemas.microsoft.com/office/word/2015/wordml/symex" xmlns:wpg="http://schemas.microsoft.com/office/word/2010/wordprocessingGroup" xmlns:wpi="http://schemas.microsoft.com/office/word/2010/wordprocessingInk" xmlns:wne="http://schemas.microsoft.com/office/word/2006/wordml" xmlns:wps="http://schemas.microsoft.com/office/word/2010/wordprocessingShape" mc:Ignorable="w14 w15 w16se w16cid w16 w16cex w16sdtdh wp14">
   <w15:commentEx w15:paraId="4F96C612" w15:done="0"/>
-  <w15:commentEx w15:paraId="0168D13B" w15:done="0"/>
-  <w15:commentEx w15:paraId="0D72F078" w15:done="0"/>
-  <w15:commentEx w15:paraId="337F31C2" w15:done="0"/>
   <w15:commentEx w15:paraId="69FC4EE5" w15:done="0"/>
-  <w15:commentEx w15:paraId="3E330DBD" w15:done="0"/>
 </w15:commentsEx>
 </file>
 
 <file path=word/commentsExtensible.xml><?xml version="1.0" encoding="utf-8"?>
-<w16cex:commentsExtensible xmlns:wpc="http://schemas.microsoft.com/office/word/2010/wordprocessingCanvas" xmlns:cx="http://schemas.microsoft.com/office/drawing/2014/chartex" xmlns:cx1="http://schemas.microsoft.com/office/drawing/2015/9/8/chartex" xmlns:cx2="http://schemas.microsoft.com/office/drawing/2015/10/21/chartex" xmlns:cx3="http://schemas.microsoft.com/office/drawing/2016/5/9/chartex" xmlns:cx4="http://schemas.microsoft.com/office/drawing/2016/5/10/chartex" xmlns:cx5="http://schemas.microsoft.com/office/drawing/2016/5/11/chartex" xmlns:cx6="http://schemas.microsoft.com/office/drawing/2016/5/12/chartex" xmlns:cx7="http://schemas.microsoft.com/office/drawing/2016/5/13/chartex" xmlns:cx8="http://schemas.microsoft.com/office/drawing/2016/5/14/chartex" xmlns:mc="http://schemas.openxmlformats.org/markup-compatibility/2006" xmlns:aink="http://schemas.microsoft.com/office/drawing/2016/ink" xmlns:am3d="http://schemas.microsoft.com/office/drawing/2017/model3d" xmlns:o="urn:schemas-microsoft-com:office:office" xmlns:r="http://schemas.openxmlformats.org/officeDocument/2006/relationships" xmlns:m="http://schemas.openxmlformats.org/officeDocument/2006/math" xmlns:v="urn:schemas-microsoft-com:vml" xmlns:wp14="http://schemas.microsoft.com/office/word/2010/wordprocessingDrawing" xmlns:wp="http://schemas.openxmlformats.org/drawingml/2006/wordprocessingDrawing" xmlns:w10="urn:schemas-microsoft-com:office:word" xmlns:w="http://schemas.openxmlformats.org/wordprocessingml/2006/main" xmlns:w14="http://schemas.microsoft.com/office/word/2010/wordml" xmlns:w15="http://schemas.microsoft.com/office/word/2012/wordml" xmlns:w16cex="http://schemas.microsoft.com/office/word/2018/wordml/cex" xmlns:w16cid="http://schemas.microsoft.com/office/word/2016/wordml/cid" xmlns:w16="http://schemas.microsoft.com/office/word/2018/wordml" xmlns:w16sdtdh="http://schemas.microsoft.com/office/word/2020/wordml/sdtdatahash" xmlns:w16se="http://schemas.microsoft.com/office/word/2015/wordml/symex" xmlns:wpg="http://schemas.microsoft.com/office/word/2010/wordprocessingGroup" xmlns:wpi="http://schemas.microsoft.com/office/word/2010/wordprocessingInk" xmlns:wne="http://schemas.microsoft.com/office/word/2006/wordml" xmlns:wps="http://schemas.microsoft.com/office/word/2010/wordprocessingShape" mc:Ignorable="w14 w15 w16se w16cid w16 w16cex w16sdtdh wp14">
+<w16cex:commentsExtensible xmlns:wpc="http://schemas.microsoft.com/office/word/2010/wordprocessingCanvas" xmlns:cx="http://schemas.microsoft.com/office/drawing/2014/chartex" xmlns:cx1="http://schemas.microsoft.com/office/drawing/2015/9/8/chartex" xmlns:cx2="http://schemas.microsoft.com/office/drawing/2015/10/21/chartex" xmlns:cx3="http://schemas.microsoft.com/office/drawing/2016/5/9/chartex" xmlns:cx4="http://schemas.microsoft.com/office/drawing/2016/5/10/chartex" xmlns:cx5="http://schemas.microsoft.com/office/drawing/2016/5/11/chartex" xmlns:cx6="http://schemas.microsoft.com/office/drawing/2016/5/12/chartex" xmlns:cx7="http://schemas.microsoft.com/office/drawing/2016/5/13/chartex" xmlns:cx8="http://schemas.microsoft.com/office/drawing/2016/5/14/chartex" xmlns:mc="http://schemas.openxmlformats.org/markup-compatibility/2006" xmlns:aink="http://schemas.microsoft.com/office/drawing/2016/ink" xmlns:am3d="http://schemas.microsoft.com/office/drawing/2017/model3d" xmlns:o="urn:schemas-microsoft-com:office:office" xmlns:oel="http://schemas.microsoft.com/office/2019/extlst" xmlns:r="http://schemas.openxmlformats.org/officeDocument/2006/relationships" xmlns:m="http://schemas.openxmlformats.org/officeDocument/2006/math" xmlns:v="urn:schemas-microsoft-com:vml" xmlns:wp14="http://schemas.microsoft.com/office/word/2010/wordprocessingDrawing" xmlns:wp="http://schemas.openxmlformats.org/drawingml/2006/wordprocessingDrawing" xmlns:w10="urn:schemas-microsoft-com:office:word" xmlns:w="http://schemas.openxmlformats.org/wordprocessingml/2006/main" xmlns:w14="http://schemas.microsoft.com/office/word/2010/wordml" xmlns:w15="http://schemas.microsoft.com/office/word/2012/wordml" xmlns:w16cex="http://schemas.microsoft.com/office/word/2018/wordml/cex" xmlns:w16cid="http://schemas.microsoft.com/office/word/2016/wordml/cid" xmlns:w16="http://schemas.microsoft.com/office/word/2018/wordml" xmlns:w16sdtdh="http://schemas.microsoft.com/office/word/2020/wordml/sdtdatahash" xmlns:w16se="http://schemas.microsoft.com/office/word/2015/wordml/symex" xmlns:wpg="http://schemas.microsoft.com/office/word/2010/wordprocessingGroup" xmlns:wpi="http://schemas.microsoft.com/office/word/2010/wordprocessingInk" xmlns:wne="http://schemas.microsoft.com/office/word/2006/wordml" xmlns:wps="http://schemas.microsoft.com/office/word/2010/wordprocessingShape" mc:Ignorable="w14 w15 w16se w16cid w16 w16cex w16sdtdh wp14">
   <w16cex:commentExtensible w16cex:durableId="260C4334" w16cex:dateUtc="2022-04-22T03:55:00Z"/>
-  <w16cex:commentExtensible w16cex:durableId="260C4341" w16cex:dateUtc="2022-04-22T03:55:00Z"/>
-  <w16cex:commentExtensible w16cex:durableId="260C4350" w16cex:dateUtc="2022-04-22T03:55:00Z"/>
-  <w16cex:commentExtensible w16cex:durableId="260C435C" w16cex:dateUtc="2022-04-22T03:55:00Z"/>
   <w16cex:commentExtensible w16cex:durableId="260C4368" w16cex:dateUtc="2022-04-22T03:56:00Z"/>
-  <w16cex:commentExtensible w16cex:durableId="260C4376" w16cex:dateUtc="2022-04-22T03:56:00Z"/>
 </w16cex:commentsExtensible>
 </file>
 
 <file path=word/commentsIds.xml><?xml version="1.0" encoding="utf-8"?>
-<w16cid:commentsIds xmlns:wpc="http://schemas.microsoft.com/office/word/2010/wordprocessingCanvas" xmlns:cx="http://schemas.microsoft.com/office/drawing/2014/chartex" xmlns:cx1="http://schemas.microsoft.com/office/drawing/2015/9/8/chartex" xmlns:cx2="http://schemas.microsoft.com/office/drawing/2015/10/21/chartex" xmlns:cx3="http://schemas.microsoft.com/office/drawing/2016/5/9/chartex" xmlns:cx4="http://schemas.microsoft.com/office/drawing/2016/5/10/chartex" xmlns:cx5="http://schemas.microsoft.com/office/drawing/2016/5/11/chartex" xmlns:cx6="http://schemas.microsoft.com/office/drawing/2016/5/12/chartex" xmlns:cx7="http://schemas.microsoft.com/office/drawing/2016/5/13/chartex" xmlns:cx8="http://schemas.microsoft.com/office/drawing/2016/5/14/chartex" xmlns:mc="http://schemas.openxmlformats.org/markup-compatibility/2006" xmlns:aink="http://schemas.microsoft.com/office/drawing/2016/ink" xmlns:am3d="http://schemas.microsoft.com/office/drawing/2017/model3d" xmlns:o="urn:schemas-microsoft-com:office:office" xmlns:r="http://schemas.openxmlformats.org/officeDocument/2006/relationships" xmlns:m="http://schemas.openxmlformats.org/officeDocument/2006/math" xmlns:v="urn:schemas-microsoft-com:vml" xmlns:wp14="http://schemas.microsoft.com/office/word/2010/wordprocessingDrawing" xmlns:wp="http://schemas.openxmlformats.org/drawingml/2006/wordprocessingDrawing" xmlns:w10="urn:schemas-microsoft-com:office:word" xmlns:w="http://schemas.openxmlformats.org/wordprocessingml/2006/main" xmlns:w14="http://schemas.microsoft.com/office/word/2010/wordml" xmlns:w15="http://schemas.microsoft.com/office/word/2012/wordml" xmlns:w16cex="http://schemas.microsoft.com/office/word/2018/wordml/cex" xmlns:w16cid="http://schemas.microsoft.com/office/word/2016/wordml/cid" xmlns:w16="http://schemas.microsoft.com/office/word/2018/wordml" xmlns:w16sdtdh="http://schemas.microsoft.com/office/word/2020/wordml/sdtdatahash" xmlns:w16se="http://schemas.microsoft.com/office/word/2015/wordml/symex" xmlns:wpg="http://schemas.microsoft.com/office/word/2010/wordprocessingGroup" xmlns:wpi="http://schemas.microsoft.com/office/word/2010/wordprocessingInk" xmlns:wne="http://schemas.microsoft.com/office/word/2006/wordml" xmlns:wps="http://schemas.microsoft.com/office/word/2010/wordprocessingShape" mc:Ignorable="w14 w15 w16se w16cid w16 w16cex w16sdtdh wp14">
+<w16cid:commentsIds xmlns:wpc="http://schemas.microsoft.com/office/word/2010/wordprocessingCanvas" xmlns:cx="http://schemas.microsoft.com/office/drawing/2014/chartex" xmlns:cx1="http://schemas.microsoft.com/office/drawing/2015/9/8/chartex" xmlns:cx2="http://schemas.microsoft.com/office/drawing/2015/10/21/chartex" xmlns:cx3="http://schemas.microsoft.com/office/drawing/2016/5/9/chartex" xmlns:cx4="http://schemas.microsoft.com/office/drawing/2016/5/10/chartex" xmlns:cx5="http://schemas.microsoft.com/office/drawing/2016/5/11/chartex" xmlns:cx6="http://schemas.microsoft.com/office/drawing/2016/5/12/chartex" xmlns:cx7="http://schemas.microsoft.com/office/drawing/2016/5/13/chartex" xmlns:cx8="http://schemas.microsoft.com/office/drawing/2016/5/14/chartex" xmlns:mc="http://schemas.openxmlformats.org/markup-compatibility/2006" xmlns:aink="http://schemas.microsoft.com/office/drawing/2016/ink" xmlns:am3d="http://schemas.microsoft.com/office/drawing/2017/model3d" xmlns:o="urn:schemas-microsoft-com:office:office" xmlns:oel="http://schemas.microsoft.com/office/2019/extlst" xmlns:r="http://schemas.openxmlformats.org/officeDocument/2006/relationships" xmlns:m="http://schemas.openxmlformats.org/officeDocument/2006/math" xmlns:v="urn:schemas-microsoft-com:vml" xmlns:wp14="http://schemas.microsoft.com/office/word/2010/wordprocessingDrawing" xmlns:wp="http://schemas.openxmlformats.org/drawingml/2006/wordprocessingDrawing" xmlns:w10="urn:schemas-microsoft-com:office:word" xmlns:w="http://schemas.openxmlformats.org/wordprocessingml/2006/main" xmlns:w14="http://schemas.microsoft.com/office/word/2010/wordml" xmlns:w15="http://schemas.microsoft.com/office/word/2012/wordml" xmlns:w16cex="http://schemas.microsoft.com/office/word/2018/wordml/cex" xmlns:w16cid="http://schemas.microsoft.com/office/word/2016/wordml/cid" xmlns:w16="http://schemas.microsoft.com/office/word/2018/wordml" xmlns:w16sdtdh="http://schemas.microsoft.com/office/word/2020/wordml/sdtdatahash" xmlns:w16se="http://schemas.microsoft.com/office/word/2015/wordml/symex" xmlns:wpg="http://schemas.microsoft.com/office/word/2010/wordprocessingGroup" xmlns:wpi="http://schemas.microsoft.com/office/word/2010/wordprocessingInk" xmlns:wne="http://schemas.microsoft.com/office/word/2006/wordml" xmlns:wps="http://schemas.microsoft.com/office/word/2010/wordprocessingShape" mc:Ignorable="w14 w15 w16se w16cid w16 w16cex w16sdtdh wp14">
   <w16cid:commentId w16cid:paraId="4F96C612" w16cid:durableId="260C4334"/>
-  <w16cid:commentId w16cid:paraId="0168D13B" w16cid:durableId="260C4341"/>
-  <w16cid:commentId w16cid:paraId="0D72F078" w16cid:durableId="260C4350"/>
-  <w16cid:commentId w16cid:paraId="337F31C2" w16cid:durableId="260C435C"/>
   <w16cid:commentId w16cid:paraId="69FC4EE5" w16cid:durableId="260C4368"/>
-  <w16cid:commentId w16cid:paraId="3E330DBD" w16cid:durableId="260C4376"/>
 </w16cid:commentsIds>
 </file>
 
 <file path=word/numbering.xml><?xml version="1.0" encoding="utf-8"?>
-<w:numbering xmlns:wpc="http://schemas.microsoft.com/office/word/2010/wordprocessingCanvas" xmlns:cx="http://schemas.microsoft.com/office/drawing/2014/chartex" xmlns:cx1="http://schemas.microsoft.com/office/drawing/2015/9/8/chartex" xmlns:cx2="http://schemas.microsoft.com/office/drawing/2015/10/21/chartex" xmlns:cx3="http://schemas.microsoft.com/office/drawing/2016/5/9/chartex" xmlns:cx4="http://schemas.microsoft.com/office/drawing/2016/5/10/chartex" xmlns:cx5="http://schemas.microsoft.com/office/drawing/2016/5/11/chartex" xmlns:cx6="http://schemas.microsoft.com/office/drawing/2016/5/12/chartex" xmlns:cx7="http://schemas.microsoft.com/office/drawing/2016/5/13/chartex" xmlns:cx8="http://schemas.microsoft.com/office/drawing/2016/5/14/chartex" xmlns:mc="http://schemas.openxmlformats.org/markup-compatibility/2006" xmlns:aink="http://schemas.microsoft.com/office/drawing/2016/ink" xmlns:am3d="http://schemas.microsoft.com/office/drawing/2017/model3d" xmlns:o="urn:schemas-microsoft-com:office:office" xmlns:r="http://schemas.openxmlformats.org/officeDocument/2006/relationships" xmlns:m="http://schemas.openxmlformats.org/officeDocument/2006/math" xmlns:v="urn:schemas-microsoft-com:vml" xmlns:wp14="http://schemas.microsoft.com/office/word/2010/wordprocessingDrawing" xmlns:wp="http://schemas.openxmlformats.org/drawingml/2006/wordprocessingDrawing" xmlns:w10="urn:schemas-microsoft-com:office:word" xmlns:w="http://schemas.openxmlformats.org/wordprocessingml/2006/main" xmlns:w14="http://schemas.microsoft.com/office/word/2010/wordml" xmlns:w15="http://schemas.microsoft.com/office/word/2012/wordml" xmlns:w16cex="http://schemas.microsoft.com/office/word/2018/wordml/cex" xmlns:w16cid="http://schemas.microsoft.com/office/word/2016/wordml/cid" xmlns:w16="http://schemas.microsoft.com/office/word/2018/wordml" xmlns:w16sdtdh="http://schemas.microsoft.com/office/word/2020/wordml/sdtdatahash" xmlns:w16se="http://schemas.microsoft.com/office/word/2015/wordml/symex" xmlns:wpg="http://schemas.microsoft.com/office/word/2010/wordprocessingGroup" xmlns:wpi="http://schemas.microsoft.com/office/word/2010/wordprocessingInk" xmlns:wne="http://schemas.microsoft.com/office/word/2006/wordml" xmlns:wps="http://schemas.microsoft.com/office/word/2010/wordprocessingShape" mc:Ignorable="w14 w15 w16se w16cid w16 w16cex w16sdtdh wp14">
+<w:numbering xmlns:wpc="http://schemas.microsoft.com/office/word/2010/wordprocessingCanvas" xmlns:cx="http://schemas.microsoft.com/office/drawing/2014/chartex" xmlns:cx1="http://schemas.microsoft.com/office/drawing/2015/9/8/chartex" xmlns:cx2="http://schemas.microsoft.com/office/drawing/2015/10/21/chartex" xmlns:cx3="http://schemas.microsoft.com/office/drawing/2016/5/9/chartex" xmlns:cx4="http://schemas.microsoft.com/office/drawing/2016/5/10/chartex" xmlns:cx5="http://schemas.microsoft.com/office/drawing/2016/5/11/chartex" xmlns:cx6="http://schemas.microsoft.com/office/drawing/2016/5/12/chartex" xmlns:cx7="http://schemas.microsoft.com/office/drawing/2016/5/13/chartex" xmlns:cx8="http://schemas.microsoft.com/office/drawing/2016/5/14/chartex" xmlns:mc="http://schemas.openxmlformats.org/markup-compatibility/2006" xmlns:aink="http://schemas.microsoft.com/office/drawing/2016/ink" xmlns:am3d="http://schemas.microsoft.com/office/drawing/2017/model3d" xmlns:o="urn:schemas-microsoft-com:office:office" xmlns:oel="http://schemas.microsoft.com/office/2019/extlst" xmlns:r="http://schemas.openxmlformats.org/officeDocument/2006/relationships" xmlns:m="http://schemas.openxmlformats.org/officeDocument/2006/math" xmlns:v="urn:schemas-microsoft-com:vml" xmlns:wp14="http://schemas.microsoft.com/office/word/2010/wordprocessingDrawing" xmlns:wp="http://schemas.openxmlformats.org/drawingml/2006/wordprocessingDrawing" xmlns:w10="urn:schemas-microsoft-com:office:word" xmlns:w="http://schemas.openxmlformats.org/wordprocessingml/2006/main" xmlns:w14="http://schemas.microsoft.com/office/word/2010/wordml" xmlns:w15="http://schemas.microsoft.com/office/word/2012/wordml" xmlns:w16cex="http://schemas.microsoft.com/office/word/2018/wordml/cex" xmlns:w16cid="http://schemas.microsoft.com/office/word/2016/wordml/cid" xmlns:w16="http://schemas.microsoft.com/office/word/2018/wordml" xmlns:w16sdtdh="http://schemas.microsoft.com/office/word/2020/wordml/sdtdatahash" xmlns:w16se="http://schemas.microsoft.com/office/word/2015/wordml/symex" xmlns:wpg="http://schemas.microsoft.com/office/word/2010/wordprocessingGroup" xmlns:wpi="http://schemas.microsoft.com/office/word/2010/wordprocessingInk" xmlns:wne="http://schemas.microsoft.com/office/word/2006/wordml" xmlns:wps="http://schemas.microsoft.com/office/word/2010/wordprocessingShape" mc:Ignorable="w14 w15 w16se w16cid w16 w16cex w16sdtdh wp14">
   <w:abstractNum w:abstractNumId="0" w15:restartNumberingAfterBreak="0">
     <w:nsid w:val="225301CF"/>
     <w:multiLevelType w:val="multilevel"/>
@@ -5699,7 +5764,7 @@
 </file>
 
 <file path=word/people.xml><?xml version="1.0" encoding="utf-8"?>
-<w15:people xmlns:wpc="http://schemas.microsoft.com/office/word/2010/wordprocessingCanvas" xmlns:cx="http://schemas.microsoft.com/office/drawing/2014/chartex" xmlns:cx1="http://schemas.microsoft.com/office/drawing/2015/9/8/chartex" xmlns:cx2="http://schemas.microsoft.com/office/drawing/2015/10/21/chartex" xmlns:cx3="http://schemas.microsoft.com/office/drawing/2016/5/9/chartex" xmlns:cx4="http://schemas.microsoft.com/office/drawing/2016/5/10/chartex" xmlns:cx5="http://schemas.microsoft.com/office/drawing/2016/5/11/chartex" xmlns:cx6="http://schemas.microsoft.com/office/drawing/2016/5/12/chartex" xmlns:cx7="http://schemas.microsoft.com/office/drawing/2016/5/13/chartex" xmlns:cx8="http://schemas.microsoft.com/office/drawing/2016/5/14/chartex" xmlns:mc="http://schemas.openxmlformats.org/markup-compatibility/2006" xmlns:aink="http://schemas.microsoft.com/office/drawing/2016/ink" xmlns:am3d="http://schemas.microsoft.com/office/drawing/2017/model3d" xmlns:o="urn:schemas-microsoft-com:office:office" xmlns:r="http://schemas.openxmlformats.org/officeDocument/2006/relationships" xmlns:m="http://schemas.openxmlformats.org/officeDocument/2006/math" xmlns:v="urn:schemas-microsoft-com:vml" xmlns:wp14="http://schemas.microsoft.com/office/word/2010/wordprocessingDrawing" xmlns:wp="http://schemas.openxmlformats.org/drawingml/2006/wordprocessingDrawing" xmlns:w10="urn:schemas-microsoft-com:office:word" xmlns:w="http://schemas.openxmlformats.org/wordprocessingml/2006/main" xmlns:w14="http://schemas.microsoft.com/office/word/2010/wordml" xmlns:w15="http://schemas.microsoft.com/office/word/2012/wordml" xmlns:w16cex="http://schemas.microsoft.com/office/word/2018/wordml/cex" xmlns:w16cid="http://schemas.microsoft.com/office/word/2016/wordml/cid" xmlns:w16="http://schemas.microsoft.com/office/word/2018/wordml" xmlns:w16sdtdh="http://schemas.microsoft.com/office/word/2020/wordml/sdtdatahash" xmlns:w16se="http://schemas.microsoft.com/office/word/2015/wordml/symex" xmlns:wpg="http://schemas.microsoft.com/office/word/2010/wordprocessingGroup" xmlns:wpi="http://schemas.microsoft.com/office/word/2010/wordprocessingInk" xmlns:wne="http://schemas.microsoft.com/office/word/2006/wordml" xmlns:wps="http://schemas.microsoft.com/office/word/2010/wordprocessingShape" mc:Ignorable="w14 w15 w16se w16cid w16 w16cex w16sdtdh wp14">
+<w15:people xmlns:wpc="http://schemas.microsoft.com/office/word/2010/wordprocessingCanvas" xmlns:cx="http://schemas.microsoft.com/office/drawing/2014/chartex" xmlns:cx1="http://schemas.microsoft.com/office/drawing/2015/9/8/chartex" xmlns:cx2="http://schemas.microsoft.com/office/drawing/2015/10/21/chartex" xmlns:cx3="http://schemas.microsoft.com/office/drawing/2016/5/9/chartex" xmlns:cx4="http://schemas.microsoft.com/office/drawing/2016/5/10/chartex" xmlns:cx5="http://schemas.microsoft.com/office/drawing/2016/5/11/chartex" xmlns:cx6="http://schemas.microsoft.com/office/drawing/2016/5/12/chartex" xmlns:cx7="http://schemas.microsoft.com/office/drawing/2016/5/13/chartex" xmlns:cx8="http://schemas.microsoft.com/office/drawing/2016/5/14/chartex" xmlns:mc="http://schemas.openxmlformats.org/markup-compatibility/2006" xmlns:aink="http://schemas.microsoft.com/office/drawing/2016/ink" xmlns:am3d="http://schemas.microsoft.com/office/drawing/2017/model3d" xmlns:o="urn:schemas-microsoft-com:office:office" xmlns:oel="http://schemas.microsoft.com/office/2019/extlst" xmlns:r="http://schemas.openxmlformats.org/officeDocument/2006/relationships" xmlns:m="http://schemas.openxmlformats.org/officeDocument/2006/math" xmlns:v="urn:schemas-microsoft-com:vml" xmlns:wp14="http://schemas.microsoft.com/office/word/2010/wordprocessingDrawing" xmlns:wp="http://schemas.openxmlformats.org/drawingml/2006/wordprocessingDrawing" xmlns:w10="urn:schemas-microsoft-com:office:word" xmlns:w="http://schemas.openxmlformats.org/wordprocessingml/2006/main" xmlns:w14="http://schemas.microsoft.com/office/word/2010/wordml" xmlns:w15="http://schemas.microsoft.com/office/word/2012/wordml" xmlns:w16cex="http://schemas.microsoft.com/office/word/2018/wordml/cex" xmlns:w16cid="http://schemas.microsoft.com/office/word/2016/wordml/cid" xmlns:w16="http://schemas.microsoft.com/office/word/2018/wordml" xmlns:w16sdtdh="http://schemas.microsoft.com/office/word/2020/wordml/sdtdatahash" xmlns:w16se="http://schemas.microsoft.com/office/word/2015/wordml/symex" xmlns:wpg="http://schemas.microsoft.com/office/word/2010/wordprocessingGroup" xmlns:wpi="http://schemas.microsoft.com/office/word/2010/wordprocessingInk" xmlns:wne="http://schemas.microsoft.com/office/word/2006/wordml" xmlns:wps="http://schemas.microsoft.com/office/word/2010/wordprocessingShape" mc:Ignorable="w14 w15 w16se w16cid w16 w16cex w16sdtdh wp14">
   <w15:person w15:author="Daniel Semenko">
     <w15:presenceInfo w15:providerId="Windows Live" w15:userId="fa66b80a432800ac"/>
   </w15:person>

</xml_diff>